<commit_message>
Update do manual de uso
</commit_message>
<xml_diff>
--- a/doc/manual_de_uso/Manual de uso RoadTracker.docx
+++ b/doc/manual_de_uso/Manual de uso RoadTracker.docx
@@ -27,21 +27,20 @@
     </w:p>
     <w:sdt>
       <w:sdtPr>
+        <w:rPr>
+          <w:rFonts w:ascii="Times New Roman" w:eastAsiaTheme="minorHAnsi" w:hAnsi="Times New Roman" w:cstheme="minorBidi"/>
+          <w:color w:val="auto"/>
+          <w:sz w:val="24"/>
+          <w:szCs w:val="22"/>
+          <w:lang w:eastAsia="en-US"/>
+        </w:rPr>
         <w:id w:val="-2026247392"/>
         <w:docPartObj>
           <w:docPartGallery w:val="Table of Contents"/>
           <w:docPartUnique/>
         </w:docPartObj>
       </w:sdtPr>
-      <w:sdtEndPr>
-        <w:rPr>
-          <w:rFonts w:ascii="Times New Roman" w:eastAsiaTheme="minorHAnsi" w:hAnsi="Times New Roman" w:cstheme="minorBidi"/>
-          <w:color w:val="auto"/>
-          <w:sz w:val="24"/>
-          <w:szCs w:val="22"/>
-          <w:lang w:eastAsia="en-US"/>
-        </w:rPr>
-      </w:sdtEndPr>
+      <w:sdtEndPr/>
       <w:sdtContent>
         <w:p>
           <w:pPr>
@@ -103,8 +102,13 @@
             <w:ind w:left="216" w:right="397"/>
           </w:pPr>
           <w:r>
-            <w:t>Instalando RoadTracker</w:t>
+            <w:t xml:space="preserve">Instalando </w:t>
           </w:r>
+          <w:proofErr w:type="spellStart"/>
+          <w:r>
+            <w:t>RoadTracker</w:t>
+          </w:r>
+          <w:proofErr w:type="spellEnd"/>
           <w:r>
             <w:ptab w:relativeTo="margin" w:alignment="right" w:leader="dot"/>
           </w:r>
@@ -135,8 +139,13 @@
             <w:ind w:right="397"/>
           </w:pPr>
           <w:r>
-            <w:t>Tour pela área de trabalho do RoadTracker</w:t>
+            <w:t xml:space="preserve">Tour pela área de trabalho do </w:t>
           </w:r>
+          <w:proofErr w:type="spellStart"/>
+          <w:r>
+            <w:t>RoadTracker</w:t>
+          </w:r>
+          <w:proofErr w:type="spellEnd"/>
           <w:r>
             <w:ptab w:relativeTo="margin" w:alignment="right" w:leader="dot"/>
           </w:r>
@@ -786,7 +795,15 @@
         <w:ind w:right="397"/>
       </w:pPr>
       <w:r>
-        <w:t xml:space="preserve"> • Exclua todo o conteúdo das pastas TEMP para evitar que o produto e a memória entrem em conflito. Digite %temp% na caixa Pesquisa no menu Iniciar do Windows 7 ou 10, ou na área de trabalho do Windows 8. </w:t>
+        <w:t xml:space="preserve"> • Exclua todo o conteúdo das pastas TEMP para evitar que o produto e a memória entrem em conflito. Digite %</w:t>
+      </w:r>
+      <w:proofErr w:type="spellStart"/>
+      <w:r>
+        <w:t>temp</w:t>
+      </w:r>
+      <w:proofErr w:type="spellEnd"/>
+      <w:r>
+        <w:t xml:space="preserve">% na caixa Pesquisa no menu Iniciar do Windows 7 ou 10, ou na área de trabalho do Windows 8. </w:t>
       </w:r>
     </w:p>
     <w:p>
@@ -813,8 +830,18 @@
           <w:sz w:val="28"/>
           <w:szCs w:val="28"/>
         </w:rPr>
-        <w:t>Instalando o RoadTracker</w:t>
-      </w:r>
+        <w:t xml:space="preserve">Instalando o </w:t>
+      </w:r>
+      <w:proofErr w:type="spellStart"/>
+      <w:r>
+        <w:rPr>
+          <w:rFonts w:ascii="Verdana" w:hAnsi="Verdana"/>
+          <w:sz w:val="28"/>
+          <w:szCs w:val="28"/>
+        </w:rPr>
+        <w:t>RoadTracker</w:t>
+      </w:r>
+      <w:proofErr w:type="spellEnd"/>
     </w:p>
     <w:p>
       <w:pPr>
@@ -981,7 +1008,21 @@
         <w:rPr>
           <w:rFonts w:cstheme="minorHAnsi"/>
         </w:rPr>
-        <w:t>software RoadTracker auxiliará no entendimento</w:t>
+        <w:t xml:space="preserve">software </w:t>
+      </w:r>
+      <w:proofErr w:type="spellStart"/>
+      <w:r>
+        <w:rPr>
+          <w:rFonts w:cstheme="minorHAnsi"/>
+        </w:rPr>
+        <w:t>RoadTracker</w:t>
+      </w:r>
+      <w:proofErr w:type="spellEnd"/>
+      <w:r>
+        <w:rPr>
+          <w:rFonts w:cstheme="minorHAnsi"/>
+        </w:rPr>
+        <w:t xml:space="preserve"> auxiliará no entendimento</w:t>
       </w:r>
       <w:r>
         <w:rPr>
@@ -2448,7 +2489,31 @@
           <w:i w:val="0"/>
           <w:iCs w:val="0"/>
         </w:rPr>
-        <w:t>Como administrador, o usuário terá acesso total aos registros no banco de dados e poderá alterar, criar e excluir todos os tipos de entidades do sistema, sendo o único perfil de acesso com todas essas autorizações. Ao realizar o login, o usuário verá que sidebar de navegação deste perfil conta com “Cadastrar Entidade”, “Entidades”, “Histórico de entregas” e “Avisos”.</w:t>
+        <w:t xml:space="preserve">Como administrador, o usuário terá acesso total aos registros no banco de dados e poderá alterar, criar e excluir todos os tipos de entidades do sistema, sendo o único perfil de acesso com todas essas autorizações. Ao realizar o login, o usuário verá que </w:t>
+      </w:r>
+      <w:proofErr w:type="spellStart"/>
+      <w:r>
+        <w:rPr>
+          <w:rStyle w:val="TtulodoLivro"/>
+          <w:rFonts w:cs="Times New Roman"/>
+          <w:b w:val="0"/>
+          <w:bCs w:val="0"/>
+          <w:i w:val="0"/>
+          <w:iCs w:val="0"/>
+        </w:rPr>
+        <w:t>sidebar</w:t>
+      </w:r>
+      <w:proofErr w:type="spellEnd"/>
+      <w:r>
+        <w:rPr>
+          <w:rStyle w:val="TtulodoLivro"/>
+          <w:rFonts w:cs="Times New Roman"/>
+          <w:b w:val="0"/>
+          <w:bCs w:val="0"/>
+          <w:i w:val="0"/>
+          <w:iCs w:val="0"/>
+        </w:rPr>
+        <w:t xml:space="preserve"> de navegação deste perfil conta com “Cadastrar Entidade”, “Entidades”, “Histórico de entregas” e “Avisos”.</w:t>
       </w:r>
     </w:p>
     <w:p>
@@ -6038,13 +6103,13 @@
         </w:rPr>
         <w:lastRenderedPageBreak/>
         <w:drawing>
-          <wp:anchor distT="0" distB="0" distL="114300" distR="114300" simplePos="0" relativeHeight="251713536" behindDoc="0" locked="0" layoutInCell="1" allowOverlap="1" wp14:anchorId="4AC3D481" wp14:editId="2EB54FC2">
+          <wp:anchor distT="0" distB="0" distL="114300" distR="114300" simplePos="0" relativeHeight="251713536" behindDoc="0" locked="0" layoutInCell="1" allowOverlap="1" wp14:anchorId="4AC3D481" wp14:editId="5A3FD999">
             <wp:simplePos x="0" y="0"/>
             <wp:positionH relativeFrom="column">
-              <wp:posOffset>191742</wp:posOffset>
+              <wp:posOffset>-18415</wp:posOffset>
             </wp:positionH>
             <wp:positionV relativeFrom="paragraph">
-              <wp:posOffset>191742</wp:posOffset>
+              <wp:posOffset>191135</wp:posOffset>
             </wp:positionV>
             <wp:extent cx="5505450" cy="3290509"/>
             <wp:effectExtent l="190500" t="190500" r="190500" b="196215"/>
@@ -8290,7 +8355,13 @@
         <w:ind w:right="397"/>
       </w:pPr>
       <w:r>
-        <w:t>Para a visualização das entidades cadastradas (motoristas e veículos), é necessário clicar na primeira opção na barra lateral, onde está escrito “Motoristas e Veículos”, e em seguida clicar em umas dessas opções: “Veja todos os motoristas no sistema e suas informações” ou “Visualize os veículos cadastrados e altere as suas informações” dependendo de qual a intenção do usuário. A seguir mostra uma imagem para visualizar como encontrará o programa e os botões anteriormente mencionados. Este processo resultará na listagem das entidades solicitadas.</w:t>
+        <w:t>Para a visualização das entidades cadastradas (motoristas e veículos), é necessário clicar na primeira opção na barra lateral, onde está escrito “Motoristas e Veículos”, e em seguida clicar em umas dessas opções: “Veja todos os motoristas no sistema e suas informações” ou “Visualize os veículos cadastrados e altere as suas informações” dependendo de qual a intenção do usuário. A seguir mostra uma imagem para visualizar como encontrará o programa e os botões anteriormente mencionados. Este processo resultará na listagem das entidades solicitadas</w:t>
+      </w:r>
+      <w:r>
+        <w:t xml:space="preserve"> como na figura a seguir que mostra a listagem dos veículos cadastrados no sistema</w:t>
+      </w:r>
+      <w:r>
+        <w:t>.</w:t>
       </w:r>
     </w:p>
     <w:p>
@@ -8368,395 +8439,16 @@
         <w:rPr>
           <w:b/>
           <w:bCs/>
+          <w:noProof/>
           <w:color w:val="FF0000"/>
           <w:sz w:val="28"/>
           <w:szCs w:val="28"/>
         </w:rPr>
-        <w:t>[COLOQUE A IMAGEM AQUI]</w:t>
-      </w:r>
-    </w:p>
-    <w:p>
-      <w:pPr>
-        <w:spacing w:after="0" w:line="22" w:lineRule="atLeast"/>
-        <w:ind w:right="397"/>
-        <w:rPr>
-          <w:b/>
-          <w:bCs/>
-          <w:sz w:val="28"/>
-          <w:szCs w:val="28"/>
-        </w:rPr>
-      </w:pPr>
-    </w:p>
-    <w:p>
-      <w:pPr>
-        <w:spacing w:after="0" w:line="22" w:lineRule="atLeast"/>
-        <w:ind w:right="397"/>
-        <w:rPr>
-          <w:b/>
-          <w:bCs/>
-          <w:sz w:val="28"/>
-          <w:szCs w:val="28"/>
-        </w:rPr>
-      </w:pPr>
-    </w:p>
-    <w:p>
-      <w:pPr>
-        <w:spacing w:after="0" w:line="22" w:lineRule="atLeast"/>
-        <w:ind w:right="397"/>
-        <w:rPr>
-          <w:b/>
-          <w:bCs/>
-          <w:sz w:val="28"/>
-          <w:szCs w:val="28"/>
-        </w:rPr>
-      </w:pPr>
-    </w:p>
-    <w:p>
-      <w:pPr>
-        <w:spacing w:after="0" w:line="22" w:lineRule="atLeast"/>
-        <w:ind w:right="397"/>
-        <w:rPr>
-          <w:b/>
-          <w:bCs/>
-          <w:sz w:val="28"/>
-          <w:szCs w:val="28"/>
-        </w:rPr>
-      </w:pPr>
-    </w:p>
-    <w:p>
-      <w:pPr>
-        <w:spacing w:after="0" w:line="22" w:lineRule="atLeast"/>
-        <w:ind w:right="397"/>
-        <w:rPr>
-          <w:b/>
-          <w:bCs/>
-          <w:sz w:val="28"/>
-          <w:szCs w:val="28"/>
-        </w:rPr>
-      </w:pPr>
-    </w:p>
-    <w:p>
-      <w:pPr>
-        <w:spacing w:after="0" w:line="22" w:lineRule="atLeast"/>
-        <w:ind w:right="397"/>
-        <w:rPr>
-          <w:b/>
-          <w:bCs/>
-          <w:sz w:val="28"/>
-          <w:szCs w:val="28"/>
-        </w:rPr>
-      </w:pPr>
-    </w:p>
-    <w:p>
-      <w:pPr>
-        <w:spacing w:after="0" w:line="22" w:lineRule="atLeast"/>
-        <w:ind w:right="397"/>
-        <w:rPr>
-          <w:b/>
-          <w:bCs/>
-          <w:sz w:val="28"/>
-          <w:szCs w:val="28"/>
-        </w:rPr>
-      </w:pPr>
-    </w:p>
-    <w:p>
-      <w:pPr>
-        <w:spacing w:after="0" w:line="22" w:lineRule="atLeast"/>
-        <w:ind w:right="397"/>
-        <w:rPr>
-          <w:b/>
-          <w:bCs/>
-          <w:sz w:val="28"/>
-          <w:szCs w:val="28"/>
-        </w:rPr>
-      </w:pPr>
-    </w:p>
-    <w:p>
-      <w:pPr>
-        <w:spacing w:after="0" w:line="22" w:lineRule="atLeast"/>
-        <w:ind w:right="397"/>
-        <w:rPr>
-          <w:b/>
-          <w:bCs/>
-          <w:sz w:val="28"/>
-          <w:szCs w:val="28"/>
-        </w:rPr>
-      </w:pPr>
-    </w:p>
-    <w:p>
-      <w:pPr>
-        <w:spacing w:after="0" w:line="22" w:lineRule="atLeast"/>
-        <w:ind w:right="397"/>
-        <w:rPr>
-          <w:b/>
-          <w:bCs/>
-          <w:sz w:val="28"/>
-          <w:szCs w:val="28"/>
-        </w:rPr>
-      </w:pPr>
-    </w:p>
-    <w:p>
-      <w:pPr>
-        <w:spacing w:after="0" w:line="22" w:lineRule="atLeast"/>
-        <w:ind w:right="397"/>
-        <w:rPr>
-          <w:b/>
-          <w:bCs/>
-          <w:sz w:val="28"/>
-          <w:szCs w:val="28"/>
-        </w:rPr>
-      </w:pPr>
-    </w:p>
-    <w:p>
-      <w:pPr>
-        <w:spacing w:after="0" w:line="22" w:lineRule="atLeast"/>
-        <w:ind w:right="397"/>
-        <w:rPr>
-          <w:b/>
-          <w:bCs/>
-          <w:sz w:val="28"/>
-          <w:szCs w:val="28"/>
-        </w:rPr>
-      </w:pPr>
-    </w:p>
-    <w:p>
-      <w:pPr>
-        <w:spacing w:after="0" w:line="22" w:lineRule="atLeast"/>
-        <w:ind w:right="397"/>
-        <w:rPr>
-          <w:b/>
-          <w:bCs/>
-          <w:sz w:val="28"/>
-          <w:szCs w:val="28"/>
-        </w:rPr>
-      </w:pPr>
-    </w:p>
-    <w:p>
-      <w:pPr>
-        <w:spacing w:after="0" w:line="22" w:lineRule="atLeast"/>
-        <w:ind w:right="397"/>
-        <w:rPr>
-          <w:b/>
-          <w:bCs/>
-          <w:sz w:val="28"/>
-          <w:szCs w:val="28"/>
-        </w:rPr>
-      </w:pPr>
-    </w:p>
-    <w:p>
-      <w:pPr>
-        <w:spacing w:after="0" w:line="22" w:lineRule="atLeast"/>
-        <w:ind w:right="397"/>
-        <w:rPr>
-          <w:b/>
-          <w:bCs/>
-          <w:sz w:val="28"/>
-          <w:szCs w:val="28"/>
-        </w:rPr>
-      </w:pPr>
-    </w:p>
-    <w:p>
-      <w:pPr>
-        <w:spacing w:after="0" w:line="22" w:lineRule="atLeast"/>
-        <w:ind w:right="397"/>
-        <w:rPr>
-          <w:b/>
-          <w:bCs/>
-          <w:sz w:val="28"/>
-          <w:szCs w:val="28"/>
-        </w:rPr>
-      </w:pPr>
-    </w:p>
-    <w:p>
-      <w:pPr>
-        <w:spacing w:after="0" w:line="22" w:lineRule="atLeast"/>
-        <w:ind w:right="397"/>
-        <w:rPr>
-          <w:b/>
-          <w:bCs/>
-          <w:sz w:val="28"/>
-          <w:szCs w:val="28"/>
-        </w:rPr>
-      </w:pPr>
-    </w:p>
-    <w:p>
-      <w:pPr>
-        <w:spacing w:after="0" w:line="22" w:lineRule="atLeast"/>
-        <w:ind w:right="397"/>
-        <w:rPr>
-          <w:b/>
-          <w:bCs/>
-          <w:sz w:val="28"/>
-          <w:szCs w:val="28"/>
-        </w:rPr>
-      </w:pPr>
-    </w:p>
-    <w:p>
-      <w:pPr>
-        <w:spacing w:after="0" w:line="22" w:lineRule="atLeast"/>
-        <w:ind w:right="397"/>
-        <w:rPr>
-          <w:b/>
-          <w:bCs/>
-          <w:sz w:val="28"/>
-          <w:szCs w:val="28"/>
-        </w:rPr>
-      </w:pPr>
-    </w:p>
-    <w:p>
-      <w:pPr>
-        <w:spacing w:after="0" w:line="22" w:lineRule="atLeast"/>
-        <w:ind w:right="397"/>
-        <w:rPr>
-          <w:b/>
-          <w:bCs/>
-          <w:sz w:val="28"/>
-          <w:szCs w:val="28"/>
-        </w:rPr>
-      </w:pPr>
-    </w:p>
-    <w:p>
-      <w:pPr>
-        <w:spacing w:after="0" w:line="22" w:lineRule="atLeast"/>
-        <w:ind w:right="397"/>
-        <w:rPr>
-          <w:b/>
-          <w:bCs/>
-          <w:sz w:val="28"/>
-          <w:szCs w:val="28"/>
-        </w:rPr>
-      </w:pPr>
-    </w:p>
-    <w:p>
-      <w:pPr>
-        <w:spacing w:after="0" w:line="22" w:lineRule="atLeast"/>
-        <w:ind w:right="397"/>
-        <w:rPr>
-          <w:b/>
-          <w:bCs/>
-          <w:sz w:val="28"/>
-          <w:szCs w:val="28"/>
-        </w:rPr>
-      </w:pPr>
-    </w:p>
-    <w:p>
-      <w:pPr>
-        <w:spacing w:after="0" w:line="22" w:lineRule="atLeast"/>
-        <w:ind w:right="397"/>
-        <w:rPr>
-          <w:b/>
-          <w:bCs/>
-          <w:sz w:val="28"/>
-          <w:szCs w:val="28"/>
-        </w:rPr>
-      </w:pPr>
-    </w:p>
-    <w:p>
-      <w:pPr>
-        <w:spacing w:after="0" w:line="22" w:lineRule="atLeast"/>
-        <w:ind w:right="397"/>
-        <w:rPr>
-          <w:b/>
-          <w:bCs/>
-          <w:sz w:val="28"/>
-          <w:szCs w:val="28"/>
-        </w:rPr>
-      </w:pPr>
-    </w:p>
-    <w:p>
-      <w:pPr>
-        <w:spacing w:after="0" w:line="22" w:lineRule="atLeast"/>
-        <w:ind w:right="397"/>
-        <w:rPr>
-          <w:b/>
-          <w:bCs/>
-          <w:sz w:val="28"/>
-          <w:szCs w:val="28"/>
-        </w:rPr>
-      </w:pPr>
-    </w:p>
-    <w:p>
-      <w:pPr>
-        <w:spacing w:after="0" w:line="22" w:lineRule="atLeast"/>
-        <w:ind w:right="397"/>
-        <w:rPr>
-          <w:b/>
-          <w:bCs/>
-          <w:sz w:val="28"/>
-          <w:szCs w:val="28"/>
-        </w:rPr>
-      </w:pPr>
-    </w:p>
-    <w:p>
-      <w:pPr>
-        <w:spacing w:after="0" w:line="22" w:lineRule="atLeast"/>
-        <w:ind w:right="397"/>
-        <w:rPr>
-          <w:b/>
-          <w:bCs/>
-          <w:sz w:val="28"/>
-          <w:szCs w:val="28"/>
-        </w:rPr>
-      </w:pPr>
-    </w:p>
-    <w:p>
-      <w:pPr>
-        <w:spacing w:after="0" w:line="22" w:lineRule="atLeast"/>
-        <w:ind w:right="397"/>
-        <w:rPr>
-          <w:b/>
-          <w:bCs/>
-          <w:sz w:val="28"/>
-          <w:szCs w:val="28"/>
-        </w:rPr>
-      </w:pPr>
-    </w:p>
-    <w:p>
-      <w:pPr>
-        <w:spacing w:after="0" w:line="22" w:lineRule="atLeast"/>
-        <w:ind w:right="397"/>
-        <w:rPr>
-          <w:b/>
-          <w:bCs/>
-          <w:sz w:val="28"/>
-          <w:szCs w:val="28"/>
-        </w:rPr>
-      </w:pPr>
-    </w:p>
-    <w:p>
-      <w:pPr>
-        <w:spacing w:after="0" w:line="22" w:lineRule="atLeast"/>
-        <w:ind w:right="397"/>
-        <w:rPr>
-          <w:rFonts w:ascii="Verdana" w:hAnsi="Verdana"/>
-          <w:b/>
-          <w:bCs/>
-          <w:sz w:val="28"/>
-          <w:szCs w:val="28"/>
-        </w:rPr>
-      </w:pPr>
-      <w:r>
-        <w:rPr>
-          <w:rFonts w:asciiTheme="minorHAnsi" w:hAnsiTheme="minorHAnsi"/>
-          <w:b/>
-          <w:bCs/>
-          <w:noProof/>
-          <w:sz w:val="22"/>
-        </w:rPr>
-        <w:lastRenderedPageBreak/>
         <w:drawing>
-          <wp:anchor distT="0" distB="0" distL="114300" distR="114300" simplePos="0" relativeHeight="251665408" behindDoc="0" locked="0" layoutInCell="1" allowOverlap="1" wp14:anchorId="2D6E484D" wp14:editId="681D3253">
-            <wp:simplePos x="0" y="0"/>
-            <wp:positionH relativeFrom="margin">
-              <wp:posOffset>2820670</wp:posOffset>
-            </wp:positionH>
-            <wp:positionV relativeFrom="paragraph">
-              <wp:posOffset>402258</wp:posOffset>
-            </wp:positionV>
-            <wp:extent cx="2631440" cy="1580515"/>
-            <wp:effectExtent l="190500" t="190500" r="187960" b="191135"/>
-            <wp:wrapSquare wrapText="bothSides"/>
-            <wp:docPr id="45" name="Imagem 45"/>
+          <wp:inline distT="0" distB="0" distL="0" distR="0" wp14:anchorId="41EEC3B5" wp14:editId="293CBC70">
+            <wp:extent cx="5505450" cy="3308739"/>
+            <wp:effectExtent l="0" t="0" r="0" b="6350"/>
+            <wp:docPr id="20" name="Imagem 20"/>
             <wp:cNvGraphicFramePr>
               <a:graphicFrameLocks xmlns:a="http://schemas.openxmlformats.org/drawingml/2006/main" noChangeAspect="1"/>
             </wp:cNvGraphicFramePr>
@@ -8764,13 +8456,13 @@
               <a:graphicData uri="http://schemas.openxmlformats.org/drawingml/2006/picture">
                 <pic:pic xmlns:pic="http://schemas.openxmlformats.org/drawingml/2006/picture">
                   <pic:nvPicPr>
-                    <pic:cNvPr id="0" name="Imagem 13"/>
+                    <pic:cNvPr id="0" name="Picture 3"/>
                     <pic:cNvPicPr>
                       <a:picLocks noChangeAspect="1" noChangeArrowheads="1"/>
                     </pic:cNvPicPr>
                   </pic:nvPicPr>
                   <pic:blipFill>
-                    <a:blip r:embed="rId34" cstate="print">
+                    <a:blip r:embed="rId34">
                       <a:extLst>
                         <a:ext uri="{28A0092B-C50C-407E-A947-70E740481C1C}">
                           <a14:useLocalDpi xmlns:a14="http://schemas.microsoft.com/office/drawing/2010/main" val="0"/>
@@ -8785,53 +8477,236 @@
                   <pic:spPr bwMode="auto">
                     <a:xfrm>
                       <a:off x="0" y="0"/>
-                      <a:ext cx="2631440" cy="1580515"/>
+                      <a:ext cx="5513103" cy="3313339"/>
                     </a:xfrm>
                     <a:prstGeom prst="rect">
                       <a:avLst/>
                     </a:prstGeom>
+                    <a:noFill/>
                     <a:ln>
                       <a:noFill/>
                     </a:ln>
-                    <a:effectLst>
-                      <a:outerShdw blurRad="190500" algn="tl" rotWithShape="0">
-                        <a:srgbClr val="000000">
-                          <a:alpha val="70000"/>
-                        </a:srgbClr>
-                      </a:outerShdw>
-                    </a:effectLst>
                   </pic:spPr>
                 </pic:pic>
               </a:graphicData>
             </a:graphic>
-            <wp14:sizeRelH relativeFrom="page">
-              <wp14:pctWidth>0</wp14:pctWidth>
-            </wp14:sizeRelH>
-            <wp14:sizeRelV relativeFrom="page">
-              <wp14:pctHeight>0</wp14:pctHeight>
-            </wp14:sizeRelV>
-          </wp:anchor>
+          </wp:inline>
         </w:drawing>
       </w:r>
-      <w:r>
-        <w:rPr>
+    </w:p>
+    <w:p>
+      <w:pPr>
+        <w:spacing w:after="0" w:line="22" w:lineRule="atLeast"/>
+        <w:ind w:right="397"/>
+        <w:rPr>
+          <w:b/>
+          <w:bCs/>
+          <w:sz w:val="28"/>
+          <w:szCs w:val="28"/>
+        </w:rPr>
+      </w:pPr>
+    </w:p>
+    <w:p>
+      <w:pPr>
+        <w:spacing w:after="0" w:line="22" w:lineRule="atLeast"/>
+        <w:ind w:right="397"/>
+        <w:rPr>
+          <w:b/>
+          <w:bCs/>
+          <w:sz w:val="28"/>
+          <w:szCs w:val="28"/>
+        </w:rPr>
+      </w:pPr>
+    </w:p>
+    <w:p>
+      <w:pPr>
+        <w:spacing w:after="0" w:line="22" w:lineRule="atLeast"/>
+        <w:ind w:right="397"/>
+        <w:rPr>
+          <w:b/>
+          <w:bCs/>
+          <w:sz w:val="28"/>
+          <w:szCs w:val="28"/>
+        </w:rPr>
+      </w:pPr>
+    </w:p>
+    <w:p>
+      <w:pPr>
+        <w:spacing w:after="0" w:line="22" w:lineRule="atLeast"/>
+        <w:ind w:right="397"/>
+        <w:rPr>
+          <w:b/>
+          <w:bCs/>
+          <w:sz w:val="28"/>
+          <w:szCs w:val="28"/>
+        </w:rPr>
+      </w:pPr>
+    </w:p>
+    <w:p>
+      <w:pPr>
+        <w:spacing w:after="0" w:line="22" w:lineRule="atLeast"/>
+        <w:ind w:right="397"/>
+        <w:rPr>
+          <w:b/>
+          <w:bCs/>
+          <w:sz w:val="28"/>
+          <w:szCs w:val="28"/>
+        </w:rPr>
+      </w:pPr>
+    </w:p>
+    <w:p>
+      <w:pPr>
+        <w:spacing w:after="0" w:line="22" w:lineRule="atLeast"/>
+        <w:ind w:right="397"/>
+        <w:rPr>
+          <w:b/>
+          <w:bCs/>
+          <w:sz w:val="28"/>
+          <w:szCs w:val="28"/>
+        </w:rPr>
+      </w:pPr>
+    </w:p>
+    <w:p>
+      <w:pPr>
+        <w:spacing w:after="0" w:line="22" w:lineRule="atLeast"/>
+        <w:ind w:right="397"/>
+        <w:rPr>
+          <w:b/>
+          <w:bCs/>
+          <w:sz w:val="28"/>
+          <w:szCs w:val="28"/>
+        </w:rPr>
+      </w:pPr>
+    </w:p>
+    <w:p>
+      <w:pPr>
+        <w:spacing w:after="0" w:line="22" w:lineRule="atLeast"/>
+        <w:ind w:right="397"/>
+        <w:rPr>
+          <w:b/>
+          <w:bCs/>
+          <w:sz w:val="28"/>
+          <w:szCs w:val="28"/>
+        </w:rPr>
+      </w:pPr>
+    </w:p>
+    <w:p>
+      <w:pPr>
+        <w:spacing w:after="0" w:line="22" w:lineRule="atLeast"/>
+        <w:ind w:right="397"/>
+        <w:rPr>
+          <w:b/>
+          <w:bCs/>
+          <w:sz w:val="28"/>
+          <w:szCs w:val="28"/>
+        </w:rPr>
+      </w:pPr>
+    </w:p>
+    <w:p>
+      <w:pPr>
+        <w:spacing w:after="0" w:line="22" w:lineRule="atLeast"/>
+        <w:ind w:right="397"/>
+        <w:rPr>
+          <w:b/>
+          <w:bCs/>
+          <w:sz w:val="28"/>
+          <w:szCs w:val="28"/>
+        </w:rPr>
+      </w:pPr>
+    </w:p>
+    <w:p>
+      <w:pPr>
+        <w:spacing w:after="0" w:line="22" w:lineRule="atLeast"/>
+        <w:ind w:right="397"/>
+        <w:rPr>
+          <w:b/>
+          <w:bCs/>
+          <w:sz w:val="28"/>
+          <w:szCs w:val="28"/>
+        </w:rPr>
+      </w:pPr>
+    </w:p>
+    <w:p>
+      <w:pPr>
+        <w:spacing w:after="0" w:line="22" w:lineRule="atLeast"/>
+        <w:ind w:right="397"/>
+        <w:rPr>
+          <w:b/>
+          <w:bCs/>
+          <w:sz w:val="28"/>
+          <w:szCs w:val="28"/>
+        </w:rPr>
+      </w:pPr>
+    </w:p>
+    <w:p>
+      <w:pPr>
+        <w:spacing w:after="0" w:line="22" w:lineRule="atLeast"/>
+        <w:ind w:right="397"/>
+        <w:rPr>
+          <w:b/>
+          <w:bCs/>
+          <w:sz w:val="28"/>
+          <w:szCs w:val="28"/>
+        </w:rPr>
+      </w:pPr>
+    </w:p>
+    <w:p>
+      <w:pPr>
+        <w:spacing w:after="0" w:line="22" w:lineRule="atLeast"/>
+        <w:ind w:right="397"/>
+        <w:rPr>
+          <w:rFonts w:ascii="Verdana" w:hAnsi="Verdana"/>
+          <w:b/>
+          <w:bCs/>
+          <w:sz w:val="28"/>
+          <w:szCs w:val="28"/>
+        </w:rPr>
+      </w:pPr>
+      <w:r>
+        <w:rPr>
+          <w:rFonts w:ascii="Verdana" w:hAnsi="Verdana"/>
+          <w:b/>
+          <w:bCs/>
+          <w:sz w:val="28"/>
+          <w:szCs w:val="28"/>
+        </w:rPr>
+        <w:lastRenderedPageBreak/>
+        <w:t>Edição de informações</w:t>
+      </w:r>
+    </w:p>
+    <w:p>
+      <w:pPr>
+        <w:spacing w:after="0" w:line="22" w:lineRule="atLeast"/>
+        <w:ind w:right="397"/>
+        <w:rPr>
+          <w:rFonts w:ascii="Verdana" w:hAnsi="Verdana"/>
+          <w:b/>
+          <w:bCs/>
+          <w:sz w:val="28"/>
+          <w:szCs w:val="28"/>
+        </w:rPr>
+      </w:pPr>
+      <w:r>
+        <w:rPr>
+          <w:rFonts w:asciiTheme="minorHAnsi" w:hAnsiTheme="minorHAnsi"/>
           <w:b/>
           <w:bCs/>
           <w:noProof/>
+          <w:sz w:val="22"/>
         </w:rPr>
         <w:drawing>
-          <wp:anchor distT="0" distB="0" distL="114300" distR="114300" simplePos="0" relativeHeight="251715584" behindDoc="0" locked="0" layoutInCell="1" allowOverlap="1" wp14:anchorId="013BC312" wp14:editId="0F7E539F">
+          <wp:anchor distT="0" distB="0" distL="114300" distR="114300" simplePos="0" relativeHeight="251718656" behindDoc="0" locked="0" layoutInCell="1" allowOverlap="1" wp14:anchorId="59DA0760" wp14:editId="793E7C92">
             <wp:simplePos x="0" y="0"/>
             <wp:positionH relativeFrom="column">
-              <wp:posOffset>-71175</wp:posOffset>
+              <wp:posOffset>2872740</wp:posOffset>
             </wp:positionH>
             <wp:positionV relativeFrom="paragraph">
-              <wp:posOffset>424180</wp:posOffset>
+              <wp:posOffset>222250</wp:posOffset>
             </wp:positionV>
-            <wp:extent cx="2599084" cy="1561465"/>
-            <wp:effectExtent l="190500" t="190500" r="182245" b="191135"/>
+            <wp:extent cx="2505075" cy="1505533"/>
+            <wp:effectExtent l="0" t="0" r="0" b="0"/>
             <wp:wrapSquare wrapText="bothSides"/>
-            <wp:docPr id="36" name="Imagem 36"/>
+            <wp:docPr id="18" name="Imagem 18"/>
             <wp:cNvGraphicFramePr>
               <a:graphicFrameLocks xmlns:a="http://schemas.openxmlformats.org/drawingml/2006/main" noChangeAspect="1"/>
             </wp:cNvGraphicFramePr>
@@ -8839,7 +8714,7 @@
               <a:graphicData uri="http://schemas.openxmlformats.org/drawingml/2006/picture">
                 <pic:pic xmlns:pic="http://schemas.openxmlformats.org/drawingml/2006/picture">
                   <pic:nvPicPr>
-                    <pic:cNvPr id="0" name="Imagem 14"/>
+                    <pic:cNvPr id="0" name="Picture 2"/>
                     <pic:cNvPicPr>
                       <a:picLocks noChangeAspect="1" noChangeArrowheads="1"/>
                     </pic:cNvPicPr>
@@ -8860,50 +8735,83 @@
                   <pic:spPr bwMode="auto">
                     <a:xfrm>
                       <a:off x="0" y="0"/>
-                      <a:ext cx="2599084" cy="1561465"/>
+                      <a:ext cx="2505075" cy="1505533"/>
                     </a:xfrm>
                     <a:prstGeom prst="rect">
                       <a:avLst/>
                     </a:prstGeom>
+                    <a:noFill/>
                     <a:ln>
                       <a:noFill/>
                     </a:ln>
-                    <a:effectLst>
-                      <a:outerShdw blurRad="190500" algn="tl" rotWithShape="0">
-                        <a:srgbClr val="000000">
-                          <a:alpha val="70000"/>
-                        </a:srgbClr>
-                      </a:outerShdw>
-                    </a:effectLst>
                   </pic:spPr>
                 </pic:pic>
               </a:graphicData>
             </a:graphic>
-            <wp14:sizeRelH relativeFrom="page">
-              <wp14:pctWidth>0</wp14:pctWidth>
-            </wp14:sizeRelH>
-            <wp14:sizeRelV relativeFrom="page">
-              <wp14:pctHeight>0</wp14:pctHeight>
-            </wp14:sizeRelV>
           </wp:anchor>
         </w:drawing>
       </w:r>
-      <w:r>
-        <w:rPr>
-          <w:rFonts w:ascii="Verdana" w:hAnsi="Verdana"/>
-          <w:b/>
-          <w:bCs/>
-          <w:sz w:val="28"/>
-          <w:szCs w:val="28"/>
-        </w:rPr>
-        <w:t>Edição de informações</w:t>
-      </w:r>
-    </w:p>
-    <w:p>
-      <w:pPr>
-        <w:spacing w:after="0" w:line="22" w:lineRule="atLeast"/>
-        <w:ind w:right="397"/>
-      </w:pPr>
+    </w:p>
+    <w:p>
+      <w:pPr>
+        <w:spacing w:after="0" w:line="22" w:lineRule="atLeast"/>
+        <w:ind w:right="397"/>
+      </w:pPr>
+      <w:r>
+        <w:rPr>
+          <w:b/>
+          <w:bCs/>
+          <w:noProof/>
+        </w:rPr>
+        <w:drawing>
+          <wp:inline distT="0" distB="0" distL="0" distR="0" wp14:anchorId="7C41563A" wp14:editId="4BC948EB">
+            <wp:extent cx="2505075" cy="1505534"/>
+            <wp:effectExtent l="0" t="0" r="0" b="0"/>
+            <wp:docPr id="8" name="Imagem 8"/>
+            <wp:cNvGraphicFramePr>
+              <a:graphicFrameLocks xmlns:a="http://schemas.openxmlformats.org/drawingml/2006/main" noChangeAspect="1"/>
+            </wp:cNvGraphicFramePr>
+            <a:graphic xmlns:a="http://schemas.openxmlformats.org/drawingml/2006/main">
+              <a:graphicData uri="http://schemas.openxmlformats.org/drawingml/2006/picture">
+                <pic:pic xmlns:pic="http://schemas.openxmlformats.org/drawingml/2006/picture">
+                  <pic:nvPicPr>
+                    <pic:cNvPr id="0" name="Picture 1"/>
+                    <pic:cNvPicPr>
+                      <a:picLocks noChangeAspect="1" noChangeArrowheads="1"/>
+                    </pic:cNvPicPr>
+                  </pic:nvPicPr>
+                  <pic:blipFill>
+                    <a:blip r:embed="rId36" cstate="print">
+                      <a:extLst>
+                        <a:ext uri="{28A0092B-C50C-407E-A947-70E740481C1C}">
+                          <a14:useLocalDpi xmlns:a14="http://schemas.microsoft.com/office/drawing/2010/main" val="0"/>
+                        </a:ext>
+                      </a:extLst>
+                    </a:blip>
+                    <a:srcRect/>
+                    <a:stretch>
+                      <a:fillRect/>
+                    </a:stretch>
+                  </pic:blipFill>
+                  <pic:spPr bwMode="auto">
+                    <a:xfrm>
+                      <a:off x="0" y="0"/>
+                      <a:ext cx="2588729" cy="1555810"/>
+                    </a:xfrm>
+                    <a:prstGeom prst="rect">
+                      <a:avLst/>
+                    </a:prstGeom>
+                    <a:noFill/>
+                    <a:ln>
+                      <a:noFill/>
+                    </a:ln>
+                  </pic:spPr>
+                </pic:pic>
+              </a:graphicData>
+            </a:graphic>
+          </wp:inline>
+        </w:drawing>
+      </w:r>
     </w:p>
     <w:p>
       <w:pPr>
@@ -9003,7 +8911,7 @@
                     <pic:cNvPicPr/>
                   </pic:nvPicPr>
                   <pic:blipFill>
-                    <a:blip r:embed="rId36">
+                    <a:blip r:embed="rId37">
                       <a:extLst>
                         <a:ext uri="{28A0092B-C50C-407E-A947-70E740481C1C}">
                           <a14:useLocalDpi xmlns:a14="http://schemas.microsoft.com/office/drawing/2010/main" val="0"/>
@@ -9098,6 +9006,19 @@
           <w:szCs w:val="28"/>
         </w:rPr>
       </w:pPr>
+    </w:p>
+    <w:p>
+      <w:pPr>
+        <w:spacing w:after="0" w:line="22" w:lineRule="atLeast"/>
+        <w:ind w:right="397"/>
+        <w:rPr>
+          <w:rFonts w:ascii="Verdana" w:hAnsi="Verdana"/>
+          <w:b/>
+          <w:bCs/>
+          <w:sz w:val="28"/>
+          <w:szCs w:val="28"/>
+        </w:rPr>
+      </w:pPr>
       <w:r>
         <w:rPr>
           <w:rFonts w:ascii="Verdana" w:hAnsi="Verdana"/>
@@ -9156,7 +9077,7 @@
                     <pic:cNvPicPr/>
                   </pic:nvPicPr>
                   <pic:blipFill>
-                    <a:blip r:embed="rId37">
+                    <a:blip r:embed="rId38">
                       <a:extLst>
                         <a:ext uri="{28A0092B-C50C-407E-A947-70E740481C1C}">
                           <a14:useLocalDpi xmlns:a14="http://schemas.microsoft.com/office/drawing/2010/main" val="0"/>
@@ -9469,7 +9390,7 @@
                     <pic:cNvPicPr/>
                   </pic:nvPicPr>
                   <pic:blipFill>
-                    <a:blip r:embed="rId38">
+                    <a:blip r:embed="rId39">
                       <a:extLst>
                         <a:ext uri="{28A0092B-C50C-407E-A947-70E740481C1C}">
                           <a14:useLocalDpi xmlns:a14="http://schemas.microsoft.com/office/drawing/2010/main" val="0"/>
@@ -9768,7 +9689,7 @@
                     <pic:cNvPicPr/>
                   </pic:nvPicPr>
                   <pic:blipFill>
-                    <a:blip r:embed="rId39">
+                    <a:blip r:embed="rId40">
                       <a:extLst>
                         <a:ext uri="{28A0092B-C50C-407E-A947-70E740481C1C}">
                           <a14:useLocalDpi xmlns:a14="http://schemas.microsoft.com/office/drawing/2010/main" val="0"/>
@@ -10295,7 +10216,7 @@
                     <pic:cNvPicPr/>
                   </pic:nvPicPr>
                   <pic:blipFill>
-                    <a:blip r:embed="rId40">
+                    <a:blip r:embed="rId41">
                       <a:extLst>
                         <a:ext uri="{28A0092B-C50C-407E-A947-70E740481C1C}">
                           <a14:useLocalDpi xmlns:a14="http://schemas.microsoft.com/office/drawing/2010/main" val="0"/>
@@ -10351,11 +10272,19 @@
           <w:rFonts w:cstheme="minorHAnsi"/>
         </w:rPr>
       </w:pPr>
+      <w:proofErr w:type="gramStart"/>
       <w:r>
         <w:rPr>
           <w:rFonts w:cstheme="minorHAnsi"/>
         </w:rPr>
-        <w:t>O mesmo irá acontecer com os outros dois botões. Não será possível realizar outra ação até que a atual seja parada.</w:t>
+        <w:t>O mesmo</w:t>
+      </w:r>
+      <w:proofErr w:type="gramEnd"/>
+      <w:r>
+        <w:rPr>
+          <w:rFonts w:cstheme="minorHAnsi"/>
+        </w:rPr>
+        <w:t xml:space="preserve"> irá acontecer com os outros dois botões. Não será possível realizar outra ação até que a atual seja parada.</w:t>
       </w:r>
     </w:p>
     <w:p>
@@ -10390,7 +10319,7 @@
                     <pic:cNvPicPr/>
                   </pic:nvPicPr>
                   <pic:blipFill>
-                    <a:blip r:embed="rId41">
+                    <a:blip r:embed="rId42">
                       <a:extLst>
                         <a:ext uri="{28A0092B-C50C-407E-A947-70E740481C1C}">
                           <a14:useLocalDpi xmlns:a14="http://schemas.microsoft.com/office/drawing/2010/main" val="0"/>
@@ -10524,7 +10453,7 @@
                     </pic:cNvPicPr>
                   </pic:nvPicPr>
                   <pic:blipFill>
-                    <a:blip r:embed="rId42">
+                    <a:blip r:embed="rId43">
                       <a:extLst>
                         <a:ext uri="{28A0092B-C50C-407E-A947-70E740481C1C}">
                           <a14:useLocalDpi xmlns:a14="http://schemas.microsoft.com/office/drawing/2010/main" val="0"/>
@@ -10653,7 +10582,7 @@
                     <pic:cNvPicPr/>
                   </pic:nvPicPr>
                   <pic:blipFill>
-                    <a:blip r:embed="rId43">
+                    <a:blip r:embed="rId44">
                       <a:extLst>
                         <a:ext uri="{28A0092B-C50C-407E-A947-70E740481C1C}">
                           <a14:useLocalDpi xmlns:a14="http://schemas.microsoft.com/office/drawing/2010/main" val="0"/>
@@ -10899,7 +10828,7 @@
                     <pic:cNvPicPr/>
                   </pic:nvPicPr>
                   <pic:blipFill>
-                    <a:blip r:embed="rId44">
+                    <a:blip r:embed="rId45">
                       <a:extLst>
                         <a:ext uri="{28A0092B-C50C-407E-A947-70E740481C1C}">
                           <a14:useLocalDpi xmlns:a14="http://schemas.microsoft.com/office/drawing/2010/main" val="0"/>
@@ -11083,7 +11012,7 @@
                     <pic:cNvPicPr/>
                   </pic:nvPicPr>
                   <pic:blipFill>
-                    <a:blip r:embed="rId45">
+                    <a:blip r:embed="rId46">
                       <a:extLst>
                         <a:ext uri="{28A0092B-C50C-407E-A947-70E740481C1C}">
                           <a14:useLocalDpi xmlns:a14="http://schemas.microsoft.com/office/drawing/2010/main" val="0"/>
@@ -11144,7 +11073,35 @@
         <w:rPr>
           <w:rFonts w:cstheme="minorHAnsi"/>
         </w:rPr>
-        <w:t>O campo da mensagem é totalmente livre para que o motorista possa descrever a situação. Há informações relevantes em checkbox, que gerarão um código na apresentação para os outros perfis que terão acesso ao aviso. Esses checkbox devem ser selecionados corretamente de acordo com a situação, pois, uma vez que o aviso é enviado, não é possível alterar e nem visualizar a mensagem.</w:t>
+        <w:t xml:space="preserve">O campo da mensagem é totalmente livre para que o motorista possa descrever a situação. Há informações relevantes em </w:t>
+      </w:r>
+      <w:proofErr w:type="spellStart"/>
+      <w:r>
+        <w:rPr>
+          <w:rFonts w:cstheme="minorHAnsi"/>
+        </w:rPr>
+        <w:t>checkbox</w:t>
+      </w:r>
+      <w:proofErr w:type="spellEnd"/>
+      <w:r>
+        <w:rPr>
+          <w:rFonts w:cstheme="minorHAnsi"/>
+        </w:rPr>
+        <w:t xml:space="preserve">, que gerarão um código na apresentação para os outros perfis que terão acesso ao aviso. Esses </w:t>
+      </w:r>
+      <w:proofErr w:type="spellStart"/>
+      <w:r>
+        <w:rPr>
+          <w:rFonts w:cstheme="minorHAnsi"/>
+        </w:rPr>
+        <w:t>checkbox</w:t>
+      </w:r>
+      <w:proofErr w:type="spellEnd"/>
+      <w:r>
+        <w:rPr>
+          <w:rFonts w:cstheme="minorHAnsi"/>
+        </w:rPr>
+        <w:t xml:space="preserve"> devem ser selecionados corretamente de acordo com a situação, pois, uma vez que o aviso é enviado, não é possível alterar e nem visualizar a mensagem.</w:t>
       </w:r>
     </w:p>
     <w:p>
@@ -11215,7 +11172,7 @@
                     <pic:cNvPicPr/>
                   </pic:nvPicPr>
                   <pic:blipFill>
-                    <a:blip r:embed="rId46">
+                    <a:blip r:embed="rId47">
                       <a:extLst>
                         <a:ext uri="{28A0092B-C50C-407E-A947-70E740481C1C}">
                           <a14:useLocalDpi xmlns:a14="http://schemas.microsoft.com/office/drawing/2010/main" val="0"/>
@@ -11278,7 +11235,7 @@
       </w:pPr>
     </w:p>
     <w:sectPr>
-      <w:headerReference w:type="default" r:id="rId47"/>
+      <w:headerReference w:type="default" r:id="rId48"/>
       <w:pgSz w:w="11906" w:h="16838"/>
       <w:pgMar w:top="1701" w:right="1134" w:bottom="1134" w:left="1701" w:header="709" w:footer="709" w:gutter="0"/>
       <w:pgNumType w:start="2"/>

</xml_diff>

<commit_message>
Update Manual do usuario
</commit_message>
<xml_diff>
--- a/doc/manual_de_uso/Manual de uso RoadTracker.docx
+++ b/doc/manual_de_uso/Manual de uso RoadTracker.docx
@@ -12,10 +12,8 @@
           <w:szCs w:val="56"/>
         </w:rPr>
       </w:pPr>
-      <w:bookmarkStart w:id="0" w:name="_Hlk56147634"/>
-      <w:bookmarkStart w:id="1" w:name="_Toc56408406"/>
-      <w:bookmarkStart w:id="2" w:name="_Hlk56411274"/>
-      <w:bookmarkEnd w:id="0"/>
+      <w:bookmarkStart w:id="0" w:name="_Toc56408406"/>
+      <w:bookmarkStart w:id="1" w:name="_Hlk56411274"/>
       <w:r>
         <w:rPr>
           <w:rFonts w:ascii="Verdana" w:hAnsi="Verdana"/>
@@ -45,28 +43,47 @@
         <w:p>
           <w:pPr>
             <w:pStyle w:val="CabealhodoSumrio"/>
-          </w:pPr>
-        </w:p>
-        <w:p>
-          <w:pPr>
-            <w:pStyle w:val="Sumrio1"/>
-            <w:spacing w:after="80"/>
-            <w:ind w:right="397"/>
+            <w:spacing w:after="40" w:line="259" w:lineRule="auto"/>
+            <w:jc w:val="both"/>
+            <w:rPr>
+              <w:rFonts w:ascii="Times New Roman" w:hAnsi="Times New Roman" w:cs="Times New Roman"/>
+              <w:color w:val="auto"/>
+              <w:sz w:val="24"/>
+              <w:szCs w:val="24"/>
+            </w:rPr>
           </w:pPr>
           <w:r>
+            <w:rPr>
+              <w:rFonts w:ascii="Times New Roman" w:hAnsi="Times New Roman" w:cs="Times New Roman"/>
+              <w:color w:val="auto"/>
+              <w:sz w:val="24"/>
+              <w:szCs w:val="24"/>
+            </w:rPr>
             <w:t>Instalação</w:t>
           </w:r>
           <w:r>
+            <w:rPr>
+              <w:rFonts w:ascii="Times New Roman" w:hAnsi="Times New Roman" w:cs="Times New Roman"/>
+              <w:color w:val="auto"/>
+              <w:sz w:val="24"/>
+              <w:szCs w:val="24"/>
+            </w:rPr>
             <w:ptab w:relativeTo="margin" w:alignment="right" w:leader="dot"/>
           </w:r>
           <w:r>
+            <w:rPr>
+              <w:rFonts w:ascii="Times New Roman" w:hAnsi="Times New Roman" w:cs="Times New Roman"/>
+              <w:color w:val="auto"/>
+              <w:sz w:val="24"/>
+              <w:szCs w:val="24"/>
+            </w:rPr>
             <w:t>3</w:t>
           </w:r>
         </w:p>
         <w:p>
           <w:pPr>
             <w:pStyle w:val="Sumrio2"/>
-            <w:spacing w:after="80"/>
+            <w:spacing w:after="40"/>
             <w:ind w:left="216" w:right="397"/>
           </w:pPr>
           <w:r>
@@ -82,7 +99,7 @@
         <w:p>
           <w:pPr>
             <w:pStyle w:val="Sumrio2"/>
-            <w:spacing w:after="80"/>
+            <w:spacing w:after="40"/>
             <w:ind w:left="216" w:right="397"/>
           </w:pPr>
           <w:r>
@@ -98,7 +115,7 @@
         <w:p>
           <w:pPr>
             <w:pStyle w:val="Sumrio2"/>
-            <w:spacing w:after="80"/>
+            <w:spacing w:after="40"/>
             <w:ind w:left="216" w:right="397"/>
           </w:pPr>
           <w:r>
@@ -119,7 +136,7 @@
         <w:p>
           <w:pPr>
             <w:pStyle w:val="Sumrio1"/>
-            <w:spacing w:after="80"/>
+            <w:spacing w:after="40"/>
             <w:ind w:right="397"/>
           </w:pPr>
           <w:r>
@@ -134,33 +151,44 @@
         </w:p>
         <w:p>
           <w:pPr>
-            <w:pStyle w:val="Sumrio1"/>
-            <w:spacing w:after="80"/>
-            <w:ind w:right="397"/>
+            <w:pStyle w:val="Sumrio2"/>
+            <w:spacing w:after="40"/>
+            <w:ind w:left="216" w:right="397"/>
           </w:pPr>
           <w:r>
-            <w:t xml:space="preserve">Tour pela área de trabalho do </w:t>
+            <w:t>Login</w:t>
           </w:r>
-          <w:proofErr w:type="spellStart"/>
-          <w:r>
-            <w:t>RoadTracker</w:t>
-          </w:r>
-          <w:proofErr w:type="spellEnd"/>
           <w:r>
             <w:ptab w:relativeTo="margin" w:alignment="right" w:leader="dot"/>
           </w:r>
           <w:r>
-            <w:t>5</w:t>
+            <w:t>4</w:t>
           </w:r>
         </w:p>
         <w:p>
           <w:pPr>
             <w:pStyle w:val="Sumrio2"/>
-            <w:spacing w:after="80"/>
+            <w:spacing w:after="40"/>
             <w:ind w:left="216" w:right="397"/>
           </w:pPr>
           <w:r>
-            <w:t>Login no aplicativo</w:t>
+            <w:t>Administrador</w:t>
+          </w:r>
+          <w:r>
+            <w:ptab w:relativeTo="margin" w:alignment="right" w:leader="dot"/>
+          </w:r>
+          <w:r>
+            <w:t>4</w:t>
+          </w:r>
+        </w:p>
+        <w:p>
+          <w:pPr>
+            <w:pStyle w:val="Sumrio2"/>
+            <w:spacing w:after="40"/>
+            <w:ind w:left="216" w:right="397"/>
+          </w:pPr>
+          <w:r>
+            <w:t>Supervisor</w:t>
           </w:r>
           <w:r>
             <w:ptab w:relativeTo="margin" w:alignment="right" w:leader="dot"/>
@@ -172,11 +200,11 @@
         <w:p>
           <w:pPr>
             <w:pStyle w:val="Sumrio2"/>
-            <w:spacing w:after="80"/>
+            <w:spacing w:after="40"/>
             <w:ind w:left="216" w:right="397"/>
           </w:pPr>
           <w:r>
-            <w:t>Janela do aplicativo</w:t>
+            <w:t>Motorista</w:t>
           </w:r>
           <w:r>
             <w:ptab w:relativeTo="margin" w:alignment="right" w:leader="dot"/>
@@ -187,28 +215,15 @@
         </w:p>
         <w:p>
           <w:pPr>
-            <w:pStyle w:val="Sumrio2"/>
-            <w:spacing w:after="80"/>
-            <w:ind w:left="216" w:right="397"/>
+            <w:pStyle w:val="Sumrio1"/>
+            <w:spacing w:after="40"/>
+            <w:ind w:right="397"/>
           </w:pPr>
           <w:r>
-            <w:t>Barra lateral</w:t>
+            <w:t>T</w:t>
           </w:r>
           <w:r>
-            <w:ptab w:relativeTo="margin" w:alignment="right" w:leader="dot"/>
-          </w:r>
-          <w:r>
-            <w:t>6</w:t>
-          </w:r>
-        </w:p>
-        <w:p>
-          <w:pPr>
-            <w:pStyle w:val="Sumrio2"/>
-            <w:spacing w:after="80"/>
-            <w:ind w:left="216" w:right="397"/>
-          </w:pPr>
-          <w:r>
-            <w:t>Exibição de conteúdo</w:t>
+            <w:t>ela de login</w:t>
           </w:r>
           <w:r>
             <w:ptab w:relativeTo="margin" w:alignment="right" w:leader="dot"/>
@@ -220,7 +235,7 @@
         <w:p>
           <w:pPr>
             <w:pStyle w:val="Sumrio1"/>
-            <w:spacing w:after="80"/>
+            <w:spacing w:after="40"/>
             <w:ind w:right="397"/>
           </w:pPr>
           <w:r>
@@ -236,11 +251,14 @@
         <w:p>
           <w:pPr>
             <w:pStyle w:val="Sumrio2"/>
-            <w:spacing w:after="80"/>
+            <w:spacing w:after="40"/>
             <w:ind w:left="216" w:right="397"/>
           </w:pPr>
           <w:r>
-            <w:t>Introdução ao menu principal</w:t>
+            <w:t>M</w:t>
+          </w:r>
+          <w:r>
+            <w:t>enu principal</w:t>
           </w:r>
           <w:r>
             <w:ptab w:relativeTo="margin" w:alignment="right" w:leader="dot"/>
@@ -252,7 +270,7 @@
         <w:p>
           <w:pPr>
             <w:pStyle w:val="Sumrio2"/>
-            <w:spacing w:after="80"/>
+            <w:spacing w:after="40"/>
             <w:ind w:left="216" w:right="397"/>
           </w:pPr>
           <w:r>
@@ -268,29 +286,12 @@
         <w:p>
           <w:pPr>
             <w:pStyle w:val="Sumrio2"/>
-            <w:spacing w:after="80"/>
+            <w:spacing w:after="40"/>
             <w:ind w:left="216" w:right="397"/>
           </w:pPr>
           <w:r>
             <w:tab/>
             <w:t>Cadastro de funcionário, atribuindo a eles cargos e mais</w:t>
-          </w:r>
-          <w:r>
-            <w:ptab w:relativeTo="margin" w:alignment="right" w:leader="dot"/>
-          </w:r>
-          <w:r>
-            <w:t>9</w:t>
-          </w:r>
-        </w:p>
-        <w:p>
-          <w:pPr>
-            <w:pStyle w:val="Sumrio2"/>
-            <w:spacing w:after="80"/>
-            <w:ind w:left="216" w:right="397"/>
-          </w:pPr>
-          <w:r>
-            <w:tab/>
-            <w:t>Cadastro de filiais no sistema para serem atribuídas aos funcionários</w:t>
           </w:r>
           <w:r>
             <w:ptab w:relativeTo="margin" w:alignment="right" w:leader="dot"/>
@@ -302,7 +303,27 @@
         <w:p>
           <w:pPr>
             <w:pStyle w:val="Sumrio2"/>
-            <w:spacing w:after="80"/>
+            <w:spacing w:after="40"/>
+            <w:ind w:left="216" w:right="397"/>
+          </w:pPr>
+          <w:r>
+            <w:tab/>
+            <w:t>Cadastro de filiais no sistema para serem atribuídas aos funcionários</w:t>
+          </w:r>
+          <w:r>
+            <w:ptab w:relativeTo="margin" w:alignment="right" w:leader="dot"/>
+          </w:r>
+          <w:r>
+            <w:t>1</w:t>
+          </w:r>
+          <w:r>
+            <w:t>1</w:t>
+          </w:r>
+        </w:p>
+        <w:p>
+          <w:pPr>
+            <w:pStyle w:val="Sumrio2"/>
+            <w:spacing w:after="40"/>
             <w:ind w:left="216" w:right="397"/>
           </w:pPr>
           <w:r>
@@ -313,13 +334,16 @@
             <w:ptab w:relativeTo="margin" w:alignment="right" w:leader="dot"/>
           </w:r>
           <w:r>
-            <w:t>11</w:t>
+            <w:t>1</w:t>
+          </w:r>
+          <w:r>
+            <w:t>2</w:t>
           </w:r>
         </w:p>
         <w:p>
           <w:pPr>
             <w:pStyle w:val="Sumrio2"/>
-            <w:spacing w:after="80"/>
+            <w:spacing w:after="40"/>
             <w:ind w:left="216" w:right="397"/>
           </w:pPr>
           <w:r>
@@ -330,13 +354,16 @@
             <w:ptab w:relativeTo="margin" w:alignment="right" w:leader="dot"/>
           </w:r>
           <w:r>
-            <w:t>11</w:t>
+            <w:t>1</w:t>
+          </w:r>
+          <w:r>
+            <w:t>3</w:t>
           </w:r>
         </w:p>
         <w:p>
           <w:pPr>
             <w:pStyle w:val="Sumrio2"/>
-            <w:spacing w:after="80"/>
+            <w:spacing w:after="40"/>
             <w:ind w:left="216" w:right="397"/>
           </w:pPr>
           <w:r>
@@ -346,13 +373,16 @@
             <w:ptab w:relativeTo="margin" w:alignment="right" w:leader="dot"/>
           </w:r>
           <w:r>
-            <w:t>12</w:t>
+            <w:t>1</w:t>
+          </w:r>
+          <w:r>
+            <w:t>4</w:t>
           </w:r>
         </w:p>
         <w:p>
           <w:pPr>
             <w:pStyle w:val="Sumrio2"/>
-            <w:spacing w:after="80"/>
+            <w:spacing w:after="40"/>
             <w:ind w:left="216" w:right="397"/>
           </w:pPr>
           <w:r>
@@ -363,13 +393,16 @@
             <w:ptab w:relativeTo="margin" w:alignment="right" w:leader="dot"/>
           </w:r>
           <w:r>
-            <w:t>13</w:t>
+            <w:t>1</w:t>
+          </w:r>
+          <w:r>
+            <w:t>5</w:t>
           </w:r>
         </w:p>
         <w:p>
           <w:pPr>
             <w:pStyle w:val="Sumrio2"/>
-            <w:spacing w:after="80"/>
+            <w:spacing w:after="40"/>
             <w:ind w:left="216" w:right="397"/>
           </w:pPr>
           <w:r>
@@ -380,13 +413,16 @@
             <w:ptab w:relativeTo="margin" w:alignment="right" w:leader="dot"/>
           </w:r>
           <w:r>
-            <w:t>14</w:t>
+            <w:t>1</w:t>
+          </w:r>
+          <w:r>
+            <w:t>7</w:t>
           </w:r>
         </w:p>
         <w:p>
           <w:pPr>
             <w:pStyle w:val="Sumrio2"/>
-            <w:spacing w:after="80"/>
+            <w:spacing w:after="40"/>
             <w:ind w:left="216" w:right="397"/>
           </w:pPr>
           <w:r>
@@ -397,13 +433,16 @@
             <w:ptab w:relativeTo="margin" w:alignment="right" w:leader="dot"/>
           </w:r>
           <w:r>
-            <w:t>16</w:t>
+            <w:t>1</w:t>
+          </w:r>
+          <w:r>
+            <w:t>9</w:t>
           </w:r>
         </w:p>
         <w:p>
           <w:pPr>
             <w:pStyle w:val="Sumrio2"/>
-            <w:spacing w:after="80"/>
+            <w:spacing w:after="40"/>
             <w:ind w:left="216" w:right="397"/>
           </w:pPr>
           <w:r>
@@ -413,29 +452,89 @@
             <w:ptab w:relativeTo="margin" w:alignment="right" w:leader="dot"/>
           </w:r>
           <w:r>
-            <w:t>18</w:t>
+            <w:t>21</w:t>
           </w:r>
         </w:p>
         <w:p>
           <w:pPr>
             <w:pStyle w:val="Sumrio2"/>
-            <w:spacing w:after="80"/>
+            <w:spacing w:after="40"/>
             <w:ind w:left="216" w:right="397"/>
           </w:pPr>
           <w:r>
             <w:t>Tela de avisos</w:t>
           </w:r>
           <w:r>
+            <w:t xml:space="preserve"> e logs</w:t>
+          </w:r>
+          <w:r>
             <w:ptab w:relativeTo="margin" w:alignment="right" w:leader="dot"/>
           </w:r>
           <w:r>
-            <w:t>20</w:t>
+            <w:t>2</w:t>
+          </w:r>
+          <w:r>
+            <w:t>3</w:t>
+          </w:r>
+        </w:p>
+        <w:p>
+          <w:pPr>
+            <w:pStyle w:val="Sumrio2"/>
+            <w:spacing w:after="40"/>
+            <w:ind w:left="216" w:right="397"/>
+          </w:pPr>
+          <w:r>
+            <w:tab/>
+            <w:t>Visualizar avisos de usuários e notificações do sistema</w:t>
+          </w:r>
+          <w:r>
+            <w:ptab w:relativeTo="margin" w:alignment="right" w:leader="dot"/>
+          </w:r>
+          <w:r>
+            <w:t>24</w:t>
+          </w:r>
+        </w:p>
+        <w:p>
+          <w:pPr>
+            <w:pStyle w:val="Sumrio2"/>
+            <w:spacing w:after="40"/>
+            <w:ind w:left="216" w:right="397"/>
+          </w:pPr>
+          <w:r>
+            <w:tab/>
+            <w:t>Visualizar registro de alterações e exclusões do sistema</w:t>
+          </w:r>
+          <w:r>
+            <w:ptab w:relativeTo="margin" w:alignment="right" w:leader="dot"/>
+          </w:r>
+          <w:r>
+            <w:t>25</w:t>
+          </w:r>
+        </w:p>
+        <w:p>
+          <w:pPr>
+            <w:pStyle w:val="Sumrio2"/>
+            <w:spacing w:after="40"/>
+            <w:ind w:left="216" w:right="397"/>
+          </w:pPr>
+          <w:r>
+            <w:tab/>
+            <w:t>Gerar relatório com informações pertinentes aos funcionários</w:t>
+          </w:r>
+          <w:r>
+            <w:ptab w:relativeTo="margin" w:alignment="right" w:leader="dot"/>
+          </w:r>
+          <w:r>
+            <w:t>2</w:t>
+          </w:r>
+          <w:r>
+            <w:t>6</w:t>
           </w:r>
         </w:p>
         <w:p>
           <w:pPr>
             <w:pStyle w:val="Sumrio1"/>
-            <w:spacing w:after="80"/>
+            <w:spacing w:after="40"/>
             <w:ind w:right="397"/>
             <w:rPr>
               <w:b/>
@@ -449,13 +548,16 @@
             <w:ptab w:relativeTo="margin" w:alignment="right" w:leader="dot"/>
           </w:r>
           <w:r>
-            <w:t>21</w:t>
+            <w:t>2</w:t>
+          </w:r>
+          <w:r>
+            <w:t>7</w:t>
           </w:r>
         </w:p>
         <w:p>
           <w:pPr>
             <w:pStyle w:val="Sumrio2"/>
-            <w:spacing w:after="80"/>
+            <w:spacing w:after="40"/>
             <w:ind w:left="216" w:right="397"/>
           </w:pPr>
           <w:r>
@@ -465,13 +567,16 @@
             <w:ptab w:relativeTo="margin" w:alignment="right" w:leader="dot"/>
           </w:r>
           <w:r>
-            <w:t>21</w:t>
+            <w:t>2</w:t>
+          </w:r>
+          <w:r>
+            <w:t>8</w:t>
           </w:r>
         </w:p>
         <w:p>
           <w:pPr>
             <w:pStyle w:val="Sumrio2"/>
-            <w:spacing w:after="80"/>
+            <w:spacing w:after="40"/>
             <w:ind w:left="216" w:right="397"/>
           </w:pPr>
           <w:r>
@@ -481,13 +586,16 @@
             <w:ptab w:relativeTo="margin" w:alignment="right" w:leader="dot"/>
           </w:r>
           <w:r>
-            <w:t>21</w:t>
+            <w:t>2</w:t>
+          </w:r>
+          <w:r>
+            <w:t>9</w:t>
           </w:r>
         </w:p>
         <w:p>
           <w:pPr>
             <w:pStyle w:val="Sumrio2"/>
-            <w:spacing w:after="80"/>
+            <w:spacing w:after="40"/>
             <w:ind w:left="216" w:right="397"/>
           </w:pPr>
           <w:r>
@@ -497,13 +605,13 @@
             <w:ptab w:relativeTo="margin" w:alignment="right" w:leader="dot"/>
           </w:r>
           <w:r>
-            <w:t>22</w:t>
+            <w:t>30</w:t>
           </w:r>
         </w:p>
         <w:p>
           <w:pPr>
             <w:pStyle w:val="Sumrio2"/>
-            <w:spacing w:after="80"/>
+            <w:spacing w:after="40"/>
             <w:ind w:left="216" w:right="397"/>
           </w:pPr>
           <w:r>
@@ -513,13 +621,16 @@
             <w:ptab w:relativeTo="margin" w:alignment="right" w:leader="dot"/>
           </w:r>
           <w:r>
-            <w:t>24</w:t>
+            <w:t>3</w:t>
+          </w:r>
+          <w:r>
+            <w:t>1</w:t>
           </w:r>
         </w:p>
         <w:p>
           <w:pPr>
             <w:pStyle w:val="Sumrio2"/>
-            <w:spacing w:after="80"/>
+            <w:spacing w:after="40"/>
             <w:ind w:left="216" w:right="397"/>
           </w:pPr>
           <w:r>
@@ -529,13 +640,16 @@
             <w:ptab w:relativeTo="margin" w:alignment="right" w:leader="dot"/>
           </w:r>
           <w:r>
-            <w:t>24</w:t>
+            <w:t>3</w:t>
+          </w:r>
+          <w:r>
+            <w:t>2</w:t>
           </w:r>
         </w:p>
         <w:p>
           <w:pPr>
             <w:pStyle w:val="Sumrio1"/>
-            <w:spacing w:after="80"/>
+            <w:spacing w:after="40"/>
             <w:ind w:right="397"/>
           </w:pPr>
           <w:r>
@@ -545,13 +659,16 @@
             <w:ptab w:relativeTo="margin" w:alignment="right" w:leader="dot"/>
           </w:r>
           <w:r>
-            <w:t>25</w:t>
+            <w:t>3</w:t>
+          </w:r>
+          <w:r>
+            <w:t>3</w:t>
           </w:r>
         </w:p>
         <w:p>
           <w:pPr>
             <w:pStyle w:val="Sumrio2"/>
-            <w:spacing w:after="80"/>
+            <w:spacing w:after="40"/>
             <w:ind w:left="216" w:right="397"/>
           </w:pPr>
           <w:r>
@@ -561,13 +678,16 @@
             <w:ptab w:relativeTo="margin" w:alignment="right" w:leader="dot"/>
           </w:r>
           <w:r>
-            <w:t>25</w:t>
+            <w:t>3</w:t>
+          </w:r>
+          <w:r>
+            <w:t>3</w:t>
           </w:r>
         </w:p>
         <w:p>
           <w:pPr>
             <w:pStyle w:val="Sumrio2"/>
-            <w:spacing w:after="80"/>
+            <w:spacing w:after="40"/>
             <w:ind w:left="216" w:right="397"/>
           </w:pPr>
           <w:r>
@@ -577,13 +697,16 @@
             <w:ptab w:relativeTo="margin" w:alignment="right" w:leader="dot"/>
           </w:r>
           <w:r>
-            <w:t>27</w:t>
+            <w:t>3</w:t>
+          </w:r>
+          <w:r>
+            <w:t>6</w:t>
           </w:r>
         </w:p>
         <w:p>
           <w:pPr>
             <w:pStyle w:val="Sumrio2"/>
-            <w:spacing w:after="80"/>
+            <w:spacing w:after="40"/>
             <w:ind w:left="216" w:right="397"/>
             <w:rPr>
               <w:rStyle w:val="TtulodoLivro"/>
@@ -601,11 +724,27 @@
             <w:ptab w:relativeTo="margin" w:alignment="right" w:leader="dot"/>
           </w:r>
           <w:r>
-            <w:t>29</w:t>
+            <w:t>3</w:t>
+          </w:r>
+          <w:r>
+            <w:t>7</w:t>
           </w:r>
         </w:p>
       </w:sdtContent>
     </w:sdt>
+    <w:p>
+      <w:pPr>
+        <w:ind w:right="397"/>
+        <w:jc w:val="center"/>
+        <w:rPr>
+          <w:rFonts w:ascii="Verdana" w:hAnsi="Verdana" w:cstheme="minorHAnsi"/>
+          <w:b/>
+          <w:bCs/>
+          <w:sz w:val="36"/>
+          <w:szCs w:val="36"/>
+        </w:rPr>
+      </w:pPr>
+    </w:p>
     <w:p>
       <w:pPr>
         <w:ind w:right="397"/>
@@ -1736,67 +1875,6 @@
           <w:i w:val="0"/>
           <w:iCs w:val="0"/>
           <w:spacing w:val="0"/>
-        </w:rPr>
-      </w:pPr>
-    </w:p>
-    <w:p>
-      <w:pPr>
-        <w:ind w:right="397" w:firstLine="708"/>
-        <w:rPr>
-          <w:rStyle w:val="TtulodoLivro"/>
-          <w:i w:val="0"/>
-          <w:iCs w:val="0"/>
-          <w:spacing w:val="0"/>
-        </w:rPr>
-      </w:pPr>
-    </w:p>
-    <w:p>
-      <w:pPr>
-        <w:ind w:right="397"/>
-        <w:jc w:val="center"/>
-        <w:rPr>
-          <w:rFonts w:ascii="Verdana" w:hAnsi="Verdana"/>
-          <w:b/>
-          <w:bCs/>
-          <w:sz w:val="36"/>
-          <w:szCs w:val="36"/>
-        </w:rPr>
-      </w:pPr>
-    </w:p>
-    <w:p>
-      <w:pPr>
-        <w:ind w:right="397"/>
-        <w:rPr>
-          <w:rFonts w:ascii="Verdana" w:hAnsi="Verdana"/>
-          <w:b/>
-          <w:bCs/>
-          <w:sz w:val="36"/>
-          <w:szCs w:val="36"/>
-        </w:rPr>
-      </w:pPr>
-    </w:p>
-    <w:p>
-      <w:pPr>
-        <w:ind w:right="397"/>
-        <w:rPr>
-          <w:rFonts w:ascii="Verdana" w:hAnsi="Verdana"/>
-          <w:b/>
-          <w:bCs/>
-          <w:sz w:val="36"/>
-          <w:szCs w:val="36"/>
-        </w:rPr>
-      </w:pPr>
-    </w:p>
-    <w:p>
-      <w:pPr>
-        <w:ind w:right="397"/>
-        <w:jc w:val="center"/>
-        <w:rPr>
-          <w:rFonts w:ascii="Verdana" w:hAnsi="Verdana"/>
-          <w:b/>
-          <w:bCs/>
-          <w:sz w:val="36"/>
-          <w:szCs w:val="36"/>
         </w:rPr>
       </w:pPr>
     </w:p>
@@ -2552,7 +2630,7 @@
       <w:r>
         <w:t>enu principal</w:t>
       </w:r>
-      <w:bookmarkEnd w:id="1"/>
+      <w:bookmarkEnd w:id="0"/>
     </w:p>
     <w:p>
       <w:pPr>
@@ -2562,7 +2640,7 @@
           <w:rFonts w:asciiTheme="minorHAnsi" w:hAnsiTheme="minorHAnsi"/>
         </w:rPr>
       </w:pPr>
-      <w:bookmarkStart w:id="3" w:name="_Hlk56411123"/>
+      <w:bookmarkStart w:id="2" w:name="_Hlk56411123"/>
     </w:p>
     <w:p>
       <w:pPr>
@@ -2678,7 +2756,7 @@
         </w:rPr>
         <w:t xml:space="preserve"> Clicando na seta, que é o último item aba lateral, o usuário voltará para Tela de login</w:t>
       </w:r>
-      <w:bookmarkEnd w:id="3"/>
+      <w:bookmarkEnd w:id="2"/>
       <w:r>
         <w:rPr>
           <w:rFonts w:cs="Times New Roman"/>
@@ -2691,7 +2769,7 @@
       <w:pPr>
         <w:pStyle w:val="Ttulo1"/>
       </w:pPr>
-      <w:bookmarkStart w:id="4" w:name="_Toc56408407"/>
+      <w:bookmarkStart w:id="3" w:name="_Toc56408407"/>
     </w:p>
     <w:p/>
     <w:p/>
@@ -2725,7 +2803,7 @@
       <w:r>
         <w:t>ntidades</w:t>
       </w:r>
-      <w:bookmarkEnd w:id="4"/>
+      <w:bookmarkEnd w:id="3"/>
       <w:r>
         <w:t>”</w:t>
       </w:r>
@@ -2748,7 +2826,7 @@
           <w:szCs w:val="24"/>
         </w:rPr>
       </w:pPr>
-      <w:bookmarkStart w:id="5" w:name="_Hlk56411190"/>
+      <w:bookmarkStart w:id="4" w:name="_Hlk56411190"/>
       <w:r>
         <w:rPr>
           <w:rFonts w:asciiTheme="minorHAnsi" w:hAnsiTheme="minorHAnsi"/>
@@ -3073,8 +3151,8 @@
           <w:szCs w:val="28"/>
         </w:rPr>
       </w:pPr>
-      <w:bookmarkStart w:id="6" w:name="_Toc56408408"/>
-      <w:bookmarkEnd w:id="5"/>
+      <w:bookmarkStart w:id="5" w:name="_Toc56408408"/>
+      <w:bookmarkEnd w:id="4"/>
       <w:r>
         <w:rPr>
           <w:rFonts w:asciiTheme="minorHAnsi" w:hAnsiTheme="minorHAnsi"/>
@@ -3152,7 +3230,7 @@
         </w:rPr>
         <w:t>Cadastro de funcionários, atribuindo a eles cargos e mais</w:t>
       </w:r>
-      <w:bookmarkEnd w:id="6"/>
+      <w:bookmarkEnd w:id="5"/>
     </w:p>
     <w:p>
       <w:pPr>
@@ -3574,7 +3652,7 @@
         <w:t xml:space="preserve">”, o administrador salvará os dados do funcionário no sistema. </w:t>
       </w:r>
     </w:p>
-    <w:bookmarkEnd w:id="2"/>
+    <w:bookmarkEnd w:id="1"/>
     <w:p>
       <w:pPr>
         <w:spacing w:after="0" w:line="240" w:lineRule="auto"/>
@@ -3646,7 +3724,7 @@
           <w:szCs w:val="24"/>
         </w:rPr>
       </w:pPr>
-      <w:bookmarkStart w:id="7" w:name="_Toc56408409"/>
+      <w:bookmarkStart w:id="6" w:name="_Toc56408409"/>
       <w:r>
         <w:rPr>
           <w:rFonts w:asciiTheme="minorHAnsi" w:hAnsiTheme="minorHAnsi"/>
@@ -3724,7 +3802,7 @@
         </w:rPr>
         <w:t>Cadastro de filiais no sistema para serem atribuídas aos funcionários</w:t>
       </w:r>
-      <w:bookmarkEnd w:id="7"/>
+      <w:bookmarkEnd w:id="6"/>
     </w:p>
     <w:p>
       <w:pPr>
@@ -4030,7 +4108,7 @@
           <w:szCs w:val="28"/>
         </w:rPr>
       </w:pPr>
-      <w:bookmarkStart w:id="8" w:name="_Toc56408410"/>
+      <w:bookmarkStart w:id="7" w:name="_Toc56408410"/>
       <w:r>
         <w:rPr>
           <w:rFonts w:asciiTheme="minorHAnsi" w:hAnsiTheme="minorHAnsi"/>
@@ -4110,7 +4188,7 @@
         </w:rPr>
         <w:t>Cadastro de veículos que serão utilizados pelos motoristas</w:t>
       </w:r>
-      <w:bookmarkEnd w:id="8"/>
+      <w:bookmarkEnd w:id="7"/>
     </w:p>
     <w:p>
       <w:pPr>
@@ -4121,7 +4199,7 @@
           <w:rFonts w:asciiTheme="minorHAnsi" w:hAnsiTheme="minorHAnsi"/>
         </w:rPr>
       </w:pPr>
-      <w:bookmarkStart w:id="9" w:name="_Hlk56411425"/>
+      <w:bookmarkStart w:id="8" w:name="_Hlk56411425"/>
     </w:p>
     <w:p>
       <w:pPr>
@@ -4431,8 +4509,8 @@
           <w:szCs w:val="28"/>
         </w:rPr>
       </w:pPr>
-      <w:bookmarkStart w:id="10" w:name="_Toc56408411"/>
-      <w:bookmarkEnd w:id="9"/>
+      <w:bookmarkStart w:id="9" w:name="_Toc56408411"/>
+      <w:bookmarkEnd w:id="8"/>
       <w:r>
         <w:rPr>
           <w:rFonts w:ascii="Verdana" w:hAnsi="Verdana"/>
@@ -4450,7 +4528,7 @@
         </w:rPr>
         <w:t>rie viagens/ entregas a serem realizadas pelos motoristas</w:t>
       </w:r>
-      <w:bookmarkEnd w:id="10"/>
+      <w:bookmarkEnd w:id="9"/>
       <w:r>
         <w:rPr>
           <w:rFonts w:ascii="Verdana" w:hAnsi="Verdana"/>
@@ -4459,7 +4537,7 @@
         </w:rPr>
         <w:t xml:space="preserve"> </w:t>
       </w:r>
-      <w:bookmarkStart w:id="11" w:name="_Hlk56411474"/>
+      <w:bookmarkStart w:id="10" w:name="_Hlk56411474"/>
     </w:p>
     <w:p>
       <w:pPr>
@@ -4654,7 +4732,7 @@
         </w:drawing>
       </w:r>
     </w:p>
-    <w:bookmarkEnd w:id="11"/>
+    <w:bookmarkEnd w:id="10"/>
     <w:p>
       <w:pPr>
         <w:spacing w:after="0" w:line="240" w:lineRule="auto"/>
@@ -4785,7 +4863,7 @@
       <w:pPr>
         <w:pStyle w:val="Ttulo1"/>
       </w:pPr>
-      <w:bookmarkStart w:id="12" w:name="_Toc56408417"/>
+      <w:bookmarkStart w:id="11" w:name="_Toc56408417"/>
       <w:r>
         <w:lastRenderedPageBreak/>
         <w:t>T</w:t>
@@ -4799,7 +4877,7 @@
       <w:r>
         <w:t>ntidades</w:t>
       </w:r>
-      <w:bookmarkEnd w:id="12"/>
+      <w:bookmarkEnd w:id="11"/>
       <w:r>
         <w:t>”</w:t>
       </w:r>
@@ -5140,7 +5218,7 @@
           <w:szCs w:val="28"/>
         </w:rPr>
       </w:pPr>
-      <w:bookmarkStart w:id="13" w:name="_Toc56408418"/>
+      <w:bookmarkStart w:id="12" w:name="_Toc56408418"/>
       <w:r>
         <w:rPr>
           <w:rFonts w:asciiTheme="minorHAnsi" w:hAnsiTheme="minorHAnsi"/>
@@ -5226,7 +5304,7 @@
         </w:rPr>
         <w:t>Veja todos os funcionários no sistema e edite suas informações</w:t>
       </w:r>
-      <w:bookmarkEnd w:id="13"/>
+      <w:bookmarkEnd w:id="12"/>
     </w:p>
     <w:p>
       <w:pPr>
@@ -5798,7 +5876,7 @@
           <w:szCs w:val="28"/>
         </w:rPr>
       </w:pPr>
-      <w:bookmarkStart w:id="14" w:name="_Toc56408419"/>
+      <w:bookmarkStart w:id="13" w:name="_Toc56408419"/>
       <w:r>
         <w:rPr>
           <w:rFonts w:asciiTheme="minorHAnsi" w:hAnsiTheme="minorHAnsi"/>
@@ -5878,7 +5956,7 @@
         </w:rPr>
         <w:t>Acesse as filiais cadastradas no sistema e veja seus dados</w:t>
       </w:r>
-      <w:bookmarkEnd w:id="14"/>
+      <w:bookmarkEnd w:id="13"/>
     </w:p>
     <w:p>
       <w:pPr>
@@ -6429,7 +6507,7 @@
           <w:szCs w:val="28"/>
         </w:rPr>
       </w:pPr>
-      <w:bookmarkStart w:id="15" w:name="_Toc56408420"/>
+      <w:bookmarkStart w:id="14" w:name="_Toc56408420"/>
       <w:r>
         <w:rPr>
           <w:rFonts w:ascii="Verdana" w:hAnsi="Verdana"/>
@@ -6439,7 +6517,7 @@
         <w:lastRenderedPageBreak/>
         <w:t>Visualize os veículos cadastrados no banco de dados</w:t>
       </w:r>
-      <w:bookmarkEnd w:id="15"/>
+      <w:bookmarkEnd w:id="14"/>
     </w:p>
     <w:p>
       <w:pPr>
@@ -6912,7 +6990,7 @@
         </w:rPr>
         <w:t xml:space="preserve">. </w:t>
       </w:r>
-      <w:bookmarkStart w:id="16" w:name="_Toc56408423"/>
+      <w:bookmarkStart w:id="15" w:name="_Toc56408423"/>
     </w:p>
     <w:p>
       <w:pPr>
@@ -7204,7 +7282,7 @@
       <w:r>
         <w:t>istórico de entregas</w:t>
       </w:r>
-      <w:bookmarkEnd w:id="16"/>
+      <w:bookmarkEnd w:id="15"/>
       <w:r>
         <w:t>”</w:t>
       </w:r>
@@ -7559,7 +7637,7 @@
         </w:rPr>
         <w:t xml:space="preserve">. </w:t>
       </w:r>
-      <w:bookmarkStart w:id="17" w:name="_Toc56408424"/>
+      <w:bookmarkStart w:id="16" w:name="_Toc56408424"/>
     </w:p>
     <w:p>
       <w:pPr>
@@ -7786,10 +7864,13 @@
         <w:lastRenderedPageBreak/>
         <w:t>Tela avisos</w:t>
       </w:r>
-      <w:bookmarkEnd w:id="17"/>
+      <w:bookmarkEnd w:id="16"/>
       <w:r>
         <w:t xml:space="preserve"> </w:t>
       </w:r>
+      <w:r>
+        <w:t>e logs</w:t>
+      </w:r>
     </w:p>
     <w:p>
       <w:pPr>
@@ -7828,19 +7909,42 @@
       <w:r>
         <w:rPr>
           <w:rFonts w:cs="Times New Roman"/>
+          <w:b/>
+          <w:bCs/>
           <w:szCs w:val="24"/>
         </w:rPr>
-        <w:t xml:space="preserve">” na barra lateral, o usuário será direcionado para uma tela onde poderá visualizar avisos enviados por outros funcionários. </w:t>
-      </w:r>
-    </w:p>
-    <w:p>
-      <w:pPr>
-        <w:spacing w:after="0" w:line="22" w:lineRule="atLeast"/>
-        <w:ind w:right="397"/>
+        <w:t xml:space="preserve"> e logs</w:t>
+      </w:r>
+      <w:r>
         <w:rPr>
           <w:rFonts w:cs="Times New Roman"/>
           <w:szCs w:val="24"/>
         </w:rPr>
+        <w:t>” na barra lateral, o usuário será direcionado para uma tela onde poderá visualizar avisos enviados por outros funcionários</w:t>
+      </w:r>
+      <w:r>
+        <w:rPr>
+          <w:rFonts w:cs="Times New Roman"/>
+          <w:szCs w:val="24"/>
+        </w:rPr>
+        <w:t>, além das atualizações no sistema e geração de relatórios</w:t>
+      </w:r>
+      <w:r>
+        <w:rPr>
+          <w:rFonts w:cs="Times New Roman"/>
+          <w:szCs w:val="24"/>
+        </w:rPr>
+        <w:t xml:space="preserve">. </w:t>
+      </w:r>
+    </w:p>
+    <w:p>
+      <w:pPr>
+        <w:spacing w:after="0" w:line="22" w:lineRule="atLeast"/>
+        <w:ind w:right="397"/>
+        <w:rPr>
+          <w:rFonts w:cs="Times New Roman"/>
+          <w:szCs w:val="24"/>
+        </w:rPr>
       </w:pPr>
     </w:p>
     <w:p>
@@ -7858,26 +7962,10 @@
           <w:noProof/>
         </w:rPr>
         <w:drawing>
-          <wp:anchor distT="0" distB="0" distL="114300" distR="114300" simplePos="0" relativeHeight="251705344" behindDoc="0" locked="0" layoutInCell="1" allowOverlap="1" wp14:anchorId="41CDCBC4" wp14:editId="37C6DD20">
-            <wp:simplePos x="0" y="0"/>
-            <wp:positionH relativeFrom="column">
-              <wp:posOffset>-3810</wp:posOffset>
-            </wp:positionH>
-            <wp:positionV relativeFrom="paragraph">
-              <wp:posOffset>1905</wp:posOffset>
-            </wp:positionV>
-            <wp:extent cx="5495925" cy="3293916"/>
-            <wp:effectExtent l="0" t="0" r="0" b="1905"/>
-            <wp:wrapThrough wrapText="bothSides">
-              <wp:wrapPolygon edited="0">
-                <wp:start x="0" y="0"/>
-                <wp:lineTo x="0" y="21488"/>
-                <wp:lineTo x="21488" y="21488"/>
-                <wp:lineTo x="21488" y="0"/>
-                <wp:lineTo x="0" y="0"/>
-              </wp:wrapPolygon>
-            </wp:wrapThrough>
-            <wp:docPr id="37" name="Imagem 37"/>
+          <wp:inline distT="0" distB="0" distL="0" distR="0" wp14:anchorId="04234760" wp14:editId="70A023F6">
+            <wp:extent cx="5758180" cy="3443605"/>
+            <wp:effectExtent l="0" t="0" r="0" b="4445"/>
+            <wp:docPr id="22" name="Imagem 22"/>
             <wp:cNvGraphicFramePr>
               <a:graphicFrameLocks xmlns:a="http://schemas.openxmlformats.org/drawingml/2006/main" noChangeAspect="1"/>
             </wp:cNvGraphicFramePr>
@@ -7885,7 +7973,7 @@
               <a:graphicData uri="http://schemas.openxmlformats.org/drawingml/2006/picture">
                 <pic:pic xmlns:pic="http://schemas.openxmlformats.org/drawingml/2006/picture">
                   <pic:nvPicPr>
-                    <pic:cNvPr id="0" name="Picture 13"/>
+                    <pic:cNvPr id="0" name="Picture 1"/>
                     <pic:cNvPicPr>
                       <a:picLocks noChangeAspect="1" noChangeArrowheads="1"/>
                     </pic:cNvPicPr>
@@ -7906,7 +7994,7 @@
                   <pic:spPr bwMode="auto">
                     <a:xfrm>
                       <a:off x="0" y="0"/>
-                      <a:ext cx="5495925" cy="3293916"/>
+                      <a:ext cx="5758180" cy="3443605"/>
                     </a:xfrm>
                     <a:prstGeom prst="rect">
                       <a:avLst/>
@@ -7919,7 +8007,7 @@
                 </pic:pic>
               </a:graphicData>
             </a:graphic>
-          </wp:anchor>
+          </wp:inline>
         </w:drawing>
       </w:r>
     </w:p>
@@ -7927,6 +8015,276 @@
       <w:pPr>
         <w:spacing w:after="0" w:line="22" w:lineRule="atLeast"/>
         <w:ind w:right="397"/>
+        <w:jc w:val="left"/>
+        <w:rPr>
+          <w:rFonts w:cs="Times New Roman"/>
+        </w:rPr>
+      </w:pPr>
+    </w:p>
+    <w:p>
+      <w:pPr>
+        <w:spacing w:after="0" w:line="22" w:lineRule="atLeast"/>
+        <w:ind w:right="397"/>
+        <w:jc w:val="left"/>
+        <w:rPr>
+          <w:rFonts w:cs="Times New Roman"/>
+        </w:rPr>
+      </w:pPr>
+    </w:p>
+    <w:p>
+      <w:pPr>
+        <w:spacing w:after="0" w:line="22" w:lineRule="atLeast"/>
+        <w:ind w:right="397"/>
+        <w:jc w:val="left"/>
+        <w:rPr>
+          <w:rFonts w:cs="Times New Roman"/>
+        </w:rPr>
+      </w:pPr>
+    </w:p>
+    <w:p>
+      <w:pPr>
+        <w:spacing w:after="0" w:line="22" w:lineRule="atLeast"/>
+        <w:ind w:right="397"/>
+        <w:jc w:val="left"/>
+        <w:rPr>
+          <w:rFonts w:cs="Times New Roman"/>
+        </w:rPr>
+      </w:pPr>
+    </w:p>
+    <w:p>
+      <w:pPr>
+        <w:spacing w:after="0" w:line="22" w:lineRule="atLeast"/>
+        <w:ind w:right="397"/>
+        <w:jc w:val="left"/>
+        <w:rPr>
+          <w:rFonts w:cs="Times New Roman"/>
+        </w:rPr>
+      </w:pPr>
+    </w:p>
+    <w:p>
+      <w:pPr>
+        <w:spacing w:after="0" w:line="22" w:lineRule="atLeast"/>
+        <w:ind w:right="397"/>
+        <w:jc w:val="left"/>
+        <w:rPr>
+          <w:rFonts w:cs="Times New Roman"/>
+        </w:rPr>
+      </w:pPr>
+    </w:p>
+    <w:p>
+      <w:pPr>
+        <w:spacing w:after="0" w:line="22" w:lineRule="atLeast"/>
+        <w:ind w:right="397"/>
+        <w:jc w:val="left"/>
+        <w:rPr>
+          <w:rFonts w:cs="Times New Roman"/>
+        </w:rPr>
+      </w:pPr>
+    </w:p>
+    <w:p>
+      <w:pPr>
+        <w:spacing w:after="0" w:line="22" w:lineRule="atLeast"/>
+        <w:ind w:right="397"/>
+        <w:jc w:val="left"/>
+        <w:rPr>
+          <w:rFonts w:cs="Times New Roman"/>
+        </w:rPr>
+      </w:pPr>
+    </w:p>
+    <w:p>
+      <w:pPr>
+        <w:spacing w:after="0" w:line="22" w:lineRule="atLeast"/>
+        <w:ind w:right="397"/>
+        <w:jc w:val="left"/>
+        <w:rPr>
+          <w:rFonts w:cs="Times New Roman"/>
+        </w:rPr>
+      </w:pPr>
+    </w:p>
+    <w:p>
+      <w:pPr>
+        <w:spacing w:after="0" w:line="22" w:lineRule="atLeast"/>
+        <w:ind w:right="397"/>
+        <w:jc w:val="left"/>
+        <w:rPr>
+          <w:rFonts w:cs="Times New Roman"/>
+        </w:rPr>
+      </w:pPr>
+    </w:p>
+    <w:p>
+      <w:pPr>
+        <w:spacing w:after="0" w:line="22" w:lineRule="atLeast"/>
+        <w:ind w:right="397"/>
+        <w:jc w:val="left"/>
+        <w:rPr>
+          <w:rFonts w:cs="Times New Roman"/>
+        </w:rPr>
+      </w:pPr>
+    </w:p>
+    <w:p>
+      <w:pPr>
+        <w:spacing w:after="0" w:line="22" w:lineRule="atLeast"/>
+        <w:ind w:right="397"/>
+        <w:jc w:val="left"/>
+        <w:rPr>
+          <w:rFonts w:cs="Times New Roman"/>
+        </w:rPr>
+      </w:pPr>
+    </w:p>
+    <w:p>
+      <w:pPr>
+        <w:spacing w:after="0" w:line="22" w:lineRule="atLeast"/>
+        <w:ind w:right="397"/>
+        <w:jc w:val="left"/>
+        <w:rPr>
+          <w:rFonts w:cs="Times New Roman"/>
+        </w:rPr>
+      </w:pPr>
+    </w:p>
+    <w:p>
+      <w:pPr>
+        <w:spacing w:after="0" w:line="22" w:lineRule="atLeast"/>
+        <w:ind w:right="397"/>
+        <w:jc w:val="left"/>
+        <w:rPr>
+          <w:rFonts w:cs="Times New Roman"/>
+        </w:rPr>
+      </w:pPr>
+    </w:p>
+    <w:p>
+      <w:pPr>
+        <w:spacing w:after="0" w:line="22" w:lineRule="atLeast"/>
+        <w:ind w:right="397"/>
+        <w:jc w:val="left"/>
+        <w:rPr>
+          <w:rFonts w:cs="Times New Roman"/>
+        </w:rPr>
+      </w:pPr>
+    </w:p>
+    <w:p>
+      <w:pPr>
+        <w:spacing w:after="0" w:line="22" w:lineRule="atLeast"/>
+        <w:ind w:right="397"/>
+        <w:jc w:val="left"/>
+        <w:rPr>
+          <w:rFonts w:cs="Times New Roman"/>
+        </w:rPr>
+      </w:pPr>
+    </w:p>
+    <w:p>
+      <w:pPr>
+        <w:spacing w:after="0" w:line="22" w:lineRule="atLeast"/>
+        <w:ind w:right="397"/>
+        <w:jc w:val="left"/>
+        <w:rPr>
+          <w:rFonts w:cs="Times New Roman"/>
+        </w:rPr>
+      </w:pPr>
+    </w:p>
+    <w:p>
+      <w:pPr>
+        <w:spacing w:after="0" w:line="22" w:lineRule="atLeast"/>
+        <w:ind w:right="397"/>
+        <w:jc w:val="left"/>
+        <w:rPr>
+          <w:rFonts w:cs="Times New Roman"/>
+        </w:rPr>
+      </w:pPr>
+    </w:p>
+    <w:p>
+      <w:pPr>
+        <w:spacing w:after="0" w:line="22" w:lineRule="atLeast"/>
+        <w:ind w:right="397"/>
+        <w:jc w:val="left"/>
+        <w:rPr>
+          <w:rFonts w:cs="Times New Roman"/>
+        </w:rPr>
+      </w:pPr>
+    </w:p>
+    <w:p>
+      <w:pPr>
+        <w:spacing w:after="0" w:line="22" w:lineRule="atLeast"/>
+        <w:ind w:right="397"/>
+        <w:jc w:val="left"/>
+        <w:rPr>
+          <w:rFonts w:cs="Times New Roman"/>
+        </w:rPr>
+      </w:pPr>
+    </w:p>
+    <w:p>
+      <w:pPr>
+        <w:spacing w:after="0" w:line="22" w:lineRule="atLeast"/>
+        <w:ind w:right="397"/>
+        <w:jc w:val="left"/>
+        <w:rPr>
+          <w:rFonts w:cs="Times New Roman"/>
+        </w:rPr>
+      </w:pPr>
+    </w:p>
+    <w:p>
+      <w:pPr>
+        <w:spacing w:after="0" w:line="22" w:lineRule="atLeast"/>
+        <w:ind w:right="397"/>
+        <w:jc w:val="left"/>
+        <w:rPr>
+          <w:rFonts w:cs="Times New Roman"/>
+        </w:rPr>
+      </w:pPr>
+    </w:p>
+    <w:p>
+      <w:pPr>
+        <w:spacing w:after="0" w:line="22" w:lineRule="atLeast"/>
+        <w:ind w:right="397"/>
+        <w:jc w:val="left"/>
+        <w:rPr>
+          <w:rFonts w:cs="Times New Roman"/>
+        </w:rPr>
+      </w:pPr>
+    </w:p>
+    <w:p>
+      <w:pPr>
+        <w:pStyle w:val="Ttulo2"/>
+        <w:spacing w:line="240" w:lineRule="auto"/>
+        <w:ind w:right="397"/>
+        <w:jc w:val="both"/>
+        <w:rPr>
+          <w:rFonts w:ascii="Verdana" w:hAnsi="Verdana"/>
+          <w:sz w:val="28"/>
+          <w:szCs w:val="28"/>
+        </w:rPr>
+      </w:pPr>
+      <w:r>
+        <w:rPr>
+          <w:rFonts w:ascii="Verdana" w:hAnsi="Verdana"/>
+          <w:sz w:val="28"/>
+          <w:szCs w:val="28"/>
+        </w:rPr>
+        <w:lastRenderedPageBreak/>
+        <w:t>Visualiz</w:t>
+      </w:r>
+      <w:r>
+        <w:rPr>
+          <w:rFonts w:ascii="Verdana" w:hAnsi="Verdana"/>
+          <w:sz w:val="28"/>
+          <w:szCs w:val="28"/>
+        </w:rPr>
+        <w:t>ar avisos de usuários e notificações do sistema</w:t>
+      </w:r>
+    </w:p>
+    <w:p>
+      <w:pPr>
+        <w:spacing w:after="0" w:line="22" w:lineRule="atLeast"/>
+        <w:ind w:right="397"/>
+        <w:jc w:val="left"/>
+        <w:rPr>
+          <w:rFonts w:cs="Times New Roman"/>
+        </w:rPr>
+      </w:pPr>
+    </w:p>
+    <w:p>
+      <w:pPr>
+        <w:spacing w:after="0" w:line="22" w:lineRule="atLeast"/>
+        <w:ind w:right="397"/>
         <w:rPr>
           <w:rFonts w:cs="Times New Roman"/>
         </w:rPr>
@@ -7961,7 +8319,7 @@
     </w:p>
     <w:p>
       <w:pPr>
-        <w:spacing w:after="0" w:line="22" w:lineRule="atLeast"/>
+        <w:spacing w:after="0" w:line="0" w:lineRule="atLeast"/>
         <w:ind w:right="397"/>
         <w:jc w:val="left"/>
         <w:rPr>
@@ -8044,22 +8402,853 @@
           </wp:anchor>
         </w:drawing>
       </w:r>
-    </w:p>
-    <w:p>
-      <w:pPr>
-        <w:spacing w:after="0" w:line="22" w:lineRule="atLeast"/>
+      <w:r>
+        <w:rPr>
+          <w:rFonts w:cs="Times New Roman"/>
+        </w:rPr>
+        <w:t>Abrindo a mensagem, ela poderá ser excluída.</w:t>
+      </w:r>
+    </w:p>
+    <w:p>
+      <w:pPr>
+        <w:spacing w:after="0" w:line="0" w:lineRule="atLeast"/>
         <w:ind w:right="397"/>
         <w:jc w:val="left"/>
         <w:rPr>
           <w:rFonts w:cs="Times New Roman"/>
         </w:rPr>
       </w:pPr>
-      <w:r>
-        <w:rPr>
-          <w:rFonts w:cs="Times New Roman"/>
-        </w:rPr>
-        <w:t>Abrindo a mensagem, ela poderá ser excluída.</w:t>
-      </w:r>
+    </w:p>
+    <w:p>
+      <w:pPr>
+        <w:spacing w:after="0" w:line="0" w:lineRule="atLeast"/>
+        <w:ind w:right="397"/>
+        <w:jc w:val="left"/>
+        <w:rPr>
+          <w:rFonts w:cs="Times New Roman"/>
+        </w:rPr>
+      </w:pPr>
+    </w:p>
+    <w:p>
+      <w:pPr>
+        <w:spacing w:after="0" w:line="0" w:lineRule="atLeast"/>
+        <w:ind w:right="397"/>
+        <w:jc w:val="left"/>
+        <w:rPr>
+          <w:rFonts w:cs="Times New Roman"/>
+        </w:rPr>
+      </w:pPr>
+    </w:p>
+    <w:p>
+      <w:pPr>
+        <w:spacing w:after="0" w:line="0" w:lineRule="atLeast"/>
+        <w:ind w:right="397"/>
+        <w:jc w:val="left"/>
+        <w:rPr>
+          <w:rFonts w:cs="Times New Roman"/>
+        </w:rPr>
+      </w:pPr>
+    </w:p>
+    <w:p>
+      <w:pPr>
+        <w:spacing w:after="0" w:line="0" w:lineRule="atLeast"/>
+        <w:ind w:right="397"/>
+        <w:jc w:val="left"/>
+        <w:rPr>
+          <w:rFonts w:cs="Times New Roman"/>
+        </w:rPr>
+      </w:pPr>
+    </w:p>
+    <w:p>
+      <w:pPr>
+        <w:spacing w:after="0" w:line="0" w:lineRule="atLeast"/>
+        <w:ind w:right="397"/>
+        <w:jc w:val="left"/>
+        <w:rPr>
+          <w:rFonts w:cs="Times New Roman"/>
+        </w:rPr>
+      </w:pPr>
+    </w:p>
+    <w:p>
+      <w:pPr>
+        <w:spacing w:after="0" w:line="0" w:lineRule="atLeast"/>
+        <w:ind w:right="397"/>
+        <w:jc w:val="left"/>
+        <w:rPr>
+          <w:rFonts w:cs="Times New Roman"/>
+        </w:rPr>
+      </w:pPr>
+    </w:p>
+    <w:p>
+      <w:pPr>
+        <w:spacing w:after="0" w:line="0" w:lineRule="atLeast"/>
+        <w:ind w:right="397"/>
+        <w:jc w:val="left"/>
+        <w:rPr>
+          <w:rFonts w:cs="Times New Roman"/>
+        </w:rPr>
+      </w:pPr>
+    </w:p>
+    <w:p>
+      <w:pPr>
+        <w:spacing w:after="0" w:line="0" w:lineRule="atLeast"/>
+        <w:ind w:right="397"/>
+        <w:jc w:val="left"/>
+        <w:rPr>
+          <w:rFonts w:cs="Times New Roman"/>
+        </w:rPr>
+      </w:pPr>
+    </w:p>
+    <w:p>
+      <w:pPr>
+        <w:spacing w:after="0" w:line="0" w:lineRule="atLeast"/>
+        <w:ind w:right="397"/>
+        <w:jc w:val="left"/>
+        <w:rPr>
+          <w:rFonts w:cs="Times New Roman"/>
+        </w:rPr>
+      </w:pPr>
+    </w:p>
+    <w:p>
+      <w:pPr>
+        <w:spacing w:after="0" w:line="0" w:lineRule="atLeast"/>
+        <w:ind w:right="397"/>
+        <w:jc w:val="left"/>
+        <w:rPr>
+          <w:rFonts w:cs="Times New Roman"/>
+        </w:rPr>
+      </w:pPr>
+    </w:p>
+    <w:p>
+      <w:pPr>
+        <w:spacing w:after="0" w:line="0" w:lineRule="atLeast"/>
+        <w:ind w:right="397"/>
+        <w:jc w:val="left"/>
+        <w:rPr>
+          <w:rFonts w:cs="Times New Roman"/>
+        </w:rPr>
+      </w:pPr>
+    </w:p>
+    <w:p>
+      <w:pPr>
+        <w:spacing w:after="0" w:line="0" w:lineRule="atLeast"/>
+        <w:ind w:right="397"/>
+        <w:jc w:val="left"/>
+        <w:rPr>
+          <w:rFonts w:cs="Times New Roman"/>
+        </w:rPr>
+      </w:pPr>
+    </w:p>
+    <w:p>
+      <w:pPr>
+        <w:spacing w:after="0" w:line="0" w:lineRule="atLeast"/>
+        <w:ind w:right="397"/>
+        <w:jc w:val="left"/>
+        <w:rPr>
+          <w:rFonts w:cs="Times New Roman"/>
+        </w:rPr>
+      </w:pPr>
+    </w:p>
+    <w:p>
+      <w:pPr>
+        <w:spacing w:after="0" w:line="0" w:lineRule="atLeast"/>
+        <w:ind w:right="397"/>
+        <w:jc w:val="left"/>
+        <w:rPr>
+          <w:rFonts w:cs="Times New Roman"/>
+        </w:rPr>
+      </w:pPr>
+    </w:p>
+    <w:p>
+      <w:pPr>
+        <w:spacing w:after="0" w:line="0" w:lineRule="atLeast"/>
+        <w:ind w:right="397"/>
+        <w:jc w:val="left"/>
+        <w:rPr>
+          <w:rFonts w:cs="Times New Roman"/>
+        </w:rPr>
+      </w:pPr>
+    </w:p>
+    <w:p>
+      <w:pPr>
+        <w:spacing w:after="0" w:line="0" w:lineRule="atLeast"/>
+        <w:ind w:right="397"/>
+        <w:jc w:val="left"/>
+        <w:rPr>
+          <w:rFonts w:cs="Times New Roman"/>
+        </w:rPr>
+      </w:pPr>
+    </w:p>
+    <w:p>
+      <w:pPr>
+        <w:spacing w:after="0" w:line="0" w:lineRule="atLeast"/>
+        <w:ind w:right="397"/>
+        <w:jc w:val="left"/>
+        <w:rPr>
+          <w:rFonts w:cs="Times New Roman"/>
+        </w:rPr>
+      </w:pPr>
+    </w:p>
+    <w:p>
+      <w:pPr>
+        <w:spacing w:after="0" w:line="0" w:lineRule="atLeast"/>
+        <w:ind w:right="397"/>
+        <w:jc w:val="left"/>
+        <w:rPr>
+          <w:rFonts w:cs="Times New Roman"/>
+        </w:rPr>
+      </w:pPr>
+    </w:p>
+    <w:p>
+      <w:pPr>
+        <w:spacing w:after="0" w:line="0" w:lineRule="atLeast"/>
+        <w:ind w:right="397"/>
+        <w:jc w:val="left"/>
+        <w:rPr>
+          <w:rFonts w:cs="Times New Roman"/>
+        </w:rPr>
+      </w:pPr>
+    </w:p>
+    <w:p>
+      <w:pPr>
+        <w:spacing w:after="0" w:line="22" w:lineRule="atLeast"/>
+        <w:ind w:right="397"/>
+        <w:jc w:val="left"/>
+        <w:rPr>
+          <w:rFonts w:cs="Times New Roman"/>
+        </w:rPr>
+      </w:pPr>
+    </w:p>
+    <w:p>
+      <w:pPr>
+        <w:spacing w:after="0" w:line="22" w:lineRule="atLeast"/>
+        <w:ind w:right="397"/>
+        <w:jc w:val="left"/>
+        <w:rPr>
+          <w:rFonts w:cs="Times New Roman"/>
+        </w:rPr>
+      </w:pPr>
+    </w:p>
+    <w:p>
+      <w:pPr>
+        <w:pStyle w:val="Ttulo2"/>
+        <w:spacing w:line="240" w:lineRule="auto"/>
+        <w:ind w:right="397"/>
+        <w:jc w:val="both"/>
+        <w:rPr>
+          <w:rFonts w:ascii="Verdana" w:hAnsi="Verdana"/>
+          <w:sz w:val="28"/>
+          <w:szCs w:val="28"/>
+        </w:rPr>
+      </w:pPr>
+      <w:r>
+        <w:rPr>
+          <w:rFonts w:ascii="Verdana" w:hAnsi="Verdana"/>
+          <w:sz w:val="28"/>
+          <w:szCs w:val="28"/>
+        </w:rPr>
+        <w:lastRenderedPageBreak/>
+        <w:t>Visualiz</w:t>
+      </w:r>
+      <w:r>
+        <w:rPr>
+          <w:rFonts w:ascii="Verdana" w:hAnsi="Verdana"/>
+          <w:sz w:val="28"/>
+          <w:szCs w:val="28"/>
+        </w:rPr>
+        <w:t xml:space="preserve">ar </w:t>
+      </w:r>
+      <w:r>
+        <w:rPr>
+          <w:rFonts w:ascii="Verdana" w:hAnsi="Verdana"/>
+          <w:sz w:val="28"/>
+          <w:szCs w:val="28"/>
+        </w:rPr>
+        <w:t>registros de alterações e exclusões do sistema</w:t>
+      </w:r>
+    </w:p>
+    <w:p/>
+    <w:p>
+      <w:pPr>
+        <w:spacing w:after="0" w:line="22" w:lineRule="atLeast"/>
+        <w:ind w:right="397"/>
+        <w:rPr>
+          <w:rFonts w:cs="Times New Roman"/>
+        </w:rPr>
+      </w:pPr>
+      <w:r>
+        <w:rPr>
+          <w:rFonts w:cs="Times New Roman"/>
+        </w:rPr>
+        <w:t>O</w:t>
+      </w:r>
+      <w:r>
+        <w:rPr>
+          <w:rFonts w:cs="Times New Roman"/>
+        </w:rPr>
+        <w:t xml:space="preserve"> administrador poderá visualizar os </w:t>
+      </w:r>
+      <w:r>
+        <w:rPr>
+          <w:rFonts w:cs="Times New Roman"/>
+        </w:rPr>
+        <w:t xml:space="preserve">registros das atualizações de dados no </w:t>
+      </w:r>
+      <w:r>
+        <w:rPr>
+          <w:rFonts w:cs="Times New Roman"/>
+        </w:rPr>
+        <w:t xml:space="preserve">sistema, </w:t>
+      </w:r>
+      <w:r>
+        <w:rPr>
+          <w:rFonts w:cs="Times New Roman"/>
+        </w:rPr>
+        <w:t>serve para saber quais e quem fez as mudanças no sistema a fim de evitar alterações não desejadas ou supostos conflitos</w:t>
+      </w:r>
+      <w:r>
+        <w:rPr>
+          <w:rFonts w:cs="Times New Roman"/>
+        </w:rPr>
+        <w:t xml:space="preserve"> de alterações indesejadas.</w:t>
+      </w:r>
+    </w:p>
+    <w:p>
+      <w:pPr>
+        <w:spacing w:after="0" w:line="22" w:lineRule="atLeast"/>
+        <w:ind w:right="397"/>
+        <w:rPr>
+          <w:rFonts w:cs="Times New Roman"/>
+        </w:rPr>
+      </w:pPr>
+    </w:p>
+    <w:p>
+      <w:pPr>
+        <w:spacing w:after="0" w:line="22" w:lineRule="atLeast"/>
+        <w:ind w:right="397"/>
+        <w:rPr>
+          <w:rFonts w:cs="Times New Roman"/>
+        </w:rPr>
+      </w:pPr>
+    </w:p>
+    <w:p>
+      <w:pPr>
+        <w:spacing w:after="0" w:line="22" w:lineRule="atLeast"/>
+        <w:ind w:right="397"/>
+        <w:rPr>
+          <w:rFonts w:cs="Times New Roman"/>
+        </w:rPr>
+      </w:pPr>
+    </w:p>
+    <w:p>
+      <w:pPr>
+        <w:spacing w:after="0" w:line="22" w:lineRule="atLeast"/>
+        <w:ind w:right="397"/>
+        <w:rPr>
+          <w:rFonts w:cs="Times New Roman"/>
+        </w:rPr>
+      </w:pPr>
+      <w:bookmarkStart w:id="17" w:name="_Hlk56147634"/>
+      <w:bookmarkEnd w:id="17"/>
+      <w:r>
+        <w:rPr>
+          <w:rFonts w:ascii="Verdana" w:hAnsi="Verdana"/>
+          <w:noProof/>
+          <w:sz w:val="56"/>
+          <w:szCs w:val="56"/>
+        </w:rPr>
+        <w:drawing>
+          <wp:inline distT="0" distB="0" distL="0" distR="0" wp14:anchorId="299BE960" wp14:editId="3496D360">
+            <wp:extent cx="5483343" cy="3287103"/>
+            <wp:effectExtent l="0" t="0" r="3175" b="8890"/>
+            <wp:docPr id="31" name="Imagem 31"/>
+            <wp:cNvGraphicFramePr>
+              <a:graphicFrameLocks xmlns:a="http://schemas.openxmlformats.org/drawingml/2006/main" noChangeAspect="1"/>
+            </wp:cNvGraphicFramePr>
+            <a:graphic xmlns:a="http://schemas.openxmlformats.org/drawingml/2006/main">
+              <a:graphicData uri="http://schemas.openxmlformats.org/drawingml/2006/picture">
+                <pic:pic xmlns:pic="http://schemas.openxmlformats.org/drawingml/2006/picture">
+                  <pic:nvPicPr>
+                    <pic:cNvPr id="0" name="Picture 2"/>
+                    <pic:cNvPicPr>
+                      <a:picLocks noChangeAspect="1" noChangeArrowheads="1"/>
+                    </pic:cNvPicPr>
+                  </pic:nvPicPr>
+                  <pic:blipFill>
+                    <a:blip r:embed="rId34">
+                      <a:extLst>
+                        <a:ext uri="{28A0092B-C50C-407E-A947-70E740481C1C}">
+                          <a14:useLocalDpi xmlns:a14="http://schemas.microsoft.com/office/drawing/2010/main" val="0"/>
+                        </a:ext>
+                      </a:extLst>
+                    </a:blip>
+                    <a:srcRect/>
+                    <a:stretch>
+                      <a:fillRect/>
+                    </a:stretch>
+                  </pic:blipFill>
+                  <pic:spPr bwMode="auto">
+                    <a:xfrm>
+                      <a:off x="0" y="0"/>
+                      <a:ext cx="5498138" cy="3295972"/>
+                    </a:xfrm>
+                    <a:prstGeom prst="rect">
+                      <a:avLst/>
+                    </a:prstGeom>
+                    <a:noFill/>
+                    <a:ln>
+                      <a:noFill/>
+                    </a:ln>
+                  </pic:spPr>
+                </pic:pic>
+              </a:graphicData>
+            </a:graphic>
+          </wp:inline>
+        </w:drawing>
+      </w:r>
+    </w:p>
+    <w:p>
+      <w:pPr>
+        <w:spacing w:after="0" w:line="22" w:lineRule="atLeast"/>
+        <w:ind w:right="397"/>
+        <w:rPr>
+          <w:rFonts w:cs="Times New Roman"/>
+        </w:rPr>
+      </w:pPr>
+    </w:p>
+    <w:p>
+      <w:pPr>
+        <w:spacing w:after="0" w:line="22" w:lineRule="atLeast"/>
+        <w:ind w:right="397"/>
+        <w:rPr>
+          <w:rFonts w:cs="Times New Roman"/>
+        </w:rPr>
+      </w:pPr>
+    </w:p>
+    <w:p>
+      <w:pPr>
+        <w:spacing w:after="0" w:line="22" w:lineRule="atLeast"/>
+        <w:ind w:right="397"/>
+        <w:rPr>
+          <w:rFonts w:cs="Times New Roman"/>
+        </w:rPr>
+      </w:pPr>
+    </w:p>
+    <w:p>
+      <w:pPr>
+        <w:spacing w:after="0" w:line="22" w:lineRule="atLeast"/>
+        <w:ind w:right="397"/>
+        <w:rPr>
+          <w:rFonts w:cs="Times New Roman"/>
+        </w:rPr>
+      </w:pPr>
+    </w:p>
+    <w:p>
+      <w:pPr>
+        <w:spacing w:after="0" w:line="22" w:lineRule="atLeast"/>
+        <w:ind w:right="397"/>
+        <w:rPr>
+          <w:rFonts w:cs="Times New Roman"/>
+        </w:rPr>
+      </w:pPr>
+    </w:p>
+    <w:p>
+      <w:pPr>
+        <w:spacing w:after="0" w:line="22" w:lineRule="atLeast"/>
+        <w:ind w:right="397"/>
+        <w:rPr>
+          <w:rFonts w:cs="Times New Roman"/>
+        </w:rPr>
+      </w:pPr>
+    </w:p>
+    <w:p>
+      <w:pPr>
+        <w:spacing w:after="0" w:line="22" w:lineRule="atLeast"/>
+        <w:ind w:right="397"/>
+        <w:rPr>
+          <w:rFonts w:cs="Times New Roman"/>
+        </w:rPr>
+      </w:pPr>
+    </w:p>
+    <w:p>
+      <w:pPr>
+        <w:spacing w:after="0" w:line="22" w:lineRule="atLeast"/>
+        <w:ind w:right="397"/>
+        <w:rPr>
+          <w:rFonts w:cs="Times New Roman"/>
+        </w:rPr>
+      </w:pPr>
+    </w:p>
+    <w:p>
+      <w:pPr>
+        <w:spacing w:after="0" w:line="22" w:lineRule="atLeast"/>
+        <w:ind w:right="397"/>
+        <w:rPr>
+          <w:rFonts w:cs="Times New Roman"/>
+        </w:rPr>
+      </w:pPr>
+    </w:p>
+    <w:p>
+      <w:pPr>
+        <w:spacing w:after="0" w:line="22" w:lineRule="atLeast"/>
+        <w:ind w:right="397"/>
+        <w:rPr>
+          <w:rFonts w:cs="Times New Roman"/>
+        </w:rPr>
+      </w:pPr>
+    </w:p>
+    <w:p>
+      <w:pPr>
+        <w:pStyle w:val="Ttulo2"/>
+        <w:spacing w:line="240" w:lineRule="auto"/>
+        <w:ind w:right="397"/>
+        <w:jc w:val="both"/>
+        <w:rPr>
+          <w:rFonts w:ascii="Verdana" w:hAnsi="Verdana"/>
+          <w:sz w:val="28"/>
+          <w:szCs w:val="28"/>
+        </w:rPr>
+      </w:pPr>
+    </w:p>
+    <w:p>
+      <w:pPr>
+        <w:pStyle w:val="Ttulo2"/>
+        <w:spacing w:line="240" w:lineRule="auto"/>
+        <w:ind w:right="397"/>
+        <w:jc w:val="both"/>
+        <w:rPr>
+          <w:rFonts w:ascii="Verdana" w:hAnsi="Verdana"/>
+          <w:sz w:val="28"/>
+          <w:szCs w:val="28"/>
+        </w:rPr>
+      </w:pPr>
+    </w:p>
+    <w:p>
+      <w:pPr>
+        <w:pStyle w:val="Ttulo2"/>
+        <w:spacing w:line="240" w:lineRule="auto"/>
+        <w:ind w:right="397"/>
+        <w:jc w:val="both"/>
+        <w:rPr>
+          <w:rFonts w:ascii="Verdana" w:hAnsi="Verdana"/>
+          <w:sz w:val="28"/>
+          <w:szCs w:val="28"/>
+        </w:rPr>
+      </w:pPr>
+    </w:p>
+    <w:p>
+      <w:pPr>
+        <w:pStyle w:val="Ttulo2"/>
+        <w:spacing w:line="240" w:lineRule="auto"/>
+        <w:ind w:right="397"/>
+        <w:jc w:val="both"/>
+        <w:rPr>
+          <w:rFonts w:ascii="Verdana" w:hAnsi="Verdana"/>
+          <w:sz w:val="28"/>
+          <w:szCs w:val="28"/>
+        </w:rPr>
+      </w:pPr>
+    </w:p>
+    <w:p>
+      <w:pPr>
+        <w:pStyle w:val="Ttulo2"/>
+        <w:spacing w:line="240" w:lineRule="auto"/>
+        <w:ind w:right="397"/>
+        <w:jc w:val="both"/>
+        <w:rPr>
+          <w:rFonts w:ascii="Verdana" w:hAnsi="Verdana"/>
+          <w:sz w:val="28"/>
+          <w:szCs w:val="28"/>
+        </w:rPr>
+      </w:pPr>
+    </w:p>
+    <w:p>
+      <w:pPr>
+        <w:pStyle w:val="Ttulo2"/>
+        <w:spacing w:line="240" w:lineRule="auto"/>
+        <w:ind w:right="397"/>
+        <w:jc w:val="both"/>
+        <w:rPr>
+          <w:rFonts w:ascii="Verdana" w:hAnsi="Verdana"/>
+          <w:sz w:val="28"/>
+          <w:szCs w:val="28"/>
+        </w:rPr>
+      </w:pPr>
+    </w:p>
+    <w:p/>
+    <w:p/>
+    <w:p>
+      <w:pPr>
+        <w:pStyle w:val="Ttulo2"/>
+        <w:spacing w:line="240" w:lineRule="auto"/>
+        <w:ind w:right="397"/>
+        <w:jc w:val="both"/>
+        <w:rPr>
+          <w:rFonts w:ascii="Verdana" w:hAnsi="Verdana"/>
+          <w:sz w:val="28"/>
+          <w:szCs w:val="28"/>
+        </w:rPr>
+      </w:pPr>
+      <w:r>
+        <w:rPr>
+          <w:rFonts w:ascii="Verdana" w:hAnsi="Verdana"/>
+          <w:sz w:val="28"/>
+          <w:szCs w:val="28"/>
+        </w:rPr>
+        <w:lastRenderedPageBreak/>
+        <w:t>Gerar relatório com informações pertinentes aos funcionários</w:t>
+      </w:r>
+    </w:p>
+    <w:p/>
+    <w:p>
+      <w:pPr>
+        <w:spacing w:after="0" w:line="22" w:lineRule="atLeast"/>
+        <w:ind w:right="397"/>
+        <w:rPr>
+          <w:rFonts w:cs="Times New Roman"/>
+        </w:rPr>
+      </w:pPr>
+      <w:r>
+        <w:rPr>
+          <w:rFonts w:cs="Times New Roman"/>
+        </w:rPr>
+        <w:t xml:space="preserve">Essa é a tela para a geração de relatórios de funcionários. Há várias funcionalidades dentro dela que poderão ser escolhidas a critério do usuário, como as entidades que estarão contidas no relatório e </w:t>
+      </w:r>
+      <w:r>
+        <w:rPr>
+          <w:rFonts w:cs="Times New Roman"/>
+        </w:rPr>
+        <w:t>o tempo do histórico de registro dos logs. Enfim, ao final da tela há um botão verde para gerar o relatório</w:t>
+      </w:r>
+      <w:r>
+        <w:rPr>
+          <w:rFonts w:cs="Times New Roman"/>
+        </w:rPr>
+        <w:t>.</w:t>
+      </w:r>
+      <w:r>
+        <w:rPr>
+          <w:rFonts w:cs="Times New Roman"/>
+        </w:rPr>
+        <w:t xml:space="preserve"> </w:t>
+      </w:r>
+    </w:p>
+    <w:p/>
+    <w:p>
+      <w:r>
+        <w:rPr>
+          <w:noProof/>
+        </w:rPr>
+        <w:drawing>
+          <wp:inline distT="0" distB="0" distL="0" distR="0" wp14:anchorId="42A7098A" wp14:editId="436CB405">
+            <wp:extent cx="5758180" cy="3451860"/>
+            <wp:effectExtent l="0" t="0" r="0" b="0"/>
+            <wp:docPr id="28" name="Imagem 28"/>
+            <wp:cNvGraphicFramePr>
+              <a:graphicFrameLocks xmlns:a="http://schemas.openxmlformats.org/drawingml/2006/main" noChangeAspect="1"/>
+            </wp:cNvGraphicFramePr>
+            <a:graphic xmlns:a="http://schemas.openxmlformats.org/drawingml/2006/main">
+              <a:graphicData uri="http://schemas.openxmlformats.org/drawingml/2006/picture">
+                <pic:pic xmlns:pic="http://schemas.openxmlformats.org/drawingml/2006/picture">
+                  <pic:nvPicPr>
+                    <pic:cNvPr id="0" name="Picture 2"/>
+                    <pic:cNvPicPr>
+                      <a:picLocks noChangeAspect="1" noChangeArrowheads="1"/>
+                    </pic:cNvPicPr>
+                  </pic:nvPicPr>
+                  <pic:blipFill>
+                    <a:blip r:embed="rId35">
+                      <a:extLst>
+                        <a:ext uri="{28A0092B-C50C-407E-A947-70E740481C1C}">
+                          <a14:useLocalDpi xmlns:a14="http://schemas.microsoft.com/office/drawing/2010/main" val="0"/>
+                        </a:ext>
+                      </a:extLst>
+                    </a:blip>
+                    <a:srcRect/>
+                    <a:stretch>
+                      <a:fillRect/>
+                    </a:stretch>
+                  </pic:blipFill>
+                  <pic:spPr bwMode="auto">
+                    <a:xfrm>
+                      <a:off x="0" y="0"/>
+                      <a:ext cx="5758180" cy="3451860"/>
+                    </a:xfrm>
+                    <a:prstGeom prst="rect">
+                      <a:avLst/>
+                    </a:prstGeom>
+                    <a:noFill/>
+                    <a:ln>
+                      <a:noFill/>
+                    </a:ln>
+                  </pic:spPr>
+                </pic:pic>
+              </a:graphicData>
+            </a:graphic>
+          </wp:inline>
+        </w:drawing>
+      </w:r>
+    </w:p>
+    <w:p>
+      <w:pPr>
+        <w:spacing w:after="0" w:line="22" w:lineRule="atLeast"/>
+        <w:ind w:right="397"/>
+        <w:rPr>
+          <w:rFonts w:cs="Times New Roman"/>
+        </w:rPr>
+      </w:pPr>
+    </w:p>
+    <w:p/>
+    <w:p/>
+    <w:p>
+      <w:pPr>
+        <w:spacing w:after="0" w:line="22" w:lineRule="atLeast"/>
+        <w:ind w:right="397"/>
+        <w:jc w:val="left"/>
+        <w:rPr>
+          <w:rFonts w:cs="Times New Roman"/>
+        </w:rPr>
+      </w:pPr>
+    </w:p>
+    <w:p>
+      <w:pPr>
+        <w:spacing w:after="0" w:line="22" w:lineRule="atLeast"/>
+        <w:ind w:right="397"/>
+        <w:jc w:val="center"/>
+        <w:rPr>
+          <w:rFonts w:ascii="Verdana" w:hAnsi="Verdana"/>
+          <w:b/>
+          <w:bCs/>
+          <w:sz w:val="36"/>
+          <w:szCs w:val="36"/>
+        </w:rPr>
+      </w:pPr>
+    </w:p>
+    <w:p>
+      <w:pPr>
+        <w:spacing w:after="0" w:line="22" w:lineRule="atLeast"/>
+        <w:ind w:right="397"/>
+        <w:jc w:val="center"/>
+        <w:rPr>
+          <w:rFonts w:ascii="Verdana" w:hAnsi="Verdana"/>
+          <w:b/>
+          <w:bCs/>
+          <w:sz w:val="36"/>
+          <w:szCs w:val="36"/>
+        </w:rPr>
+      </w:pPr>
+    </w:p>
+    <w:p>
+      <w:pPr>
+        <w:spacing w:after="0" w:line="22" w:lineRule="atLeast"/>
+        <w:ind w:right="397"/>
+        <w:jc w:val="center"/>
+        <w:rPr>
+          <w:rFonts w:ascii="Verdana" w:hAnsi="Verdana"/>
+          <w:b/>
+          <w:bCs/>
+          <w:sz w:val="36"/>
+          <w:szCs w:val="36"/>
+        </w:rPr>
+      </w:pPr>
+    </w:p>
+    <w:p>
+      <w:pPr>
+        <w:spacing w:after="0" w:line="22" w:lineRule="atLeast"/>
+        <w:ind w:right="397"/>
+        <w:jc w:val="center"/>
+        <w:rPr>
+          <w:rFonts w:ascii="Verdana" w:hAnsi="Verdana"/>
+          <w:b/>
+          <w:bCs/>
+          <w:sz w:val="36"/>
+          <w:szCs w:val="36"/>
+        </w:rPr>
+      </w:pPr>
+    </w:p>
+    <w:p>
+      <w:pPr>
+        <w:spacing w:after="0" w:line="22" w:lineRule="atLeast"/>
+        <w:ind w:right="397"/>
+        <w:jc w:val="center"/>
+        <w:rPr>
+          <w:rFonts w:ascii="Verdana" w:hAnsi="Verdana"/>
+          <w:b/>
+          <w:bCs/>
+          <w:sz w:val="36"/>
+          <w:szCs w:val="36"/>
+        </w:rPr>
+      </w:pPr>
+    </w:p>
+    <w:p>
+      <w:pPr>
+        <w:spacing w:after="0" w:line="22" w:lineRule="atLeast"/>
+        <w:ind w:right="397"/>
+        <w:jc w:val="center"/>
+        <w:rPr>
+          <w:rFonts w:ascii="Verdana" w:hAnsi="Verdana"/>
+          <w:b/>
+          <w:bCs/>
+          <w:sz w:val="36"/>
+          <w:szCs w:val="36"/>
+        </w:rPr>
+      </w:pPr>
+    </w:p>
+    <w:p>
+      <w:pPr>
+        <w:spacing w:after="0" w:line="22" w:lineRule="atLeast"/>
+        <w:ind w:right="397"/>
+        <w:jc w:val="center"/>
+        <w:rPr>
+          <w:rFonts w:ascii="Verdana" w:hAnsi="Verdana"/>
+          <w:b/>
+          <w:bCs/>
+          <w:sz w:val="36"/>
+          <w:szCs w:val="36"/>
+        </w:rPr>
+      </w:pPr>
+    </w:p>
+    <w:p>
+      <w:pPr>
+        <w:spacing w:after="0" w:line="22" w:lineRule="atLeast"/>
+        <w:ind w:right="397"/>
+        <w:jc w:val="center"/>
+        <w:rPr>
+          <w:rFonts w:ascii="Verdana" w:hAnsi="Verdana"/>
+          <w:b/>
+          <w:bCs/>
+          <w:sz w:val="36"/>
+          <w:szCs w:val="36"/>
+        </w:rPr>
+      </w:pPr>
+    </w:p>
+    <w:p>
+      <w:pPr>
+        <w:spacing w:after="0" w:line="22" w:lineRule="atLeast"/>
+        <w:ind w:right="397"/>
+        <w:jc w:val="center"/>
+        <w:rPr>
+          <w:rFonts w:ascii="Verdana" w:hAnsi="Verdana"/>
+          <w:b/>
+          <w:bCs/>
+          <w:sz w:val="36"/>
+          <w:szCs w:val="36"/>
+        </w:rPr>
+      </w:pPr>
+    </w:p>
+    <w:p>
+      <w:pPr>
+        <w:spacing w:after="0" w:line="22" w:lineRule="atLeast"/>
+        <w:ind w:right="397"/>
+        <w:jc w:val="center"/>
+        <w:rPr>
+          <w:rFonts w:ascii="Verdana" w:hAnsi="Verdana"/>
+          <w:b/>
+          <w:bCs/>
+          <w:sz w:val="36"/>
+          <w:szCs w:val="36"/>
+        </w:rPr>
+      </w:pPr>
     </w:p>
     <w:p>
       <w:pPr>
@@ -8462,7 +9651,7 @@
                     </pic:cNvPicPr>
                   </pic:nvPicPr>
                   <pic:blipFill>
-                    <a:blip r:embed="rId34">
+                    <a:blip r:embed="rId36">
                       <a:extLst>
                         <a:ext uri="{28A0092B-C50C-407E-A947-70E740481C1C}">
                           <a14:useLocalDpi xmlns:a14="http://schemas.microsoft.com/office/drawing/2010/main" val="0"/>
@@ -8720,7 +9909,7 @@
                     </pic:cNvPicPr>
                   </pic:nvPicPr>
                   <pic:blipFill>
-                    <a:blip r:embed="rId35" cstate="print">
+                    <a:blip r:embed="rId37" cstate="print">
                       <a:extLst>
                         <a:ext uri="{28A0092B-C50C-407E-A947-70E740481C1C}">
                           <a14:useLocalDpi xmlns:a14="http://schemas.microsoft.com/office/drawing/2010/main" val="0"/>
@@ -8781,7 +9970,7 @@
                     </pic:cNvPicPr>
                   </pic:nvPicPr>
                   <pic:blipFill>
-                    <a:blip r:embed="rId36" cstate="print">
+                    <a:blip r:embed="rId38" cstate="print">
                       <a:extLst>
                         <a:ext uri="{28A0092B-C50C-407E-A947-70E740481C1C}">
                           <a14:useLocalDpi xmlns:a14="http://schemas.microsoft.com/office/drawing/2010/main" val="0"/>
@@ -8911,7 +10100,7 @@
                     <pic:cNvPicPr/>
                   </pic:nvPicPr>
                   <pic:blipFill>
-                    <a:blip r:embed="rId37">
+                    <a:blip r:embed="rId39">
                       <a:extLst>
                         <a:ext uri="{28A0092B-C50C-407E-A947-70E740481C1C}">
                           <a14:useLocalDpi xmlns:a14="http://schemas.microsoft.com/office/drawing/2010/main" val="0"/>
@@ -9077,7 +10266,7 @@
                     <pic:cNvPicPr/>
                   </pic:nvPicPr>
                   <pic:blipFill>
-                    <a:blip r:embed="rId38">
+                    <a:blip r:embed="rId40">
                       <a:extLst>
                         <a:ext uri="{28A0092B-C50C-407E-A947-70E740481C1C}">
                           <a14:useLocalDpi xmlns:a14="http://schemas.microsoft.com/office/drawing/2010/main" val="0"/>
@@ -9390,7 +10579,7 @@
                     <pic:cNvPicPr/>
                   </pic:nvPicPr>
                   <pic:blipFill>
-                    <a:blip r:embed="rId39">
+                    <a:blip r:embed="rId41">
                       <a:extLst>
                         <a:ext uri="{28A0092B-C50C-407E-A947-70E740481C1C}">
                           <a14:useLocalDpi xmlns:a14="http://schemas.microsoft.com/office/drawing/2010/main" val="0"/>
@@ -9689,7 +10878,7 @@
                     <pic:cNvPicPr/>
                   </pic:nvPicPr>
                   <pic:blipFill>
-                    <a:blip r:embed="rId40">
+                    <a:blip r:embed="rId42">
                       <a:extLst>
                         <a:ext uri="{28A0092B-C50C-407E-A947-70E740481C1C}">
                           <a14:useLocalDpi xmlns:a14="http://schemas.microsoft.com/office/drawing/2010/main" val="0"/>
@@ -10216,7 +11405,7 @@
                     <pic:cNvPicPr/>
                   </pic:nvPicPr>
                   <pic:blipFill>
-                    <a:blip r:embed="rId41">
+                    <a:blip r:embed="rId43">
                       <a:extLst>
                         <a:ext uri="{28A0092B-C50C-407E-A947-70E740481C1C}">
                           <a14:useLocalDpi xmlns:a14="http://schemas.microsoft.com/office/drawing/2010/main" val="0"/>
@@ -10319,7 +11508,7 @@
                     <pic:cNvPicPr/>
                   </pic:nvPicPr>
                   <pic:blipFill>
-                    <a:blip r:embed="rId42">
+                    <a:blip r:embed="rId44">
                       <a:extLst>
                         <a:ext uri="{28A0092B-C50C-407E-A947-70E740481C1C}">
                           <a14:useLocalDpi xmlns:a14="http://schemas.microsoft.com/office/drawing/2010/main" val="0"/>
@@ -10453,7 +11642,7 @@
                     </pic:cNvPicPr>
                   </pic:nvPicPr>
                   <pic:blipFill>
-                    <a:blip r:embed="rId43">
+                    <a:blip r:embed="rId45">
                       <a:extLst>
                         <a:ext uri="{28A0092B-C50C-407E-A947-70E740481C1C}">
                           <a14:useLocalDpi xmlns:a14="http://schemas.microsoft.com/office/drawing/2010/main" val="0"/>
@@ -10582,7 +11771,7 @@
                     <pic:cNvPicPr/>
                   </pic:nvPicPr>
                   <pic:blipFill>
-                    <a:blip r:embed="rId44">
+                    <a:blip r:embed="rId46">
                       <a:extLst>
                         <a:ext uri="{28A0092B-C50C-407E-A947-70E740481C1C}">
                           <a14:useLocalDpi xmlns:a14="http://schemas.microsoft.com/office/drawing/2010/main" val="0"/>
@@ -10828,7 +12017,7 @@
                     <pic:cNvPicPr/>
                   </pic:nvPicPr>
                   <pic:blipFill>
-                    <a:blip r:embed="rId45">
+                    <a:blip r:embed="rId47">
                       <a:extLst>
                         <a:ext uri="{28A0092B-C50C-407E-A947-70E740481C1C}">
                           <a14:useLocalDpi xmlns:a14="http://schemas.microsoft.com/office/drawing/2010/main" val="0"/>
@@ -11012,7 +12201,7 @@
                     <pic:cNvPicPr/>
                   </pic:nvPicPr>
                   <pic:blipFill>
-                    <a:blip r:embed="rId46">
+                    <a:blip r:embed="rId48">
                       <a:extLst>
                         <a:ext uri="{28A0092B-C50C-407E-A947-70E740481C1C}">
                           <a14:useLocalDpi xmlns:a14="http://schemas.microsoft.com/office/drawing/2010/main" val="0"/>
@@ -11172,7 +12361,7 @@
                     <pic:cNvPicPr/>
                   </pic:nvPicPr>
                   <pic:blipFill>
-                    <a:blip r:embed="rId47">
+                    <a:blip r:embed="rId49">
                       <a:extLst>
                         <a:ext uri="{28A0092B-C50C-407E-A947-70E740481C1C}">
                           <a14:useLocalDpi xmlns:a14="http://schemas.microsoft.com/office/drawing/2010/main" val="0"/>
@@ -11235,7 +12424,7 @@
       </w:pPr>
     </w:p>
     <w:sectPr>
-      <w:headerReference w:type="default" r:id="rId48"/>
+      <w:headerReference w:type="default" r:id="rId50"/>
       <w:pgSz w:w="11906" w:h="16838"/>
       <w:pgMar w:top="1701" w:right="1134" w:bottom="1134" w:left="1701" w:header="709" w:footer="709" w:gutter="0"/>
       <w:pgNumType w:start="2"/>

</xml_diff>

<commit_message>
revisão do manual do usuário
tempo gasto: 3 horas
</commit_message>
<xml_diff>
--- a/doc/manual_de_uso/Manual de uso RoadTracker.docx
+++ b/doc/manual_de_uso/Manual de uso RoadTracker.docx
@@ -793,13 +793,13 @@
         <w:ind w:right="397"/>
       </w:pPr>
       <w:r>
-        <w:t>A lista a seguir inclui os requisitos mínimos do sistema. Observe que para alcançar um desempenho ideal, é necessári</w:t>
-      </w:r>
-      <w:r>
-        <w:t>a</w:t>
-      </w:r>
-      <w:r>
-        <w:t xml:space="preserve"> mais memória RAM e espaço em disco rígido que o indicado na lista. </w:t>
+        <w:t xml:space="preserve">A lista a seguir inclui os requisitos mínimos do sistema. Observe que para alcançar um desempenho ideal, é </w:t>
+      </w:r>
+      <w:r>
+        <w:t>necessária mais memória RAM</w:t>
+      </w:r>
+      <w:r>
+        <w:t xml:space="preserve"> e espaço em disco rígido que o indicado na lista. </w:t>
       </w:r>
     </w:p>
     <w:p>
@@ -808,7 +808,10 @@
         <w:ind w:right="397"/>
       </w:pPr>
       <w:r>
-        <w:t>• Distribuições Windows, versões de 32 ou 64 bits, ou distribuições Linux.</w:t>
+        <w:t>• Distribuições Windows, versões de 32 ou 64 bits, ou distribuições Linux</w:t>
+      </w:r>
+      <w:r>
+        <w:t>;</w:t>
       </w:r>
     </w:p>
     <w:p>
@@ -817,7 +820,10 @@
         <w:ind w:right="397"/>
       </w:pPr>
       <w:r>
-        <w:t xml:space="preserve">• Intel Core Pentium 4 ou AMD Athlon 64 (ou qualquer outro superior) </w:t>
+        <w:t>• Intel Core Pentium 4 ou AMD Athlon 64 (ou qualquer outro superior)</w:t>
+      </w:r>
+      <w:r>
+        <w:t>;</w:t>
       </w:r>
     </w:p>
     <w:p>
@@ -826,7 +832,10 @@
         <w:ind w:right="397"/>
       </w:pPr>
       <w:r>
-        <w:t xml:space="preserve">• 200 MB de RAM </w:t>
+        <w:t>• 200 MB de RAM</w:t>
+      </w:r>
+      <w:r>
+        <w:t>;</w:t>
       </w:r>
     </w:p>
     <w:p>
@@ -835,7 +844,10 @@
         <w:ind w:right="397"/>
       </w:pPr>
       <w:r>
-        <w:t xml:space="preserve">• Espaço em disco rígido de 500 MB </w:t>
+        <w:t>• Espaço em disco rígido de 500 MB</w:t>
+      </w:r>
+      <w:r>
+        <w:t>;</w:t>
       </w:r>
     </w:p>
     <w:p>
@@ -844,7 +856,10 @@
         <w:ind w:right="397"/>
       </w:pPr>
       <w:r>
-        <w:t xml:space="preserve">• Tela multitoque, mouse ou tablet </w:t>
+        <w:t>• Tela multitoque, mouse ou tablet</w:t>
+      </w:r>
+      <w:r>
+        <w:t>;</w:t>
       </w:r>
     </w:p>
     <w:p>
@@ -853,7 +868,10 @@
         <w:ind w:right="397"/>
       </w:pPr>
       <w:r>
-        <w:t>• Resolução de tela 800 x 600 a 100% ou maior.</w:t>
+        <w:t>• Resolução de tela 800 x 600 a 100% ou maior</w:t>
+      </w:r>
+      <w:r>
+        <w:t>;</w:t>
       </w:r>
     </w:p>
     <w:p>
@@ -862,7 +880,25 @@
         <w:ind w:right="397"/>
       </w:pPr>
       <w:r>
-        <w:t>• É necessário dispor de uma conexão com a internet para entrar e autenticação e requisição de dados.</w:t>
+        <w:t>• É necessário dispor de uma conexão com a internet para entrar</w:t>
+      </w:r>
+      <w:r>
+        <w:t xml:space="preserve">, </w:t>
+      </w:r>
+      <w:r>
+        <w:t>autentica</w:t>
+      </w:r>
+      <w:r>
+        <w:t>r</w:t>
+      </w:r>
+      <w:r>
+        <w:t xml:space="preserve"> e requisi</w:t>
+      </w:r>
+      <w:r>
+        <w:t xml:space="preserve">tar </w:t>
+      </w:r>
+      <w:r>
+        <w:t>dados.</w:t>
       </w:r>
     </w:p>
     <w:p>
@@ -995,7 +1031,7 @@
         <w:t>1</w:t>
       </w:r>
       <w:r>
-        <w:t xml:space="preserve"> Feche todos os aplicativos, inclusive programas de detecção de vírus. </w:t>
+        <w:t xml:space="preserve"> Feche todos os aplicativos, inclusive programas de detecção de vírus</w:t>
       </w:r>
     </w:p>
     <w:p>
@@ -1011,7 +1047,7 @@
         <w:t>2</w:t>
       </w:r>
       <w:r>
-        <w:t xml:space="preserve"> Inicialize o programa </w:t>
+        <w:t xml:space="preserve"> Inicialize o programa</w:t>
       </w:r>
     </w:p>
     <w:p>
@@ -1027,7 +1063,7 @@
         <w:t>3</w:t>
       </w:r>
       <w:r>
-        <w:t xml:space="preserve"> No assistente de instalação, role a tela para baixo para ler o contrato de licença e, em seguida, aceite os termos marcando a caixa de seleção. </w:t>
+        <w:t xml:space="preserve"> Selecione o idioma do instalador </w:t>
       </w:r>
     </w:p>
     <w:p>
@@ -1043,42 +1079,45 @@
         <w:t>4</w:t>
       </w:r>
       <w:r>
+        <w:t xml:space="preserve"> Clique em Avançar</w:t>
+      </w:r>
+    </w:p>
+    <w:p>
+      <w:pPr>
+        <w:spacing w:after="100"/>
+        <w:ind w:right="397"/>
+      </w:pPr>
+      <w:r>
+        <w:rPr>
+          <w:b/>
+        </w:rPr>
+        <w:t>5</w:t>
+      </w:r>
+      <w:r>
+        <w:t xml:space="preserve"> </w:t>
+      </w:r>
+      <w:r>
+        <w:t>Escolha se deseja ou não criar um atalho na área de trabalho</w:t>
+      </w:r>
+    </w:p>
+    <w:p>
+      <w:pPr>
+        <w:spacing w:after="100"/>
+        <w:ind w:right="397"/>
+      </w:pPr>
+      <w:r>
+        <w:rPr>
+          <w:b/>
+          <w:bCs/>
+        </w:rPr>
+        <w:t>7</w:t>
+      </w:r>
+      <w:r>
         <w:t xml:space="preserve"> Clique em Avançar.</w:t>
       </w:r>
     </w:p>
     <w:p>
       <w:pPr>
-        <w:spacing w:after="100"/>
-        <w:ind w:right="397"/>
-      </w:pPr>
-      <w:r>
-        <w:rPr>
-          <w:b/>
-        </w:rPr>
-        <w:t>5</w:t>
-      </w:r>
-      <w:r>
-        <w:t xml:space="preserve"> Digite seu nome na caixa de texto Nome do usuário. </w:t>
-      </w:r>
-    </w:p>
-    <w:p>
-      <w:pPr>
-        <w:spacing w:after="100"/>
-        <w:ind w:right="397"/>
-      </w:pPr>
-      <w:r>
-        <w:rPr>
-          <w:b/>
-          <w:bCs/>
-        </w:rPr>
-        <w:t>7</w:t>
-      </w:r>
-      <w:r>
-        <w:t xml:space="preserve"> Clique em Avançar. </w:t>
-      </w:r>
-    </w:p>
-    <w:p>
-      <w:pPr>
         <w:ind w:right="397"/>
       </w:pPr>
       <w:r>
@@ -1089,8 +1128,16 @@
         <w:t>8</w:t>
       </w:r>
       <w:r>
-        <w:t xml:space="preserve"> Siga as instruções para instalar o software.</w:t>
-      </w:r>
+        <w:t xml:space="preserve"> </w:t>
+      </w:r>
+      <w:r>
+        <w:t>Clique em Instalar para instalar o software</w:t>
+      </w:r>
+    </w:p>
+    <w:p>
+      <w:pPr>
+        <w:ind w:right="397"/>
+      </w:pPr>
     </w:p>
     <w:p>
       <w:pPr>
@@ -1182,7 +1229,31 @@
         <w:rPr>
           <w:rFonts w:cstheme="minorHAnsi"/>
         </w:rPr>
-        <w:t>O software pode ser dividido em 4 partes, login, perfil de Administrador, de Supervisor e de Motorista, este último sendo o grande foco do programa.</w:t>
+        <w:t>O software pode ser dividido em 4 partes</w:t>
+      </w:r>
+      <w:r>
+        <w:rPr>
+          <w:rFonts w:cstheme="minorHAnsi"/>
+        </w:rPr>
+        <w:t>:</w:t>
+      </w:r>
+      <w:r>
+        <w:rPr>
+          <w:rFonts w:cstheme="minorHAnsi"/>
+        </w:rPr>
+        <w:t xml:space="preserve"> login, perfil de Administrador, de Supervisor e de Motorista, </w:t>
+      </w:r>
+      <w:r>
+        <w:rPr>
+          <w:rFonts w:cstheme="minorHAnsi"/>
+        </w:rPr>
+        <w:t xml:space="preserve">sendo </w:t>
+      </w:r>
+      <w:r>
+        <w:rPr>
+          <w:rFonts w:cstheme="minorHAnsi"/>
+        </w:rPr>
+        <w:t>este último o grande foco do programa.</w:t>
       </w:r>
     </w:p>
     <w:p>
@@ -1572,16 +1643,16 @@
           <w:sz w:val="22"/>
         </w:rPr>
         <w:drawing>
-          <wp:anchor distT="0" distB="0" distL="114300" distR="114300" simplePos="0" relativeHeight="251683840" behindDoc="0" locked="0" layoutInCell="1" allowOverlap="1" wp14:anchorId="1BFADB4C" wp14:editId="4E66B913">
+          <wp:anchor distT="0" distB="0" distL="114300" distR="114300" simplePos="0" relativeHeight="251683840" behindDoc="0" locked="0" layoutInCell="1" allowOverlap="1" wp14:anchorId="1BFADB4C" wp14:editId="37BA66DF">
             <wp:simplePos x="0" y="0"/>
             <wp:positionH relativeFrom="margin">
-              <wp:align>right</wp:align>
+              <wp:posOffset>2167890</wp:posOffset>
             </wp:positionH>
             <wp:positionV relativeFrom="paragraph">
               <wp:posOffset>8890</wp:posOffset>
             </wp:positionV>
-            <wp:extent cx="3462655" cy="2076450"/>
-            <wp:effectExtent l="190500" t="190500" r="194945" b="190500"/>
+            <wp:extent cx="3395980" cy="2076450"/>
+            <wp:effectExtent l="190500" t="190500" r="185420" b="190500"/>
             <wp:wrapSquare wrapText="bothSides"/>
             <wp:docPr id="9" name="Imagem 9"/>
             <wp:cNvGraphicFramePr>
@@ -1612,7 +1683,7 @@
                   <pic:spPr bwMode="auto">
                     <a:xfrm>
                       <a:off x="0" y="0"/>
-                      <a:ext cx="3462655" cy="2076450"/>
+                      <a:ext cx="3395980" cy="2076450"/>
                     </a:xfrm>
                     <a:prstGeom prst="rect">
                       <a:avLst/>
@@ -1649,7 +1720,84 @@
           <w:iCs w:val="0"/>
           <w:spacing w:val="0"/>
         </w:rPr>
-        <w:t>Como supervisor, o usuário terá acesso as informações dos motoristas, viagens e veículos do sistema, podendo alterar dados do primeiro e do último, além de conseguir solicitar o cadastro, aos administradores, de novos motoristas.</w:t>
+        <w:t xml:space="preserve">Como supervisor, o usuário terá acesso </w:t>
+      </w:r>
+      <w:r>
+        <w:rPr>
+          <w:rStyle w:val="TtulodoLivro"/>
+          <w:b w:val="0"/>
+          <w:bCs w:val="0"/>
+          <w:i w:val="0"/>
+          <w:iCs w:val="0"/>
+          <w:spacing w:val="0"/>
+        </w:rPr>
+        <w:t>à</w:t>
+      </w:r>
+      <w:r>
+        <w:rPr>
+          <w:rStyle w:val="TtulodoLivro"/>
+          <w:b w:val="0"/>
+          <w:bCs w:val="0"/>
+          <w:i w:val="0"/>
+          <w:iCs w:val="0"/>
+          <w:spacing w:val="0"/>
+        </w:rPr>
+        <w:t>s informações dos motoristas, viagens e veículos do sistema, podendo alterar dados do primeiro e do último, além de conseguir solicitar</w:t>
+      </w:r>
+      <w:r>
+        <w:rPr>
+          <w:rStyle w:val="TtulodoLivro"/>
+          <w:b w:val="0"/>
+          <w:bCs w:val="0"/>
+          <w:i w:val="0"/>
+          <w:iCs w:val="0"/>
+          <w:spacing w:val="0"/>
+        </w:rPr>
+        <w:t>, aos administradores,</w:t>
+      </w:r>
+      <w:r>
+        <w:rPr>
+          <w:rStyle w:val="TtulodoLivro"/>
+          <w:b w:val="0"/>
+          <w:bCs w:val="0"/>
+          <w:i w:val="0"/>
+          <w:iCs w:val="0"/>
+          <w:spacing w:val="0"/>
+        </w:rPr>
+        <w:t xml:space="preserve"> o cadastro</w:t>
+      </w:r>
+      <w:r>
+        <w:rPr>
+          <w:rStyle w:val="TtulodoLivro"/>
+          <w:b w:val="0"/>
+          <w:bCs w:val="0"/>
+          <w:i w:val="0"/>
+          <w:iCs w:val="0"/>
+          <w:spacing w:val="0"/>
+        </w:rPr>
+        <w:t xml:space="preserve"> </w:t>
+      </w:r>
+      <w:r>
+        <w:rPr>
+          <w:rStyle w:val="TtulodoLivro"/>
+          <w:b w:val="0"/>
+          <w:bCs w:val="0"/>
+          <w:i w:val="0"/>
+          <w:iCs w:val="0"/>
+          <w:spacing w:val="0"/>
+        </w:rPr>
+        <w:t>de novos motoristas</w:t>
+      </w:r>
+      <w:r>
+        <w:rPr>
+          <w:rStyle w:val="TtulodoLivro"/>
+          <w:b w:val="0"/>
+          <w:bCs w:val="0"/>
+          <w:i w:val="0"/>
+          <w:iCs w:val="0"/>
+          <w:spacing w:val="0"/>
+        </w:rPr>
+        <w:t>.</w:t>
       </w:r>
     </w:p>
     <w:p>
@@ -1820,7 +1968,29 @@
           <w:iCs w:val="0"/>
           <w:spacing w:val="0"/>
         </w:rPr>
-        <w:t>Motoristas tem acesso somente às informações de suas viagens e podem controlar suas informações como iniciar, finalizar e pausar, além de ficar a cargo dele próprio em controlar e registrar suas horas de atividades no sistema.</w:t>
+        <w:t>Motoristas t</w:t>
+      </w:r>
+      <w:r>
+        <w:rPr>
+          <w:rStyle w:val="TtulodoLivro"/>
+          <w:b w:val="0"/>
+          <w:bCs w:val="0"/>
+          <w:i w:val="0"/>
+          <w:iCs w:val="0"/>
+          <w:spacing w:val="0"/>
+        </w:rPr>
+        <w:t>ê</w:t>
+      </w:r>
+      <w:r>
+        <w:rPr>
+          <w:rStyle w:val="TtulodoLivro"/>
+          <w:b w:val="0"/>
+          <w:bCs w:val="0"/>
+          <w:i w:val="0"/>
+          <w:iCs w:val="0"/>
+          <w:spacing w:val="0"/>
+        </w:rPr>
+        <w:t>m acesso somente às informações de suas viagens e podem controlar suas informações como iniciar, finalizar e pausar, além de ficar a cargo dele próprio controlar e registrar suas horas de atividades no sistema.</w:t>
       </w:r>
     </w:p>
     <w:p>
@@ -2029,12 +2199,24 @@
         <w:rPr>
           <w:noProof/>
         </w:rPr>
-        <w:t xml:space="preserve"> para colocar o e-mail e senha. Os dois botões mais a cima servem para minimizar e fechar o aplicativo respectivamente</w:t>
+        <w:t xml:space="preserve"> para colocar o e-mail e senha. Os dois botões mais a cima servem para minimizar e fechar o aplicativo</w:t>
       </w:r>
       <w:r>
         <w:rPr>
           <w:noProof/>
         </w:rPr>
+        <w:t>,</w:t>
+      </w:r>
+      <w:r>
+        <w:rPr>
+          <w:noProof/>
+        </w:rPr>
+        <w:t xml:space="preserve"> respectivamente</w:t>
+      </w:r>
+      <w:r>
+        <w:rPr>
+          <w:noProof/>
+        </w:rPr>
         <w:t>. N</w:t>
       </w:r>
       <w:r>
@@ -2053,7 +2235,19 @@
         <w:rPr>
           <w:noProof/>
         </w:rPr>
-        <w:t xml:space="preserve"> entradas de dados devem ser preenchidas de acordo com os dados individuais de autenticação, seguido pelo botão de entrar, que deve ser pressionado logo após o preenchimento dos campos a cima, e o hiperlink “Esqueceu sua senha?Clique aqui”, para </w:t>
+        <w:t xml:space="preserve"> entradas de dados devem ser preenchidas de acordo com os dados individuais de autenticação, seguido pelo botão de entrar, que deve ser pressionado logo após o preenchimento dos campos a cima, e o hiperlink “Esqueceu sua senha?</w:t>
+      </w:r>
+      <w:r>
+        <w:rPr>
+          <w:noProof/>
+        </w:rPr>
+        <w:t xml:space="preserve"> </w:t>
+      </w:r>
+      <w:r>
+        <w:rPr>
+          <w:noProof/>
+        </w:rPr>
+        <w:t xml:space="preserve">Clique aqui”, para </w:t>
       </w:r>
       <w:r>
         <w:rPr>
@@ -2567,7 +2761,29 @@
           <w:i w:val="0"/>
           <w:iCs w:val="0"/>
         </w:rPr>
-        <w:t xml:space="preserve">Como administrador, o usuário terá acesso total aos registros no banco de dados e poderá alterar, criar e excluir todos os tipos de entidades do sistema, sendo o único perfil de acesso com todas essas autorizações. Ao realizar o login, o usuário verá que </w:t>
+        <w:t>Como administrador, o usuário terá acesso total aos registros no banco de dados e poderá alterar, criar e excluir todos os tipos de entidades do sistema, sendo o único perfil de acesso com todas essas autorizações. Ao realizar o login, o usuário verá que</w:t>
+      </w:r>
+      <w:r>
+        <w:rPr>
+          <w:rStyle w:val="TtulodoLivro"/>
+          <w:rFonts w:cs="Times New Roman"/>
+          <w:b w:val="0"/>
+          <w:bCs w:val="0"/>
+          <w:i w:val="0"/>
+          <w:iCs w:val="0"/>
+        </w:rPr>
+        <w:t xml:space="preserve"> a</w:t>
+      </w:r>
+      <w:r>
+        <w:rPr>
+          <w:rStyle w:val="TtulodoLivro"/>
+          <w:rFonts w:cs="Times New Roman"/>
+          <w:b w:val="0"/>
+          <w:bCs w:val="0"/>
+          <w:i w:val="0"/>
+          <w:iCs w:val="0"/>
+        </w:rPr>
+        <w:t xml:space="preserve"> </w:t>
       </w:r>
       <w:proofErr w:type="spellStart"/>
       <w:r>
@@ -4327,7 +4543,19 @@
         <w:rPr>
           <w:rFonts w:cs="Times New Roman"/>
         </w:rPr>
-        <w:t xml:space="preserve">o administrador selecionará qual filial aquele veículo pertence. </w:t>
+        <w:t xml:space="preserve">o administrador selecionará </w:t>
+      </w:r>
+      <w:r>
+        <w:rPr>
+          <w:rFonts w:cs="Times New Roman"/>
+        </w:rPr>
+        <w:t xml:space="preserve">a </w:t>
+      </w:r>
+      <w:r>
+        <w:rPr>
+          <w:rFonts w:cs="Times New Roman"/>
+        </w:rPr>
+        <w:t xml:space="preserve">qual filial aquele veículo pertence. </w:t>
       </w:r>
       <w:r>
         <w:rPr>
@@ -4526,7 +4754,7 @@
           <w:sz w:val="28"/>
           <w:szCs w:val="28"/>
         </w:rPr>
-        <w:t>rie viagens/ entregas a serem realizadas pelos motoristas</w:t>
+        <w:t>rie viagens/entregas a serem realizadas pelos motoristas</w:t>
       </w:r>
       <w:bookmarkEnd w:id="9"/>
       <w:r>
@@ -5385,31 +5613,22 @@
           <w:rFonts w:asciiTheme="minorHAnsi" w:hAnsiTheme="minorHAnsi"/>
         </w:rPr>
       </w:pPr>
-    </w:p>
-    <w:p>
-      <w:pPr>
-        <w:spacing w:after="0"/>
-        <w:ind w:right="397"/>
-        <w:rPr>
-          <w:rFonts w:cs="Times New Roman"/>
-        </w:rPr>
-      </w:pPr>
       <w:r>
         <w:rPr>
           <w:rFonts w:asciiTheme="minorHAnsi" w:hAnsiTheme="minorHAnsi"/>
           <w:noProof/>
         </w:rPr>
         <w:drawing>
-          <wp:anchor distT="0" distB="0" distL="114300" distR="114300" simplePos="0" relativeHeight="251696128" behindDoc="0" locked="0" layoutInCell="1" allowOverlap="1" wp14:anchorId="690181DC" wp14:editId="07D331D2">
+          <wp:anchor distT="0" distB="0" distL="114300" distR="114300" simplePos="0" relativeHeight="251696128" behindDoc="0" locked="0" layoutInCell="1" allowOverlap="1" wp14:anchorId="690181DC" wp14:editId="5AF2E091">
             <wp:simplePos x="0" y="0"/>
             <wp:positionH relativeFrom="margin">
-              <wp:posOffset>1518285</wp:posOffset>
+              <wp:posOffset>1996440</wp:posOffset>
             </wp:positionH>
             <wp:positionV relativeFrom="paragraph">
-              <wp:posOffset>8255</wp:posOffset>
+              <wp:posOffset>189865</wp:posOffset>
             </wp:positionV>
-            <wp:extent cx="4048125" cy="2433320"/>
-            <wp:effectExtent l="190500" t="190500" r="200025" b="195580"/>
+            <wp:extent cx="3571875" cy="2159635"/>
+            <wp:effectExtent l="190500" t="190500" r="200025" b="183515"/>
             <wp:wrapSquare wrapText="bothSides"/>
             <wp:docPr id="24" name="Imagem 24"/>
             <wp:cNvGraphicFramePr>
@@ -5440,7 +5659,7 @@
                   <pic:spPr bwMode="auto">
                     <a:xfrm>
                       <a:off x="0" y="0"/>
-                      <a:ext cx="4048125" cy="2433320"/>
+                      <a:ext cx="3571875" cy="2159635"/>
                     </a:xfrm>
                     <a:prstGeom prst="rect">
                       <a:avLst/>
@@ -5468,6 +5687,15 @@
           </wp:anchor>
         </w:drawing>
       </w:r>
+    </w:p>
+    <w:p>
+      <w:pPr>
+        <w:spacing w:after="0"/>
+        <w:ind w:right="397"/>
+        <w:rPr>
+          <w:rFonts w:cs="Times New Roman"/>
+        </w:rPr>
+      </w:pPr>
       <w:r>
         <w:rPr>
           <w:rFonts w:cs="Times New Roman"/>
@@ -5514,7 +5742,31 @@
         <w:rPr>
           <w:rFonts w:cs="Times New Roman"/>
         </w:rPr>
-        <w:t xml:space="preserve">, e o dado voltará a sua forma original, se desejar salvar o dado alterado, deve-se clicar no botão </w:t>
+        <w:t>, e o dado voltará a sua forma original</w:t>
+      </w:r>
+      <w:r>
+        <w:rPr>
+          <w:rFonts w:cs="Times New Roman"/>
+        </w:rPr>
+        <w:t>.</w:t>
+      </w:r>
+      <w:r>
+        <w:rPr>
+          <w:rFonts w:cs="Times New Roman"/>
+        </w:rPr>
+        <w:t xml:space="preserve"> </w:t>
+      </w:r>
+      <w:r>
+        <w:rPr>
+          <w:rFonts w:cs="Times New Roman"/>
+        </w:rPr>
+        <w:t>S</w:t>
+      </w:r>
+      <w:r>
+        <w:rPr>
+          <w:rFonts w:cs="Times New Roman"/>
+        </w:rPr>
+        <w:t xml:space="preserve">e desejar salvar o dado alterado, deve-se clicar no botão </w:t>
       </w:r>
       <w:r>
         <w:rPr>
@@ -5528,7 +5780,43 @@
         <w:rPr>
           <w:rFonts w:cs="Times New Roman"/>
         </w:rPr>
-        <w:t>, onde será requisitado a senha do administrador.</w:t>
+        <w:t xml:space="preserve">, </w:t>
+      </w:r>
+      <w:r>
+        <w:rPr>
+          <w:rFonts w:cs="Times New Roman"/>
+        </w:rPr>
+        <w:t>em que</w:t>
+      </w:r>
+      <w:r>
+        <w:rPr>
+          <w:rFonts w:cs="Times New Roman"/>
+        </w:rPr>
+        <w:t xml:space="preserve"> será requisitad</w:t>
+      </w:r>
+      <w:r>
+        <w:rPr>
+          <w:rFonts w:cs="Times New Roman"/>
+        </w:rPr>
+        <w:t>a</w:t>
+      </w:r>
+      <w:r>
+        <w:rPr>
+          <w:rFonts w:cs="Times New Roman"/>
+        </w:rPr>
+        <w:t xml:space="preserve"> a senha do administrador</w:t>
+      </w:r>
+      <w:r>
+        <w:rPr>
+          <w:rFonts w:cs="Times New Roman"/>
+        </w:rPr>
+        <w:t xml:space="preserve"> logado</w:t>
+      </w:r>
+      <w:r>
+        <w:rPr>
+          <w:rFonts w:cs="Times New Roman"/>
+        </w:rPr>
+        <w:t>.</w:t>
       </w:r>
     </w:p>
     <w:p>
@@ -5984,7 +6272,7 @@
         <w:rPr>
           <w:rFonts w:cs="Times New Roman"/>
         </w:rPr>
-        <w:t xml:space="preserve">, poderá fazer uma buscar escrevendo o nome de alguma filial que deseja encontrar e clicar na lupa do lado direito da tela, ou poderá utilizar o campo </w:t>
+        <w:t xml:space="preserve">, poderá fazer uma busca escrevendo o nome de alguma filial que deseja encontrar e clicar na lupa do lado direito da tela, ou poderá utilizar o campo </w:t>
       </w:r>
       <w:r>
         <w:rPr>
@@ -5998,7 +6286,19 @@
         <w:rPr>
           <w:rFonts w:cs="Times New Roman"/>
         </w:rPr>
-        <w:t xml:space="preserve"> para buscar no sistema as filiais cadastradas num determinado estado, e em seguida clicar na lupa do lado direito da tela. Após selecionar a filial desejada, o administrador poderá visualizar os dados da filial.</w:t>
+        <w:t xml:space="preserve"> para buscar no sistema as filiais cadastradas num determinado </w:t>
+      </w:r>
+      <w:r>
+        <w:rPr>
+          <w:rFonts w:cs="Times New Roman"/>
+        </w:rPr>
+        <w:t>E</w:t>
+      </w:r>
+      <w:r>
+        <w:rPr>
+          <w:rFonts w:cs="Times New Roman"/>
+        </w:rPr>
+        <w:t>stado, e em seguida clicar na lupa do lado direito da tela. Após selecionar a filial desejada, o administrador poderá visualizar os dados da filial.</w:t>
       </w:r>
     </w:p>
     <w:p>
@@ -6025,7 +6325,7 @@
           <w:noProof/>
         </w:rPr>
         <w:drawing>
-          <wp:anchor distT="0" distB="0" distL="114300" distR="114300" simplePos="0" relativeHeight="251699200" behindDoc="0" locked="0" layoutInCell="1" allowOverlap="1" wp14:anchorId="5EDB7562" wp14:editId="26206D1E">
+          <wp:anchor distT="0" distB="0" distL="114300" distR="114300" simplePos="0" relativeHeight="251699200" behindDoc="0" locked="0" layoutInCell="1" allowOverlap="1" wp14:anchorId="5EDB7562" wp14:editId="5E266FDD">
             <wp:simplePos x="0" y="0"/>
             <wp:positionH relativeFrom="margin">
               <wp:align>left</wp:align>
@@ -6034,7 +6334,7 @@
               <wp:posOffset>75979</wp:posOffset>
             </wp:positionV>
             <wp:extent cx="3912235" cy="2344420"/>
-            <wp:effectExtent l="190500" t="190500" r="183515" b="189230"/>
+            <wp:effectExtent l="190500" t="190500" r="190500" b="197485"/>
             <wp:wrapSquare wrapText="bothSides"/>
             <wp:docPr id="33" name="Imagem 33"/>
             <wp:cNvGraphicFramePr>
@@ -6120,7 +6420,19 @@
         <w:rPr>
           <w:rFonts w:cs="Times New Roman"/>
         </w:rPr>
-        <w:t xml:space="preserve"> o administrador altera algum dado da filial e clicando em </w:t>
+        <w:t xml:space="preserve"> o</w:t>
+      </w:r>
+      <w:r>
+        <w:rPr>
+          <w:rFonts w:cs="Times New Roman"/>
+        </w:rPr>
+        <w:t xml:space="preserve"> </w:t>
+      </w:r>
+      <w:r>
+        <w:rPr>
+          <w:rFonts w:cs="Times New Roman"/>
+        </w:rPr>
+        <w:t xml:space="preserve">administrador altera algum dado da filial e clicando em </w:t>
       </w:r>
       <w:r>
         <w:rPr>
@@ -6148,7 +6460,19 @@
         <w:rPr>
           <w:rFonts w:cs="Times New Roman"/>
         </w:rPr>
-        <w:t xml:space="preserve">, e o dado voltará a sua forma original, se desejar salvar o dado alterado, deve-se clicar no botão </w:t>
+        <w:t xml:space="preserve">, e o dado voltará </w:t>
+      </w:r>
+      <w:r>
+        <w:rPr>
+          <w:rFonts w:cs="Times New Roman"/>
+        </w:rPr>
+        <w:t>à</w:t>
+      </w:r>
+      <w:r>
+        <w:rPr>
+          <w:rFonts w:cs="Times New Roman"/>
+        </w:rPr>
+        <w:t xml:space="preserve"> sua forma original, se desejar salvar o dado alterado, deve-se clicar no botão </w:t>
       </w:r>
       <w:r>
         <w:rPr>
@@ -6162,7 +6486,19 @@
         <w:rPr>
           <w:rFonts w:cs="Times New Roman"/>
         </w:rPr>
-        <w:t>, onde será requisitado a senha do administrador.</w:t>
+        <w:t>, onde será requisitad</w:t>
+      </w:r>
+      <w:r>
+        <w:rPr>
+          <w:rFonts w:cs="Times New Roman"/>
+        </w:rPr>
+        <w:t>a</w:t>
+      </w:r>
+      <w:r>
+        <w:rPr>
+          <w:rFonts w:cs="Times New Roman"/>
+        </w:rPr>
+        <w:t xml:space="preserve"> a senha do administrador.</w:t>
       </w:r>
     </w:p>
     <w:p>
@@ -6635,7 +6971,7 @@
         <w:rPr>
           <w:rFonts w:cs="Times New Roman"/>
         </w:rPr>
-        <w:t xml:space="preserve">, poderá fazer uma buscar escrevendo a placa de algum veículo que deseja encontrar e clicar na lupa do lado direito da tela, ou poderá utilizar o campo </w:t>
+        <w:t xml:space="preserve">, poderá fazer uma busca escrevendo a placa de algum veículo que deseja encontrar e clicar na lupa do lado direito da tela, ou poderá utilizar o campo </w:t>
       </w:r>
       <w:r>
         <w:rPr>
@@ -6730,28 +7066,37 @@
           <w:rFonts w:asciiTheme="minorHAnsi" w:hAnsiTheme="minorHAnsi"/>
         </w:rPr>
       </w:pPr>
+    </w:p>
+    <w:p>
+      <w:pPr>
+        <w:spacing w:after="0"/>
+        <w:ind w:right="397"/>
+        <w:rPr>
+          <w:rFonts w:cs="Times New Roman"/>
+        </w:rPr>
+      </w:pPr>
       <w:r>
         <w:rPr>
           <w:rFonts w:asciiTheme="minorHAnsi" w:hAnsiTheme="minorHAnsi"/>
           <w:noProof/>
         </w:rPr>
         <w:drawing>
-          <wp:anchor distT="0" distB="0" distL="114300" distR="114300" simplePos="0" relativeHeight="251701248" behindDoc="0" locked="0" layoutInCell="1" allowOverlap="1" wp14:anchorId="26F17354" wp14:editId="26A577DF">
+          <wp:anchor distT="0" distB="0" distL="114300" distR="114300" simplePos="0" relativeHeight="251701248" behindDoc="0" locked="0" layoutInCell="1" allowOverlap="1" wp14:anchorId="26F17354" wp14:editId="4844DA22">
             <wp:simplePos x="0" y="0"/>
             <wp:positionH relativeFrom="column">
-              <wp:posOffset>-175260</wp:posOffset>
+              <wp:posOffset>-635</wp:posOffset>
             </wp:positionH>
             <wp:positionV relativeFrom="paragraph">
-              <wp:posOffset>197485</wp:posOffset>
+              <wp:posOffset>116205</wp:posOffset>
             </wp:positionV>
-            <wp:extent cx="4371975" cy="2616148"/>
-            <wp:effectExtent l="0" t="0" r="0" b="0"/>
+            <wp:extent cx="4195445" cy="2510790"/>
+            <wp:effectExtent l="0" t="0" r="0" b="3810"/>
             <wp:wrapThrough wrapText="bothSides">
               <wp:wrapPolygon edited="0">
                 <wp:start x="0" y="0"/>
-                <wp:lineTo x="0" y="21395"/>
-                <wp:lineTo x="21459" y="21395"/>
-                <wp:lineTo x="21459" y="0"/>
+                <wp:lineTo x="0" y="21469"/>
+                <wp:lineTo x="21479" y="21469"/>
+                <wp:lineTo x="21479" y="0"/>
                 <wp:lineTo x="0" y="0"/>
               </wp:wrapPolygon>
             </wp:wrapThrough>
@@ -6784,7 +7129,7 @@
                   <pic:spPr bwMode="auto">
                     <a:xfrm>
                       <a:off x="0" y="0"/>
-                      <a:ext cx="4371975" cy="2616148"/>
+                      <a:ext cx="4195445" cy="2510790"/>
                     </a:xfrm>
                     <a:prstGeom prst="rect">
                       <a:avLst/>
@@ -6797,18 +7142,15 @@
                 </pic:pic>
               </a:graphicData>
             </a:graphic>
+            <wp14:sizeRelH relativeFrom="margin">
+              <wp14:pctWidth>0</wp14:pctWidth>
+            </wp14:sizeRelH>
+            <wp14:sizeRelV relativeFrom="margin">
+              <wp14:pctHeight>0</wp14:pctHeight>
+            </wp14:sizeRelV>
           </wp:anchor>
         </w:drawing>
       </w:r>
-    </w:p>
-    <w:p>
-      <w:pPr>
-        <w:spacing w:after="0"/>
-        <w:ind w:right="397"/>
-        <w:rPr>
-          <w:rFonts w:cs="Times New Roman"/>
-        </w:rPr>
-      </w:pPr>
       <w:r>
         <w:rPr>
           <w:rFonts w:cs="Times New Roman"/>
@@ -6869,7 +7211,19 @@
         <w:rPr>
           <w:rFonts w:cs="Times New Roman"/>
         </w:rPr>
-        <w:t>, onde será requisitado a senha do administrador.</w:t>
+        <w:t>, onde será requisitad</w:t>
+      </w:r>
+      <w:r>
+        <w:rPr>
+          <w:rFonts w:cs="Times New Roman"/>
+        </w:rPr>
+        <w:t>a</w:t>
+      </w:r>
+      <w:r>
+        <w:rPr>
+          <w:rFonts w:cs="Times New Roman"/>
+        </w:rPr>
+        <w:t xml:space="preserve"> a senha do administrador.</w:t>
       </w:r>
     </w:p>
     <w:p>
@@ -7353,7 +7707,7 @@
         <w:rPr>
           <w:rFonts w:cs="Times New Roman"/>
         </w:rPr>
-        <w:t xml:space="preserve">, poderá fazer uma buscar escrevendo o nome da empresa que deseja encontrar e clicar na lupa do lado direito da tela, ou poderá utilizar o campo </w:t>
+        <w:t xml:space="preserve">, poderá fazer uma busca escrevendo o nome da empresa que deseja encontrar e clicar na lupa do lado direito da tela, ou poderá utilizar o campo </w:t>
       </w:r>
       <w:r>
         <w:rPr>
@@ -7531,7 +7885,19 @@
         <w:rPr>
           <w:rFonts w:cs="Times New Roman"/>
         </w:rPr>
-        <w:t>, onde será requisitado a senha do administrador.</w:t>
+        <w:t>, onde será requisitad</w:t>
+      </w:r>
+      <w:r>
+        <w:rPr>
+          <w:rFonts w:cs="Times New Roman"/>
+        </w:rPr>
+        <w:t>a</w:t>
+      </w:r>
+      <w:r>
+        <w:rPr>
+          <w:rFonts w:cs="Times New Roman"/>
+        </w:rPr>
+        <w:t xml:space="preserve"> a senha do administrador.</w:t>
       </w:r>
     </w:p>
     <w:p>
@@ -8704,6 +9070,12 @@
         <w:rPr>
           <w:rFonts w:cs="Times New Roman"/>
         </w:rPr>
+        <w:t xml:space="preserve">o que </w:t>
+      </w:r>
+      <w:r>
+        <w:rPr>
+          <w:rFonts w:cs="Times New Roman"/>
+        </w:rPr>
         <w:t>serve para saber quais e quem fez as mudanças no sistema a fim de evitar alterações não desejadas ou supostos conflitos</w:t>
       </w:r>
       <w:r>
@@ -9354,7 +9726,13 @@
         </w:drawing>
       </w:r>
       <w:r>
-        <w:t xml:space="preserve">No geral, a função do supervisor é de se manter atualizado sobre os status dos motoristas, o </w:t>
+        <w:t xml:space="preserve">No geral, a função do supervisor é de se manter atualizado sobre os status dos motoristas, </w:t>
+      </w:r>
+      <w:r>
+        <w:t>send</w:t>
+      </w:r>
+      <w:r>
+        <w:t xml:space="preserve">o </w:t>
       </w:r>
       <w:r>
         <w:t>este responsável por</w:t>
@@ -10014,7 +10392,13 @@
         <w:t xml:space="preserve"> </w:t>
       </w:r>
       <w:r>
-        <w:t>resultará em uma das telas abaixo:</w:t>
+        <w:t>resultará</w:t>
+      </w:r>
+      <w:r>
+        <w:t xml:space="preserve"> </w:t>
+      </w:r>
+      <w:r>
+        <w:t>em uma das telas abaixo:</w:t>
       </w:r>
     </w:p>
     <w:p>
@@ -10045,7 +10429,19 @@
         <w:ind w:right="397"/>
       </w:pPr>
       <w:r>
-        <w:t>Assim, deve-se selecionar uma das entidades dentro da tabela e clicar no botão “selecionar” na parte inferior da tela do programa. Será exibido todas as informações da entidade selecionada anteriormente, como na figura a seguir, ou similar a ela:</w:t>
+        <w:t>Assim, deve-se selecionar uma das entidades dentro da tabela e clicar no botão “selecionar” na parte inferior da tela do programa. Ser</w:t>
+      </w:r>
+      <w:r>
+        <w:t>ão</w:t>
+      </w:r>
+      <w:r>
+        <w:t xml:space="preserve"> exibid</w:t>
+      </w:r>
+      <w:r>
+        <w:t>as</w:t>
+      </w:r>
+      <w:r>
+        <w:t xml:space="preserve"> todas as informações da entidade selecionada anteriormente, como na figura a seguir, ou similar a ela:</w:t>
       </w:r>
     </w:p>
     <w:p>
@@ -10150,7 +10546,13 @@
         <w:ind w:right="397"/>
       </w:pPr>
       <w:r>
-        <w:t>Na parte inferior da tela do programa está o botão de alterar informações nomeado como “Editar”, que irá liberar a adição das informações da entidade escolhida. Após a atualização das informações e clicar no botão “Salvar, o usuário deverá colocar a própria senha para confirmar a atualização dos dados, ou no caso de desistência, poderá apertar o botão “Descartar” e voltar as informações já informadas. Também há uma tela de edição das entregas e informações para cadastro de um novo motorista, porém serão tratados adiante.</w:t>
+        <w:t>Na parte inferior da tela do programa está o botão de alterar informações nomeado como “Editar”, que irá liberar a adição das informações da entidade escolhida. Após a atualização das informações e clicar no botão “Salvar</w:t>
+      </w:r>
+      <w:r>
+        <w:t>”</w:t>
+      </w:r>
+      <w:r>
+        <w:t>, o usuário deverá colocar a própria senha para confirmar a atualização dos dados, ou no caso de desistência, poderá apertar o botão “Descartar” e voltar as informações já informadas. Também há uma tela de edição das entregas e informações para cadastro de um novo motorista, porém serão tratados adiante.</w:t>
       </w:r>
     </w:p>
     <w:p>
@@ -10245,16 +10647,16 @@
           <w:noProof/>
         </w:rPr>
         <w:drawing>
-          <wp:anchor distT="0" distB="0" distL="114300" distR="114300" simplePos="0" relativeHeight="251716608" behindDoc="0" locked="0" layoutInCell="1" allowOverlap="1" wp14:anchorId="60309F77" wp14:editId="0ED5A29A">
+          <wp:anchor distT="0" distB="0" distL="114300" distR="114300" simplePos="0" relativeHeight="251716608" behindDoc="0" locked="0" layoutInCell="1" allowOverlap="1" wp14:anchorId="60309F77" wp14:editId="1A5B62D3">
             <wp:simplePos x="0" y="0"/>
             <wp:positionH relativeFrom="column">
-              <wp:posOffset>40060</wp:posOffset>
+              <wp:posOffset>300990</wp:posOffset>
             </wp:positionH>
             <wp:positionV relativeFrom="paragraph">
-              <wp:posOffset>1094519</wp:posOffset>
+              <wp:posOffset>1078230</wp:posOffset>
             </wp:positionV>
-            <wp:extent cx="5438775" cy="3424746"/>
-            <wp:effectExtent l="190500" t="190500" r="180975" b="194945"/>
+            <wp:extent cx="4800600" cy="2828925"/>
+            <wp:effectExtent l="190500" t="190500" r="190500" b="200025"/>
             <wp:wrapSquare wrapText="bothSides"/>
             <wp:docPr id="43" name="Imagem 43"/>
             <wp:cNvGraphicFramePr/>
@@ -10281,7 +10683,7 @@
                   <pic:spPr bwMode="auto">
                     <a:xfrm>
                       <a:off x="0" y="0"/>
-                      <a:ext cx="5438775" cy="3424746"/>
+                      <a:ext cx="4800600" cy="2828925"/>
                     </a:xfrm>
                     <a:prstGeom prst="rect">
                       <a:avLst/>
@@ -10310,15 +10712,26 @@
         </w:drawing>
       </w:r>
       <w:r>
-        <w:t>É importante ressaltar que o usuário “Supervisor” não tem permissão de cadastrar motoristas, caso haja necessidade, ela deverá ser requisitada ao “Administrador” através da “solicitação de cadastro”, o segundo mencionado receberá a solicitação e fará o cadastro. Para isso, deve-se seguir as seguintes etapas: Clicar em “Motoristas e Veículos” na barra lateral e em seguida clicar em “Solicite aos administradores o registro de novos motoristas”.</w:t>
-      </w:r>
-    </w:p>
-    <w:p>
-      <w:pPr>
-        <w:spacing w:after="0" w:line="22" w:lineRule="atLeast"/>
-        <w:ind w:left="-284" w:right="397"/>
-        <w:jc w:val="left"/>
-      </w:pPr>
+        <w:t xml:space="preserve">É importante ressaltar que o usuário “Supervisor” não tem permissão de cadastrar motoristas, caso haja necessidade, </w:t>
+      </w:r>
+      <w:r>
+        <w:t>isso</w:t>
+      </w:r>
+      <w:r>
+        <w:t xml:space="preserve"> deverá ser requisitad</w:t>
+      </w:r>
+      <w:r>
+        <w:t>o</w:t>
+      </w:r>
+      <w:r>
+        <w:t xml:space="preserve"> ao “Administrador” através da “solicitação de cadastro”, </w:t>
+      </w:r>
+      <w:r>
+        <w:t xml:space="preserve">que </w:t>
+      </w:r>
+      <w:r>
+        <w:t>receberá a solicitação e fará o cadastro. Para isso, deve-se seguir as seguintes etapas: Clicar em “Motoristas e Veículos” na barra lateral e em seguida clicar em “Solicite aos administradores o registro de novos motoristas”.</w:t>
+      </w:r>
     </w:p>
     <w:p>
       <w:pPr>
@@ -10331,7 +10744,40 @@
         </w:rPr>
       </w:pPr>
       <w:r>
-        <w:t>Em seguida, preencher as informações do novo motorista, e elas serão repassadas para o administrador. Elas serão exibidas e poderão ser verificadas na página de “Avisos” que será abordada à frente. A imagem abaixo mostra como será encontrada o pedido de cadastro.</w:t>
+        <w:t>Em seguida, preench</w:t>
+      </w:r>
+      <w:r>
+        <w:t>a</w:t>
+      </w:r>
+      <w:r>
+        <w:t xml:space="preserve"> as informações do novo motorista</w:t>
+      </w:r>
+      <w:r>
+        <w:t xml:space="preserve"> para que</w:t>
+      </w:r>
+      <w:r>
+        <w:t xml:space="preserve"> elas se</w:t>
+      </w:r>
+      <w:r>
+        <w:t>jam</w:t>
+      </w:r>
+      <w:r>
+        <w:t xml:space="preserve"> repassadas para o administrador. Elas serão exibidas e poderão ser verificadas na página de “Avisos” que será abordada à frente. A </w:t>
+      </w:r>
+      <w:r>
+        <w:t>imagem a seguir</w:t>
+      </w:r>
+      <w:r>
+        <w:t xml:space="preserve"> mostra como será encontrad</w:t>
+      </w:r>
+      <w:r>
+        <w:t>o</w:t>
+      </w:r>
+      <w:r>
+        <w:t>, para o administrador,</w:t>
+      </w:r>
+      <w:r>
+        <w:t xml:space="preserve"> o pedido de cadastro.</w:t>
       </w:r>
       <w:r>
         <w:rPr>
@@ -10345,136 +10791,65 @@
     <w:p>
       <w:pPr>
         <w:spacing w:after="0" w:line="22" w:lineRule="atLeast"/>
-        <w:ind w:right="397"/>
-        <w:rPr>
-          <w:rFonts w:asciiTheme="minorHAnsi" w:hAnsiTheme="minorHAnsi"/>
+        <w:ind w:left="-284" w:right="397"/>
+        <w:jc w:val="center"/>
+      </w:pPr>
+      <w:r>
+        <w:rPr>
           <w:noProof/>
-          <w:sz w:val="22"/>
-        </w:rPr>
-      </w:pPr>
-    </w:p>
-    <w:p>
-      <w:pPr>
-        <w:spacing w:after="0" w:line="22" w:lineRule="atLeast"/>
-        <w:ind w:left="-284" w:right="397"/>
-      </w:pPr>
-    </w:p>
-    <w:p>
-      <w:pPr>
-        <w:spacing w:after="0" w:line="22" w:lineRule="atLeast"/>
-        <w:ind w:left="-284" w:right="397"/>
-      </w:pPr>
-    </w:p>
-    <w:p>
-      <w:pPr>
-        <w:spacing w:after="0" w:line="22" w:lineRule="atLeast"/>
-        <w:ind w:left="-284" w:right="397"/>
-      </w:pPr>
-    </w:p>
-    <w:p>
-      <w:pPr>
-        <w:spacing w:after="0" w:line="22" w:lineRule="atLeast"/>
-        <w:ind w:left="-284" w:right="397"/>
-      </w:pPr>
-    </w:p>
-    <w:p>
-      <w:pPr>
-        <w:spacing w:after="0" w:line="22" w:lineRule="atLeast"/>
-        <w:ind w:right="397"/>
-        <w:rPr>
-          <w:rFonts w:ascii="Verdana" w:hAnsi="Verdana"/>
-          <w:sz w:val="28"/>
-          <w:szCs w:val="28"/>
-        </w:rPr>
-      </w:pPr>
-    </w:p>
-    <w:p>
-      <w:pPr>
-        <w:spacing w:after="0" w:line="22" w:lineRule="atLeast"/>
-        <w:ind w:right="397"/>
-        <w:rPr>
-          <w:rFonts w:ascii="Verdana" w:hAnsi="Verdana"/>
-          <w:sz w:val="28"/>
-          <w:szCs w:val="28"/>
-        </w:rPr>
-      </w:pPr>
-    </w:p>
-    <w:p>
-      <w:pPr>
-        <w:spacing w:after="0" w:line="22" w:lineRule="atLeast"/>
-        <w:ind w:right="397"/>
-        <w:rPr>
-          <w:rFonts w:ascii="Verdana" w:hAnsi="Verdana"/>
-          <w:sz w:val="28"/>
-          <w:szCs w:val="28"/>
-        </w:rPr>
-      </w:pPr>
-    </w:p>
-    <w:p>
-      <w:pPr>
-        <w:spacing w:after="0" w:line="22" w:lineRule="atLeast"/>
-        <w:ind w:right="397"/>
-        <w:rPr>
-          <w:rFonts w:ascii="Verdana" w:hAnsi="Verdana"/>
-          <w:sz w:val="28"/>
-          <w:szCs w:val="28"/>
-        </w:rPr>
-      </w:pPr>
-    </w:p>
-    <w:p>
-      <w:pPr>
-        <w:spacing w:after="0" w:line="22" w:lineRule="atLeast"/>
-        <w:ind w:right="397"/>
-        <w:rPr>
-          <w:rFonts w:ascii="Verdana" w:hAnsi="Verdana"/>
-          <w:sz w:val="28"/>
-          <w:szCs w:val="28"/>
-        </w:rPr>
-      </w:pPr>
-    </w:p>
-    <w:p>
-      <w:pPr>
-        <w:spacing w:after="0" w:line="22" w:lineRule="atLeast"/>
-        <w:ind w:right="397"/>
-        <w:rPr>
-          <w:rFonts w:ascii="Verdana" w:hAnsi="Verdana"/>
-          <w:sz w:val="28"/>
-          <w:szCs w:val="28"/>
-        </w:rPr>
-      </w:pPr>
-    </w:p>
-    <w:p>
-      <w:pPr>
-        <w:spacing w:after="0" w:line="22" w:lineRule="atLeast"/>
-        <w:ind w:right="397"/>
-        <w:rPr>
-          <w:rFonts w:ascii="Verdana" w:hAnsi="Verdana"/>
-          <w:sz w:val="28"/>
-          <w:szCs w:val="28"/>
-        </w:rPr>
-      </w:pPr>
-    </w:p>
-    <w:p>
-      <w:pPr>
-        <w:spacing w:after="0" w:line="22" w:lineRule="atLeast"/>
-        <w:ind w:right="397"/>
-        <w:rPr>
-          <w:rFonts w:ascii="Verdana" w:hAnsi="Verdana"/>
-          <w:sz w:val="28"/>
-          <w:szCs w:val="28"/>
-        </w:rPr>
-      </w:pPr>
-    </w:p>
-    <w:p>
-      <w:pPr>
-        <w:spacing w:after="0" w:line="22" w:lineRule="atLeast"/>
-        <w:ind w:right="397"/>
-        <w:rPr>
-          <w:rFonts w:ascii="Verdana" w:hAnsi="Verdana"/>
-          <w:sz w:val="28"/>
-          <w:szCs w:val="28"/>
-        </w:rPr>
-      </w:pPr>
+        </w:rPr>
+        <w:drawing>
+          <wp:inline distT="0" distB="0" distL="0" distR="0" wp14:anchorId="3FBD7A5A" wp14:editId="00746572">
+            <wp:extent cx="4838720" cy="2914650"/>
+            <wp:effectExtent l="190500" t="190500" r="190500" b="190500"/>
+            <wp:docPr id="29" name="Imagem 29" descr="Tela de celular com publicação numa rede social&#10;&#10;Descrição gerada automaticamente"/>
+            <wp:cNvGraphicFramePr>
+              <a:graphicFrameLocks xmlns:a="http://schemas.openxmlformats.org/drawingml/2006/main" noChangeAspect="1"/>
+            </wp:cNvGraphicFramePr>
+            <a:graphic xmlns:a="http://schemas.openxmlformats.org/drawingml/2006/main">
+              <a:graphicData uri="http://schemas.openxmlformats.org/drawingml/2006/picture">
+                <pic:pic xmlns:pic="http://schemas.openxmlformats.org/drawingml/2006/picture">
+                  <pic:nvPicPr>
+                    <pic:cNvPr id="29" name="Imagem 29" descr="Tela de celular com publicação numa rede social&#10;&#10;Descrição gerada automaticamente"/>
+                    <pic:cNvPicPr/>
+                  </pic:nvPicPr>
+                  <pic:blipFill>
+                    <a:blip r:embed="rId41">
+                      <a:extLst>
+                        <a:ext uri="{28A0092B-C50C-407E-A947-70E740481C1C}">
+                          <a14:useLocalDpi xmlns:a14="http://schemas.microsoft.com/office/drawing/2010/main" val="0"/>
+                        </a:ext>
+                      </a:extLst>
+                    </a:blip>
+                    <a:stretch>
+                      <a:fillRect/>
+                    </a:stretch>
+                  </pic:blipFill>
+                  <pic:spPr>
+                    <a:xfrm>
+                      <a:off x="0" y="0"/>
+                      <a:ext cx="4980271" cy="2999914"/>
+                    </a:xfrm>
+                    <a:prstGeom prst="rect">
+                      <a:avLst/>
+                    </a:prstGeom>
+                    <a:ln>
+                      <a:noFill/>
+                    </a:ln>
+                    <a:effectLst>
+                      <a:outerShdw blurRad="190500" algn="tl" rotWithShape="0">
+                        <a:srgbClr val="000000">
+                          <a:alpha val="70000"/>
+                        </a:srgbClr>
+                      </a:outerShdw>
+                    </a:effectLst>
+                  </pic:spPr>
+                </pic:pic>
+              </a:graphicData>
+            </a:graphic>
+          </wp:inline>
+        </w:drawing>
+      </w:r>
     </w:p>
     <w:p>
       <w:pPr>
@@ -10579,7 +10954,7 @@
                     <pic:cNvPicPr/>
                   </pic:nvPicPr>
                   <pic:blipFill>
-                    <a:blip r:embed="rId41">
+                    <a:blip r:embed="rId42">
                       <a:extLst>
                         <a:ext uri="{28A0092B-C50C-407E-A947-70E740481C1C}">
                           <a14:useLocalDpi xmlns:a14="http://schemas.microsoft.com/office/drawing/2010/main" val="0"/>
@@ -10878,7 +11253,7 @@
                     <pic:cNvPicPr/>
                   </pic:nvPicPr>
                   <pic:blipFill>
-                    <a:blip r:embed="rId42">
+                    <a:blip r:embed="rId43">
                       <a:extLst>
                         <a:ext uri="{28A0092B-C50C-407E-A947-70E740481C1C}">
                           <a14:useLocalDpi xmlns:a14="http://schemas.microsoft.com/office/drawing/2010/main" val="0"/>
@@ -11198,7 +11573,31 @@
         <w:rPr>
           <w:rFonts w:cstheme="minorHAnsi"/>
         </w:rPr>
-        <w:t>No sistema, o motorista é o responsável por iniciar as viagens atribuídas a ele por um administrador, controlar e registrar seu expediente, tempo de descanso e de almoço, bem como gerar avisos no sistema para informar possíveis eventualidades que possam vir a acontecer durante sua jornada de trabalho.</w:t>
+        <w:t>No sistema, o motorista é o responsável por iniciar as viagens</w:t>
+      </w:r>
+      <w:r>
+        <w:rPr>
+          <w:rFonts w:cstheme="minorHAnsi"/>
+        </w:rPr>
+        <w:t>,</w:t>
+      </w:r>
+      <w:r>
+        <w:rPr>
+          <w:rFonts w:cstheme="minorHAnsi"/>
+        </w:rPr>
+        <w:t xml:space="preserve"> atribuídas a ele </w:t>
+      </w:r>
+      <w:r>
+        <w:rPr>
+          <w:rFonts w:cstheme="minorHAnsi"/>
+        </w:rPr>
+        <w:t>através de</w:t>
+      </w:r>
+      <w:r>
+        <w:rPr>
+          <w:rFonts w:cstheme="minorHAnsi"/>
+        </w:rPr>
+        <w:t xml:space="preserve"> um administrador, controlar e registrar seu expediente, tempo de descanso e de almoço, bem como gerar avisos no sistema para informar possíveis eventualidades que possam vir a acontecer durante sua jornada de trabalho.</w:t>
       </w:r>
     </w:p>
     <w:p>
@@ -11384,7 +11783,7 @@
         </w:rPr>
         <w:lastRenderedPageBreak/>
         <w:drawing>
-          <wp:anchor distT="0" distB="0" distL="114300" distR="114300" simplePos="0" relativeHeight="251674624" behindDoc="1" locked="0" layoutInCell="1" allowOverlap="1" wp14:anchorId="63FEFEF3" wp14:editId="764D9811">
+          <wp:anchor distT="0" distB="0" distL="114300" distR="114300" simplePos="0" relativeHeight="251674624" behindDoc="1" locked="0" layoutInCell="1" allowOverlap="1" wp14:anchorId="63FEFEF3" wp14:editId="5AA6036A">
             <wp:simplePos x="0" y="0"/>
             <wp:positionH relativeFrom="margin">
               <wp:posOffset>151158</wp:posOffset>
@@ -11405,7 +11804,7 @@
                     <pic:cNvPicPr/>
                   </pic:nvPicPr>
                   <pic:blipFill>
-                    <a:blip r:embed="rId43">
+                    <a:blip r:embed="rId44">
                       <a:extLst>
                         <a:ext uri="{28A0092B-C50C-407E-A947-70E740481C1C}">
                           <a14:useLocalDpi xmlns:a14="http://schemas.microsoft.com/office/drawing/2010/main" val="0"/>
@@ -11508,7 +11907,7 @@
                     <pic:cNvPicPr/>
                   </pic:nvPicPr>
                   <pic:blipFill>
-                    <a:blip r:embed="rId44">
+                    <a:blip r:embed="rId45">
                       <a:extLst>
                         <a:ext uri="{28A0092B-C50C-407E-A947-70E740481C1C}">
                           <a14:useLocalDpi xmlns:a14="http://schemas.microsoft.com/office/drawing/2010/main" val="0"/>
@@ -11555,19 +11954,31 @@
         <w:rPr>
           <w:rFonts w:cstheme="minorHAnsi"/>
         </w:rPr>
-        <w:t>A cota de tempo diário de cada ação é apresentada imediatamente à baixo do respectivo botão. Caso esses horários não sejam obedecidos, a empresa saberá pelos registros da viagem que ficam visíveis no perfil do administrador.</w:t>
-      </w:r>
-    </w:p>
-    <w:p>
-      <w:pPr>
+        <w:t xml:space="preserve">A cota de tempo diário de cada ação é apresentada imediatamente </w:t>
+      </w:r>
+      <w:r>
         <w:rPr>
           <w:rFonts w:cstheme="minorHAnsi"/>
         </w:rPr>
-      </w:pPr>
+        <w:t>a</w:t>
+      </w:r>
       <w:r>
         <w:rPr>
           <w:rFonts w:cstheme="minorHAnsi"/>
         </w:rPr>
+        <w:t>baixo do respectivo botão. Caso esses horários não sejam obedecidos, a empresa saberá pelos registros da viagem que ficam visíveis no perfil do administrador.</w:t>
+      </w:r>
+    </w:p>
+    <w:p>
+      <w:pPr>
+        <w:rPr>
+          <w:rFonts w:cstheme="minorHAnsi"/>
+        </w:rPr>
+      </w:pPr>
+      <w:r>
+        <w:rPr>
+          <w:rFonts w:cstheme="minorHAnsi"/>
+        </w:rPr>
         <w:t>Por exemplo, o tempo máximo aconselhado que um motorista deve dirigir sem descanso são 5 (cinco) horas. Após esse tempo, ele deve descansar ou se alimentar, para evitar a fadiga e diminuir os riscos de acidente na estrada.</w:t>
       </w:r>
     </w:p>
@@ -11600,7 +12011,31 @@
         <w:rPr>
           <w:rFonts w:cstheme="minorHAnsi"/>
         </w:rPr>
-        <w:t xml:space="preserve"> e, após concluída, não será mais possível selecioná-la para realizar a viagem novamente. É possível visualizar informações das viagens concluídas por meio da tela “Minhas viagens”.</w:t>
+        <w:t xml:space="preserve"> e, após concluída, não será mais possível selecion</w:t>
+      </w:r>
+      <w:r>
+        <w:rPr>
+          <w:rFonts w:cstheme="minorHAnsi"/>
+        </w:rPr>
+        <w:t>ar a viagem</w:t>
+      </w:r>
+      <w:r>
+        <w:rPr>
+          <w:rFonts w:cstheme="minorHAnsi"/>
+        </w:rPr>
+        <w:t xml:space="preserve"> para </w:t>
+      </w:r>
+      <w:r>
+        <w:rPr>
+          <w:rFonts w:cstheme="minorHAnsi"/>
+        </w:rPr>
+        <w:t xml:space="preserve">realizá-la </w:t>
+      </w:r>
+      <w:r>
+        <w:rPr>
+          <w:rFonts w:cstheme="minorHAnsi"/>
+        </w:rPr>
+        <w:t>novamente. É possível visualizar informações das viagens concluídas por meio da tela “Minhas viagens”.</w:t>
       </w:r>
     </w:p>
     <w:p>
@@ -11642,7 +12077,7 @@
                     </pic:cNvPicPr>
                   </pic:nvPicPr>
                   <pic:blipFill>
-                    <a:blip r:embed="rId45">
+                    <a:blip r:embed="rId46">
                       <a:extLst>
                         <a:ext uri="{28A0092B-C50C-407E-A947-70E740481C1C}">
                           <a14:useLocalDpi xmlns:a14="http://schemas.microsoft.com/office/drawing/2010/main" val="0"/>
@@ -11771,7 +12206,7 @@
                     <pic:cNvPicPr/>
                   </pic:nvPicPr>
                   <pic:blipFill>
-                    <a:blip r:embed="rId46">
+                    <a:blip r:embed="rId47">
                       <a:extLst>
                         <a:ext uri="{28A0092B-C50C-407E-A947-70E740481C1C}">
                           <a14:useLocalDpi xmlns:a14="http://schemas.microsoft.com/office/drawing/2010/main" val="0"/>
@@ -12017,7 +12452,7 @@
                     <pic:cNvPicPr/>
                   </pic:nvPicPr>
                   <pic:blipFill>
-                    <a:blip r:embed="rId47">
+                    <a:blip r:embed="rId48">
                       <a:extLst>
                         <a:ext uri="{28A0092B-C50C-407E-A947-70E740481C1C}">
                           <a14:useLocalDpi xmlns:a14="http://schemas.microsoft.com/office/drawing/2010/main" val="0"/>
@@ -12064,21 +12499,45 @@
         <w:rPr>
           <w:rFonts w:cstheme="minorHAnsi"/>
         </w:rPr>
-        <w:t>Todas as viagens registradas nesta tela são criadas e atribuídas aos motoristas pelo administrador. Cada viagem possui uma empresa de destino, carga, data final para entrega e status, como pode-se observar na imagem à baixo.</w:t>
-      </w:r>
-    </w:p>
-    <w:p>
-      <w:pPr>
-        <w:ind w:right="397"/>
+        <w:t xml:space="preserve">Todas as viagens registradas nesta tela são criadas e atribuídas aos motoristas pelo administrador. Cada viagem possui uma empresa de destino, carga, data final para entrega e status, como pode-se observar na imagem </w:t>
+      </w:r>
+      <w:r>
         <w:rPr>
           <w:rFonts w:cstheme="minorHAnsi"/>
         </w:rPr>
-      </w:pPr>
+        <w:t>a</w:t>
+      </w:r>
       <w:r>
         <w:rPr>
           <w:rFonts w:cstheme="minorHAnsi"/>
         </w:rPr>
-        <w:t>Não é possível existir duas viagens em andamento para o mesmo motorista simultaneamente, por tanto, deve-se finalizar a viagem atual ou pausá-la para poder iniciar uma nova. As opções de pausar e iniciar uma viagem, se situam na parte inferior da tela. Quando Iniciada, a situação da viagem selecionada mudará para “Em andamento” e as informações desta aparecerão na tela de “Jornada Atual”.</w:t>
+        <w:t>baixo.</w:t>
+      </w:r>
+    </w:p>
+    <w:p>
+      <w:pPr>
+        <w:ind w:right="397"/>
+        <w:rPr>
+          <w:rFonts w:cstheme="minorHAnsi"/>
+        </w:rPr>
+      </w:pPr>
+      <w:r>
+        <w:rPr>
+          <w:rFonts w:cstheme="minorHAnsi"/>
+        </w:rPr>
+        <w:t xml:space="preserve">Não é possível existir duas viagens em andamento para o mesmo motorista simultaneamente, por tanto, deve-se finalizar a viagem atual ou pausá-la para poder iniciar uma nova. As opções de pausar e iniciar uma viagem, se situam na parte inferior da tela. Quando </w:t>
+      </w:r>
+      <w:r>
+        <w:rPr>
+          <w:rFonts w:cstheme="minorHAnsi"/>
+        </w:rPr>
+        <w:t>i</w:t>
+      </w:r>
+      <w:r>
+        <w:rPr>
+          <w:rFonts w:cstheme="minorHAnsi"/>
+        </w:rPr>
+        <w:t>niciada, a situação da viagem selecionada mudará para “Em andamento” e as informações desta aparecerão na tela de “Jornada Atual”.</w:t>
       </w:r>
     </w:p>
     <w:p>
@@ -12166,13 +12625,13 @@
           <w:sz w:val="22"/>
         </w:rPr>
         <w:drawing>
-          <wp:anchor distT="0" distB="0" distL="114300" distR="114300" simplePos="0" relativeHeight="251678720" behindDoc="1" locked="0" layoutInCell="1" allowOverlap="1" wp14:anchorId="5FD0FAC1" wp14:editId="08BC04A7">
+          <wp:anchor distT="0" distB="0" distL="114300" distR="114300" simplePos="0" relativeHeight="251678720" behindDoc="1" locked="0" layoutInCell="1" allowOverlap="1" wp14:anchorId="5FD0FAC1" wp14:editId="391CC3A6">
             <wp:simplePos x="0" y="0"/>
             <wp:positionH relativeFrom="margin">
               <wp:posOffset>100965</wp:posOffset>
             </wp:positionH>
             <wp:positionV relativeFrom="paragraph">
-              <wp:posOffset>581660</wp:posOffset>
+              <wp:posOffset>743585</wp:posOffset>
             </wp:positionV>
             <wp:extent cx="5381625" cy="3275330"/>
             <wp:effectExtent l="190500" t="190500" r="200025" b="191770"/>
@@ -12201,7 +12660,7 @@
                     <pic:cNvPicPr/>
                   </pic:nvPicPr>
                   <pic:blipFill>
-                    <a:blip r:embed="rId48">
+                    <a:blip r:embed="rId49">
                       <a:extLst>
                         <a:ext uri="{28A0092B-C50C-407E-A947-70E740481C1C}">
                           <a14:useLocalDpi xmlns:a14="http://schemas.microsoft.com/office/drawing/2010/main" val="0"/>
@@ -12271,12 +12730,30 @@
         </w:rPr>
         <w:t>checkbox</w:t>
       </w:r>
+      <w:r>
+        <w:rPr>
+          <w:rFonts w:cstheme="minorHAnsi"/>
+        </w:rPr>
+        <w:t>es</w:t>
+      </w:r>
       <w:proofErr w:type="spellEnd"/>
       <w:r>
         <w:rPr>
           <w:rFonts w:cstheme="minorHAnsi"/>
         </w:rPr>
-        <w:t xml:space="preserve">, que gerarão um código na apresentação para os outros perfis que terão acesso ao aviso. Esses </w:t>
+        <w:t>, que gerarão um código na apresentação para os outros perfis que terão acesso ao aviso. Ess</w:t>
+      </w:r>
+      <w:r>
+        <w:rPr>
+          <w:rFonts w:cstheme="minorHAnsi"/>
+        </w:rPr>
+        <w:t>as</w:t>
+      </w:r>
+      <w:r>
+        <w:rPr>
+          <w:rFonts w:cstheme="minorHAnsi"/>
+        </w:rPr>
+        <w:t xml:space="preserve"> </w:t>
       </w:r>
       <w:proofErr w:type="spellStart"/>
       <w:r>
@@ -12285,25 +12762,43 @@
         </w:rPr>
         <w:t>checkbox</w:t>
       </w:r>
+      <w:r>
+        <w:rPr>
+          <w:rFonts w:cstheme="minorHAnsi"/>
+        </w:rPr>
+        <w:t>es</w:t>
+      </w:r>
       <w:proofErr w:type="spellEnd"/>
       <w:r>
         <w:rPr>
           <w:rFonts w:cstheme="minorHAnsi"/>
         </w:rPr>
-        <w:t xml:space="preserve"> devem ser selecionados corretamente de acordo com a situação, pois, uma vez que o aviso é enviado, não é possível alterar e nem visualizar a mensagem.</w:t>
-      </w:r>
-    </w:p>
-    <w:p>
-      <w:pPr>
-        <w:ind w:right="397"/>
+        <w:t xml:space="preserve"> devem ser selecionad</w:t>
+      </w:r>
+      <w:r>
         <w:rPr>
           <w:rFonts w:cstheme="minorHAnsi"/>
         </w:rPr>
-      </w:pPr>
+        <w:t>a</w:t>
+      </w:r>
       <w:r>
         <w:rPr>
           <w:rFonts w:cstheme="minorHAnsi"/>
         </w:rPr>
+        <w:t>s corretamente de acordo com a situação, pois, uma vez que o aviso é enviado, não é possível alterar e nem visualizar a mensagem.</w:t>
+      </w:r>
+    </w:p>
+    <w:p>
+      <w:pPr>
+        <w:ind w:right="397"/>
+        <w:rPr>
+          <w:rFonts w:cstheme="minorHAnsi"/>
+        </w:rPr>
+      </w:pPr>
+      <w:r>
+        <w:rPr>
+          <w:rFonts w:cstheme="minorHAnsi"/>
+        </w:rPr>
         <w:t>Os administradores e supervisores receberão a mensagem e poderão interagir externamente para tentar resolver o problema, caso ainda não tenha sido resolvido.</w:t>
       </w:r>
     </w:p>
@@ -12326,7 +12821,7 @@
           <w:noProof/>
         </w:rPr>
         <w:drawing>
-          <wp:anchor distT="0" distB="0" distL="114300" distR="114300" simplePos="0" relativeHeight="251679744" behindDoc="1" locked="0" layoutInCell="1" allowOverlap="1" wp14:anchorId="6F30A07E" wp14:editId="4510B2AF">
+          <wp:anchor distT="0" distB="0" distL="114300" distR="114300" simplePos="0" relativeHeight="251679744" behindDoc="1" locked="0" layoutInCell="1" allowOverlap="1" wp14:anchorId="6F30A07E" wp14:editId="030F8AE1">
             <wp:simplePos x="0" y="0"/>
             <wp:positionH relativeFrom="margin">
               <wp:align>left</wp:align>
@@ -12334,21 +12829,22 @@
             <wp:positionV relativeFrom="paragraph">
               <wp:posOffset>59690</wp:posOffset>
             </wp:positionV>
-            <wp:extent cx="3617595" cy="1819910"/>
-            <wp:effectExtent l="190500" t="190500" r="192405" b="199390"/>
+            <wp:extent cx="3617595" cy="1704975"/>
+            <wp:effectExtent l="190500" t="190500" r="192405" b="200025"/>
             <wp:wrapTight wrapText="bothSides">
               <wp:wrapPolygon edited="0">
-                <wp:start x="227" y="-2261"/>
-                <wp:lineTo x="-1137" y="-1809"/>
-                <wp:lineTo x="-1137" y="21027"/>
-                <wp:lineTo x="227" y="23740"/>
-                <wp:lineTo x="21270" y="23740"/>
-                <wp:lineTo x="21384" y="23288"/>
-                <wp:lineTo x="22635" y="20123"/>
-                <wp:lineTo x="22635" y="1809"/>
-                <wp:lineTo x="21384" y="-1583"/>
-                <wp:lineTo x="21270" y="-2261"/>
-                <wp:lineTo x="227" y="-2261"/>
+                <wp:start x="227" y="-2413"/>
+                <wp:lineTo x="-1137" y="-1931"/>
+                <wp:lineTo x="-1024" y="21479"/>
+                <wp:lineTo x="114" y="23410"/>
+                <wp:lineTo x="227" y="23893"/>
+                <wp:lineTo x="21270" y="23893"/>
+                <wp:lineTo x="21384" y="23410"/>
+                <wp:lineTo x="22521" y="21479"/>
+                <wp:lineTo x="22635" y="1931"/>
+                <wp:lineTo x="21384" y="-1689"/>
+                <wp:lineTo x="21270" y="-2413"/>
+                <wp:lineTo x="227" y="-2413"/>
               </wp:wrapPolygon>
             </wp:wrapTight>
             <wp:docPr id="50" name="Imagem 50"/>
@@ -12361,7 +12857,7 @@
                     <pic:cNvPicPr/>
                   </pic:nvPicPr>
                   <pic:blipFill>
-                    <a:blip r:embed="rId49">
+                    <a:blip r:embed="rId50">
                       <a:extLst>
                         <a:ext uri="{28A0092B-C50C-407E-A947-70E740481C1C}">
                           <a14:useLocalDpi xmlns:a14="http://schemas.microsoft.com/office/drawing/2010/main" val="0"/>
@@ -12376,7 +12872,7 @@
                   <pic:spPr bwMode="auto">
                     <a:xfrm>
                       <a:off x="0" y="0"/>
-                      <a:ext cx="3617595" cy="1819910"/>
+                      <a:ext cx="3617595" cy="1704975"/>
                     </a:xfrm>
                     <a:prstGeom prst="rect">
                       <a:avLst/>
@@ -12424,7 +12920,7 @@
       </w:pPr>
     </w:p>
     <w:sectPr>
-      <w:headerReference w:type="default" r:id="rId50"/>
+      <w:headerReference w:type="default" r:id="rId51"/>
       <w:pgSz w:w="11906" w:h="16838"/>
       <w:pgMar w:top="1701" w:right="1134" w:bottom="1134" w:left="1701" w:header="709" w:footer="709" w:gutter="0"/>
       <w:pgNumType w:start="2"/>

</xml_diff>